<commit_message>
Indv fielding + bat stat thresholds + doc
</commit_message>
<xml_diff>
--- a/doc/glossary.docx
+++ b/doc/glossary.docx
@@ -1303,8 +1303,43 @@
           <w:szCs w:val="24"/>
           <w:u w:val="none"/>
         </w:rPr>
-        <w:t xml:space="preserve">AVG = </w:t>
-      </w:r>
+        <w:t>AVG = H/AB.</w:t>
+      </w:r>
+    </w:p>
+    <w:p>
+      <w:pPr>
+        <w:pStyle w:val="BodyText"/>
+        <w:bidi w:val="0"/>
+        <w:ind w:hanging="0" w:start="0" w:end="0"/>
+        <w:jc w:val="start"/>
+        <w:rPr>
+          <w:rFonts w:ascii="Courier New" w:hAnsi="Courier New"/>
+          <w:b/>
+          <w:bCs/>
+          <w:sz w:val="24"/>
+          <w:szCs w:val="24"/>
+          <w:u w:val="none"/>
+        </w:rPr>
+      </w:pPr>
+      <w:r>
+        <w:rPr>
+          <w:rFonts w:ascii="Courier New" w:hAnsi="Courier New"/>
+          <w:b/>
+          <w:bCs/>
+          <w:sz w:val="24"/>
+          <w:szCs w:val="24"/>
+          <w:u w:val="none"/>
+        </w:rPr>
+      </w:r>
+    </w:p>
+    <w:p>
+      <w:pPr>
+        <w:pStyle w:val="BodyText"/>
+        <w:bidi w:val="0"/>
+        <w:ind w:hanging="0" w:start="0" w:end="0"/>
+        <w:jc w:val="start"/>
+        <w:rPr/>
+      </w:pPr>
       <w:r>
         <w:rPr>
           <w:rStyle w:val="Strong"/>
@@ -1315,33 +1350,7 @@
           <w:szCs w:val="24"/>
           <w:u w:val="none"/>
         </w:rPr>
-        <w:t>H/AB.</w:t>
-      </w:r>
-    </w:p>
-    <w:p>
-      <w:pPr>
-        <w:pStyle w:val="BodyText"/>
-        <w:bidi w:val="0"/>
-        <w:ind w:hanging="0" w:start="0" w:end="0"/>
-        <w:jc w:val="start"/>
-        <w:rPr>
-          <w:rFonts w:ascii="Courier New" w:hAnsi="Courier New"/>
-          <w:b/>
-          <w:bCs/>
-          <w:sz w:val="24"/>
-          <w:szCs w:val="24"/>
-          <w:u w:val="none"/>
-        </w:rPr>
-      </w:pPr>
-      <w:r>
-        <w:rPr>
-          <w:rFonts w:ascii="Courier New" w:hAnsi="Courier New"/>
-          <w:b/>
-          <w:bCs/>
-          <w:sz w:val="24"/>
-          <w:szCs w:val="24"/>
-          <w:u w:val="none"/>
-        </w:rPr>
+        <w:t>SLG% (Slugging Percentage)</w:t>
       </w:r>
     </w:p>
     <w:p>
@@ -1362,7 +1371,7 @@
           <w:szCs w:val="24"/>
           <w:u w:val="none"/>
         </w:rPr>
-        <w:t>SLG% (Slugging Percentage)</w:t>
+        <w:t xml:space="preserve">Average number of total bases per at bat. </w:t>
       </w:r>
     </w:p>
     <w:p>
@@ -1383,142 +1392,87 @@
           <w:szCs w:val="24"/>
           <w:u w:val="none"/>
         </w:rPr>
-        <w:t xml:space="preserve">Average number of total bases per at bat. </w:t>
-      </w:r>
-    </w:p>
-    <w:p>
-      <w:pPr>
-        <w:pStyle w:val="BodyText"/>
-        <w:bidi w:val="0"/>
-        <w:ind w:hanging="0" w:start="0" w:end="0"/>
-        <w:jc w:val="start"/>
-        <w:rPr/>
-      </w:pPr>
-      <w:r>
-        <w:rPr>
-          <w:rStyle w:val="Strong"/>
-          <w:rFonts w:ascii="Courier New" w:hAnsi="Courier New"/>
-          <w:b/>
-          <w:bCs/>
-          <w:sz w:val="24"/>
-          <w:szCs w:val="24"/>
-          <w:u w:val="none"/>
-        </w:rPr>
-        <w:t xml:space="preserve">SLG = </w:t>
-      </w:r>
-      <w:r>
-        <w:rPr>
-          <w:rStyle w:val="Strong"/>
-          <w:rFonts w:ascii="Courier New" w:hAnsi="Courier New"/>
-          <w:b/>
-          <w:bCs/>
-          <w:sz w:val="24"/>
-          <w:szCs w:val="24"/>
-          <w:u w:val="none"/>
-        </w:rPr>
-        <w:t>TB/AB.</w:t>
-      </w:r>
-    </w:p>
-    <w:p>
-      <w:pPr>
-        <w:pStyle w:val="BodyText"/>
-        <w:bidi w:val="0"/>
-        <w:ind w:hanging="0" w:start="0" w:end="0"/>
-        <w:jc w:val="start"/>
-        <w:rPr>
-          <w:rFonts w:ascii="Courier New" w:hAnsi="Courier New"/>
-          <w:b/>
-          <w:bCs/>
-          <w:sz w:val="24"/>
-          <w:szCs w:val="24"/>
-          <w:u w:val="none"/>
-        </w:rPr>
-      </w:pPr>
-      <w:r>
-        <w:rPr>
-          <w:rFonts w:ascii="Courier New" w:hAnsi="Courier New"/>
-          <w:b/>
-          <w:bCs/>
-          <w:sz w:val="24"/>
-          <w:szCs w:val="24"/>
-          <w:u w:val="none"/>
-        </w:rPr>
-      </w:r>
-    </w:p>
-    <w:p>
-      <w:pPr>
-        <w:pStyle w:val="BodyText"/>
-        <w:bidi w:val="0"/>
-        <w:ind w:hanging="0" w:start="0" w:end="0"/>
-        <w:jc w:val="start"/>
-        <w:rPr>
-          <w:rFonts w:ascii="Courier New" w:hAnsi="Courier New"/>
-          <w:b/>
-          <w:bCs/>
-          <w:sz w:val="24"/>
-          <w:szCs w:val="24"/>
-          <w:u w:val="none"/>
-        </w:rPr>
-      </w:pPr>
-      <w:r>
-        <w:rPr>
-          <w:rFonts w:ascii="Courier New" w:hAnsi="Courier New"/>
-          <w:b/>
-          <w:bCs/>
-          <w:sz w:val="24"/>
-          <w:szCs w:val="24"/>
-          <w:u w:val="none"/>
-        </w:rPr>
-        <w:t>OBP (On Base Percentage)</w:t>
-      </w:r>
-      <w:r>
-        <w:rPr>
-          <w:rFonts w:ascii="Courier New" w:hAnsi="Courier New"/>
-          <w:b/>
-          <w:bCs/>
-          <w:sz w:val="24"/>
-          <w:szCs w:val="24"/>
-          <w:u w:val="none"/>
-        </w:rPr>
-        <w:t xml:space="preserve"> Rate at which the batter reaches base.</w:t>
-      </w:r>
-    </w:p>
-    <w:p>
-      <w:pPr>
-        <w:pStyle w:val="BodyText"/>
-        <w:bidi w:val="0"/>
-        <w:ind w:hanging="0" w:start="0" w:end="0"/>
-        <w:jc w:val="start"/>
-        <w:rPr>
-          <w:rFonts w:ascii="Courier New" w:hAnsi="Courier New"/>
-          <w:b/>
-          <w:bCs/>
-          <w:sz w:val="24"/>
-          <w:szCs w:val="24"/>
-          <w:u w:val="none"/>
-        </w:rPr>
-      </w:pPr>
-      <w:r>
-        <w:rPr>
-          <w:rFonts w:ascii="Courier New" w:hAnsi="Courier New"/>
-          <w:b/>
-          <w:bCs/>
-          <w:sz w:val="24"/>
-          <w:szCs w:val="24"/>
-          <w:u w:val="none"/>
-        </w:rPr>
-        <w:t xml:space="preserve">OBP = </w:t>
-      </w:r>
-      <w:r>
-        <w:rPr>
-          <w:rFonts w:ascii="Courier New" w:hAnsi="Courier New"/>
-          <w:b/>
-          <w:bCs/>
-          <w:sz w:val="24"/>
-          <w:szCs w:val="24"/>
-          <w:u w:val="none"/>
-        </w:rPr>
-        <w:t>(H + BB + HBP)/(AB + BB + HBP + SF).</w:t>
+        <w:t>SLG = TB/AB.</w:t>
+      </w:r>
+    </w:p>
+    <w:p>
+      <w:pPr>
+        <w:pStyle w:val="BodyText"/>
+        <w:bidi w:val="0"/>
+        <w:ind w:hanging="0" w:start="0" w:end="0"/>
+        <w:jc w:val="start"/>
+        <w:rPr>
+          <w:rFonts w:ascii="Courier New" w:hAnsi="Courier New"/>
+          <w:b/>
+          <w:bCs/>
+          <w:sz w:val="24"/>
+          <w:szCs w:val="24"/>
+          <w:u w:val="none"/>
+        </w:rPr>
+      </w:pPr>
+      <w:r>
+        <w:rPr>
+          <w:rFonts w:ascii="Courier New" w:hAnsi="Courier New"/>
+          <w:b/>
+          <w:bCs/>
+          <w:sz w:val="24"/>
+          <w:szCs w:val="24"/>
+          <w:u w:val="none"/>
+        </w:rPr>
+      </w:r>
+    </w:p>
+    <w:p>
+      <w:pPr>
+        <w:pStyle w:val="BodyText"/>
+        <w:bidi w:val="0"/>
+        <w:ind w:hanging="0" w:start="0" w:end="0"/>
+        <w:jc w:val="start"/>
+        <w:rPr>
+          <w:rFonts w:ascii="Courier New" w:hAnsi="Courier New"/>
+          <w:b/>
+          <w:bCs/>
+          <w:sz w:val="24"/>
+          <w:szCs w:val="24"/>
+          <w:u w:val="none"/>
+        </w:rPr>
+      </w:pPr>
+      <w:r>
+        <w:rPr>
+          <w:rFonts w:ascii="Courier New" w:hAnsi="Courier New"/>
+          <w:b/>
+          <w:bCs/>
+          <w:sz w:val="24"/>
+          <w:szCs w:val="24"/>
+          <w:u w:val="none"/>
+        </w:rPr>
+        <w:t>OBP (On Base Percentage) Rate at which the batter reaches base.</w:t>
+      </w:r>
+    </w:p>
+    <w:p>
+      <w:pPr>
+        <w:pStyle w:val="BodyText"/>
+        <w:bidi w:val="0"/>
+        <w:ind w:hanging="0" w:start="0" w:end="0"/>
+        <w:jc w:val="start"/>
+        <w:rPr>
+          <w:rFonts w:ascii="Courier New" w:hAnsi="Courier New"/>
+          <w:b/>
+          <w:bCs/>
+          <w:sz w:val="24"/>
+          <w:szCs w:val="24"/>
+          <w:u w:val="none"/>
+        </w:rPr>
+      </w:pPr>
+      <w:r>
+        <w:rPr>
+          <w:rFonts w:ascii="Courier New" w:hAnsi="Courier New"/>
+          <w:b/>
+          <w:bCs/>
+          <w:sz w:val="24"/>
+          <w:szCs w:val="24"/>
+          <w:u w:val="none"/>
+        </w:rPr>
+        <w:t>OBP = (H + BB + HBP)/(AB + BB + HBP + SF).</w:t>
       </w:r>
     </w:p>
     <w:p>
@@ -1625,18 +1579,7 @@
           <w:szCs w:val="24"/>
           <w:u w:val="none"/>
         </w:rPr>
-        <w:t xml:space="preserve">OPS = </w:t>
-      </w:r>
-      <w:r>
-        <w:rPr>
-          <w:rFonts w:ascii="Courier New" w:hAnsi="Courier New"/>
-          <w:b/>
-          <w:bCs/>
-          <w:sz w:val="24"/>
-          <w:szCs w:val="24"/>
-          <w:u w:val="none"/>
-        </w:rPr>
-        <w:t>OBP + SLG.</w:t>
+        <w:t>OPS = OBP + SLG.</w:t>
       </w:r>
     </w:p>
     <w:p>
@@ -1743,18 +1686,7 @@
           <w:szCs w:val="24"/>
           <w:u w:val="none"/>
         </w:rPr>
-        <w:t xml:space="preserve">BB/K = </w:t>
-      </w:r>
-      <w:r>
-        <w:rPr>
-          <w:rFonts w:ascii="Courier New" w:hAnsi="Courier New"/>
-          <w:b/>
-          <w:bCs/>
-          <w:sz w:val="24"/>
-          <w:szCs w:val="24"/>
-          <w:u w:val="none"/>
-        </w:rPr>
-        <w:t>Walks/Strikeouts.</w:t>
+        <w:t>BB/K = Walks/Strikeouts.</w:t>
       </w:r>
     </w:p>
     <w:p>
@@ -2250,67 +2182,34 @@
           <w:szCs w:val="24"/>
           <w:u w:val="none"/>
         </w:rPr>
-        <w:t>M</w:t>
-      </w:r>
-      <w:r>
-        <w:rPr>
-          <w:rFonts w:ascii="Courier New" w:hAnsi="Courier New"/>
-          <w:b/>
-          <w:bCs/>
-          <w:sz w:val="24"/>
-          <w:szCs w:val="24"/>
-          <w:u w:val="none"/>
-        </w:rPr>
-        <w:t xml:space="preserve">easure of a hitter’s raw power and tells you how often a player hits for extra bases. </w:t>
-      </w:r>
-      <w:r>
-        <w:rPr>
-          <w:rFonts w:ascii="Courier New" w:hAnsi="Courier New"/>
-          <w:b/>
-          <w:bCs/>
-          <w:sz w:val="24"/>
-          <w:szCs w:val="24"/>
-          <w:u w:val="none"/>
-        </w:rPr>
-        <w:t>Around .140 is league average and hitters in the .200+ range are typically the premier sluggers.</w:t>
-      </w:r>
-    </w:p>
-    <w:p>
-      <w:pPr>
-        <w:pStyle w:val="BodyText"/>
-        <w:bidi w:val="0"/>
-        <w:ind w:hanging="0" w:start="0" w:end="0"/>
-        <w:jc w:val="start"/>
-        <w:rPr>
-          <w:rFonts w:ascii="Courier New" w:hAnsi="Courier New"/>
-          <w:b/>
-          <w:bCs/>
-          <w:sz w:val="24"/>
-          <w:szCs w:val="24"/>
-          <w:u w:val="none"/>
-        </w:rPr>
-      </w:pPr>
-      <w:r>
-        <w:rPr>
-          <w:rFonts w:ascii="Courier New" w:hAnsi="Courier New"/>
-          <w:b/>
-          <w:bCs/>
-          <w:sz w:val="24"/>
-          <w:szCs w:val="24"/>
-          <w:u w:val="none"/>
-        </w:rPr>
-        <w:t xml:space="preserve">ISO = </w:t>
-      </w:r>
-      <w:r>
-        <w:rPr>
-          <w:rFonts w:ascii="Courier New" w:hAnsi="Courier New"/>
-          <w:b/>
-          <w:bCs/>
-          <w:sz w:val="24"/>
-          <w:szCs w:val="24"/>
-          <w:u w:val="none"/>
-        </w:rPr>
-        <w:t>SLG – AVG.</w:t>
+        <w:t>Measure of a hitter’s raw power and tells you how often a player hits for extra bases. Around .140 is league average and hitters in the .200+ range are typically the premier sluggers.</w:t>
+      </w:r>
+    </w:p>
+    <w:p>
+      <w:pPr>
+        <w:pStyle w:val="BodyText"/>
+        <w:bidi w:val="0"/>
+        <w:ind w:hanging="0" w:start="0" w:end="0"/>
+        <w:jc w:val="start"/>
+        <w:rPr>
+          <w:rFonts w:ascii="Courier New" w:hAnsi="Courier New"/>
+          <w:b/>
+          <w:bCs/>
+          <w:sz w:val="24"/>
+          <w:szCs w:val="24"/>
+          <w:u w:val="none"/>
+        </w:rPr>
+      </w:pPr>
+      <w:r>
+        <w:rPr>
+          <w:rFonts w:ascii="Courier New" w:hAnsi="Courier New"/>
+          <w:b/>
+          <w:bCs/>
+          <w:sz w:val="24"/>
+          <w:szCs w:val="24"/>
+          <w:u w:val="none"/>
+        </w:rPr>
+        <w:t>ISO = SLG – AVG.</w:t>
       </w:r>
     </w:p>
     <w:p>
@@ -2590,18 +2489,7 @@
           <w:szCs w:val="24"/>
           <w:u w:val="none"/>
         </w:rPr>
-        <w:t xml:space="preserve">Measures how often non-home runs batted balls (called “balls in play”) fall for hits. </w:t>
-      </w:r>
-      <w:r>
-        <w:rPr>
-          <w:rFonts w:ascii="Courier New" w:hAnsi="Courier New"/>
-          <w:b/>
-          <w:bCs/>
-          <w:sz w:val="24"/>
-          <w:szCs w:val="24"/>
-          <w:u w:val="none"/>
-        </w:rPr>
-        <w:t>BABIP is important because the frequency with which a player gets a hit on a ball in play or allows a hit on a ball in play is very telling. Three main factors influence BABIP and all three of those factors tell us something important about that player’s overall stat line. Those factors are defense, luck, and talent level.</w:t>
+        <w:t>Measures how often non-home runs batted balls (called “balls in play”) fall for hits. BABIP is important because the frequency with which a player gets a hit on a ball in play or allows a hit on a ball in play is very telling. Three main factors influence BABIP and all three of those factors tell us something important about that player’s overall stat line. Those factors are defense, luck, and talent level.</w:t>
       </w:r>
     </w:p>
     <w:p>
@@ -4373,41 +4261,30 @@
       </w:pPr>
       <w:r>
         <w:rPr>
-          <w:rFonts w:ascii="Courier New" w:hAnsi="Courier New"/>
-          <w:b/>
-          <w:bCs/>
-        </w:rPr>
-      </w:r>
-    </w:p>
-    <w:p>
-      <w:pPr>
-        <w:pStyle w:val="BodyText"/>
-        <w:bidi w:val="0"/>
-        <w:ind w:hanging="0" w:start="0" w:end="0"/>
-        <w:jc w:val="start"/>
-        <w:rPr>
-          <w:rFonts w:ascii="Courier New" w:hAnsi="Courier New"/>
-          <w:b/>
-          <w:bCs/>
-        </w:rPr>
-      </w:pPr>
-      <w:r>
-        <w:rPr>
-          <w:rFonts w:ascii="Courier New" w:hAnsi="Courier New"/>
-          <w:b/>
-          <w:bCs/>
-          <w:u w:val="none"/>
-        </w:rPr>
-        <w:t xml:space="preserve">K </w:t>
-      </w:r>
-      <w:r>
-        <w:rPr>
-          <w:rFonts w:ascii="Courier New" w:hAnsi="Courier New"/>
-          <w:b/>
-          <w:bCs/>
-          <w:u w:val="none"/>
-        </w:rPr>
-        <w:t xml:space="preserve">(Strikeouts) </w:t>
+          <w:u w:val="none"/>
+        </w:rPr>
+      </w:r>
+    </w:p>
+    <w:p>
+      <w:pPr>
+        <w:pStyle w:val="BodyText"/>
+        <w:bidi w:val="0"/>
+        <w:ind w:hanging="0" w:start="0" w:end="0"/>
+        <w:jc w:val="start"/>
+        <w:rPr>
+          <w:rFonts w:ascii="Courier New" w:hAnsi="Courier New"/>
+          <w:b/>
+          <w:bCs/>
+        </w:rPr>
+      </w:pPr>
+      <w:r>
+        <w:rPr>
+          <w:rFonts w:ascii="Courier New" w:hAnsi="Courier New"/>
+          <w:b/>
+          <w:bCs/>
+          <w:u w:val="none"/>
+        </w:rPr>
+        <w:t xml:space="preserve">K (Strikeouts) </w:t>
       </w:r>
     </w:p>
     <w:p>
@@ -4444,9 +4321,7 @@
       </w:pPr>
       <w:r>
         <w:rPr>
-          <w:rFonts w:ascii="Courier New" w:hAnsi="Courier New"/>
-          <w:b/>
-          <w:bCs/>
+          <w:u w:val="none"/>
         </w:rPr>
       </w:r>
     </w:p>
@@ -4506,9 +4381,7 @@
       </w:pPr>
       <w:r>
         <w:rPr>
-          <w:rFonts w:ascii="Courier New" w:hAnsi="Courier New"/>
-          <w:b/>
-          <w:bCs/>
+          <w:u w:val="none"/>
         </w:rPr>
       </w:r>
     </w:p>
@@ -4568,9 +4441,7 @@
       </w:pPr>
       <w:r>
         <w:rPr>
-          <w:rFonts w:ascii="Courier New" w:hAnsi="Courier New"/>
-          <w:b/>
-          <w:bCs/>
+          <w:u w:val="none"/>
         </w:rPr>
       </w:r>
     </w:p>
@@ -4630,9 +4501,7 @@
       </w:pPr>
       <w:r>
         <w:rPr>
-          <w:rFonts w:ascii="Courier New" w:hAnsi="Courier New"/>
-          <w:b/>
-          <w:bCs/>
+          <w:u w:val="none"/>
         </w:rPr>
       </w:r>
     </w:p>
@@ -4692,9 +4561,7 @@
       </w:pPr>
       <w:r>
         <w:rPr>
-          <w:rFonts w:ascii="Courier New" w:hAnsi="Courier New"/>
-          <w:b/>
-          <w:bCs/>
+          <w:u w:val="none"/>
         </w:rPr>
       </w:r>
     </w:p>
@@ -4754,9 +4621,7 @@
       </w:pPr>
       <w:r>
         <w:rPr>
-          <w:rFonts w:ascii="Courier New" w:hAnsi="Courier New"/>
-          <w:b/>
-          <w:bCs/>
+          <w:u w:val="none"/>
         </w:rPr>
       </w:r>
     </w:p>
@@ -4816,9 +4681,7 @@
       </w:pPr>
       <w:r>
         <w:rPr>
-          <w:rFonts w:ascii="Courier New" w:hAnsi="Courier New"/>
-          <w:b/>
-          <w:bCs/>
+          <w:u w:val="none"/>
         </w:rPr>
       </w:r>
     </w:p>
@@ -4878,27 +4741,23 @@
       </w:pPr>
       <w:r>
         <w:rPr>
-          <w:rFonts w:ascii="Courier New" w:hAnsi="Courier New"/>
-          <w:b/>
-          <w:bCs/>
-        </w:rPr>
-      </w:r>
-    </w:p>
-    <w:p>
-      <w:pPr>
-        <w:pStyle w:val="BodyText"/>
-        <w:bidi w:val="0"/>
-        <w:ind w:hanging="0" w:start="0" w:end="0"/>
-        <w:jc w:val="start"/>
-        <w:rPr>
-          <w:u w:val="none"/>
-        </w:rPr>
-      </w:pPr>
-      <w:r>
-        <w:rPr>
-          <w:rFonts w:ascii="Courier New" w:hAnsi="Courier New"/>
-          <w:b/>
-          <w:bCs/>
+          <w:u w:val="none"/>
+        </w:rPr>
+      </w:r>
+    </w:p>
+    <w:p>
+      <w:pPr>
+        <w:pStyle w:val="BodyText"/>
+        <w:bidi w:val="0"/>
+        <w:ind w:hanging="0" w:start="0" w:end="0"/>
+        <w:jc w:val="start"/>
+        <w:rPr>
+          <w:u w:val="none"/>
+        </w:rPr>
+      </w:pPr>
+      <w:r>
+        <w:rPr>
+          <w:u w:val="none"/>
         </w:rPr>
       </w:r>
     </w:p>
@@ -4958,81 +4817,52 @@
       </w:pPr>
       <w:r>
         <w:rPr>
-          <w:rFonts w:ascii="Courier New" w:hAnsi="Courier New"/>
-          <w:b/>
-          <w:bCs/>
-        </w:rPr>
-      </w:r>
-    </w:p>
-    <w:p>
-      <w:pPr>
-        <w:pStyle w:val="BodyText"/>
-        <w:bidi w:val="0"/>
-        <w:ind w:hanging="0" w:start="0" w:end="0"/>
-        <w:jc w:val="start"/>
-        <w:rPr>
-          <w:rFonts w:ascii="Courier New" w:hAnsi="Courier New"/>
-          <w:b/>
-          <w:bCs/>
-        </w:rPr>
-      </w:pPr>
-      <w:r>
-        <w:rPr>
-          <w:rFonts w:ascii="Courier New" w:hAnsi="Courier New"/>
-          <w:b/>
-          <w:bCs/>
-          <w:u w:val="none"/>
-        </w:rPr>
-        <w:t xml:space="preserve">FIP </w:t>
-      </w:r>
-      <w:r>
-        <w:rPr>
-          <w:rFonts w:ascii="Courier New" w:hAnsi="Courier New"/>
-          <w:b/>
-          <w:bCs/>
-          <w:u w:val="none"/>
-        </w:rPr>
-        <w:t>(Fielding Independent Pitching)</w:t>
-      </w:r>
-    </w:p>
-    <w:p>
-      <w:pPr>
-        <w:pStyle w:val="BodyText"/>
-        <w:bidi w:val="0"/>
-        <w:ind w:hanging="0" w:start="0" w:end="0"/>
-        <w:jc w:val="start"/>
-        <w:rPr>
-          <w:rFonts w:ascii="Courier New" w:hAnsi="Courier New"/>
-          <w:b/>
-          <w:bCs/>
-        </w:rPr>
-      </w:pPr>
-      <w:r>
-        <w:rPr>
-          <w:rFonts w:ascii="Courier New" w:hAnsi="Courier New"/>
-          <w:b/>
-          <w:bCs/>
-          <w:u w:val="none"/>
-        </w:rPr>
-        <w:t xml:space="preserve">This statistic estimates a pitcher’s run prevention independent of the performance of their defense. FIP is based on outcomes that not involve defense: </w:t>
-      </w:r>
-      <w:r>
-        <w:rPr>
-          <w:rFonts w:ascii="Courier New" w:hAnsi="Courier New"/>
-          <w:b/>
-          <w:bCs/>
-          <w:u w:val="none"/>
-        </w:rPr>
-        <w:t xml:space="preserve">K, </w:t>
-      </w:r>
-      <w:r>
-        <w:rPr>
-          <w:rFonts w:ascii="Courier New" w:hAnsi="Courier New"/>
-          <w:b/>
-          <w:bCs/>
-          <w:u w:val="none"/>
-        </w:rPr>
-        <w:t>BB, HBP and HR.</w:t>
+          <w:u w:val="none"/>
+        </w:rPr>
+      </w:r>
+    </w:p>
+    <w:p>
+      <w:pPr>
+        <w:pStyle w:val="BodyText"/>
+        <w:bidi w:val="0"/>
+        <w:ind w:hanging="0" w:start="0" w:end="0"/>
+        <w:jc w:val="start"/>
+        <w:rPr>
+          <w:rFonts w:ascii="Courier New" w:hAnsi="Courier New"/>
+          <w:b/>
+          <w:bCs/>
+        </w:rPr>
+      </w:pPr>
+      <w:r>
+        <w:rPr>
+          <w:rFonts w:ascii="Courier New" w:hAnsi="Courier New"/>
+          <w:b/>
+          <w:bCs/>
+          <w:u w:val="none"/>
+        </w:rPr>
+        <w:t>FIP (Fielding Independent Pitching)</w:t>
+      </w:r>
+    </w:p>
+    <w:p>
+      <w:pPr>
+        <w:pStyle w:val="BodyText"/>
+        <w:bidi w:val="0"/>
+        <w:ind w:hanging="0" w:start="0" w:end="0"/>
+        <w:jc w:val="start"/>
+        <w:rPr>
+          <w:rFonts w:ascii="Courier New" w:hAnsi="Courier New"/>
+          <w:b/>
+          <w:bCs/>
+        </w:rPr>
+      </w:pPr>
+      <w:r>
+        <w:rPr>
+          <w:rFonts w:ascii="Courier New" w:hAnsi="Courier New"/>
+          <w:b/>
+          <w:bCs/>
+          <w:u w:val="none"/>
+        </w:rPr>
+        <w:t>This statistic estimates a pitcher’s run prevention independent of the performance of their defense. FIP is based on outcomes that not involve defense: K, BB, HBP and HR.</w:t>
       </w:r>
     </w:p>
     <w:p>
@@ -5110,7 +4940,410 @@
         </w:rPr>
       </w:pPr>
       <w:r>
-        <w:rPr/>
+        <w:rPr>
+          <w:rFonts w:ascii="Courier New" w:hAnsi="Courier New"/>
+          <w:b/>
+          <w:bCs/>
+          <w:i w:val="false"/>
+          <w:iCs w:val="false"/>
+          <w:u w:val="none"/>
+        </w:rPr>
+      </w:r>
+    </w:p>
+    <w:p>
+      <w:pPr>
+        <w:pStyle w:val="BodyText"/>
+        <w:bidi w:val="0"/>
+        <w:spacing w:before="0" w:after="140"/>
+        <w:ind w:hanging="0" w:start="0" w:end="0"/>
+        <w:jc w:val="start"/>
+        <w:rPr>
+          <w:rStyle w:val="Emphasis"/>
+          <w:rFonts w:ascii="Courier New" w:hAnsi="Courier New"/>
+          <w:b/>
+          <w:bCs/>
+          <w:i w:val="false"/>
+          <w:i w:val="false"/>
+          <w:iCs w:val="false"/>
+          <w:u w:val="none"/>
+        </w:rPr>
+      </w:pPr>
+      <w:r>
+        <w:rPr>
+          <w:rFonts w:ascii="Courier New" w:hAnsi="Courier New"/>
+          <w:b/>
+          <w:bCs/>
+          <w:i w:val="false"/>
+          <w:iCs w:val="false"/>
+          <w:u w:val="none"/>
+        </w:rPr>
+      </w:r>
+    </w:p>
+    <w:p>
+      <w:pPr>
+        <w:pStyle w:val="BodyText"/>
+        <w:bidi w:val="0"/>
+        <w:spacing w:before="0" w:after="140"/>
+        <w:ind w:hanging="0" w:start="0" w:end="0"/>
+        <w:jc w:val="start"/>
+        <w:rPr>
+          <w:rStyle w:val="Emphasis"/>
+          <w:rFonts w:ascii="Courier New" w:hAnsi="Courier New"/>
+          <w:b/>
+          <w:bCs/>
+          <w:i w:val="false"/>
+          <w:i w:val="false"/>
+          <w:iCs w:val="false"/>
+          <w:u w:val="none"/>
+        </w:rPr>
+      </w:pPr>
+      <w:r>
+        <w:rPr>
+          <w:rFonts w:ascii="Courier New" w:hAnsi="Courier New"/>
+          <w:b/>
+          <w:bCs/>
+          <w:i w:val="false"/>
+          <w:iCs w:val="false"/>
+          <w:u w:val="none"/>
+        </w:rPr>
+      </w:r>
+    </w:p>
+    <w:p>
+      <w:pPr>
+        <w:pStyle w:val="BodyText"/>
+        <w:bidi w:val="0"/>
+        <w:spacing w:before="0" w:after="140"/>
+        <w:ind w:hanging="0" w:start="0" w:end="0"/>
+        <w:jc w:val="start"/>
+        <w:rPr>
+          <w:rStyle w:val="Emphasis"/>
+          <w:rFonts w:ascii="Courier New" w:hAnsi="Courier New"/>
+          <w:b/>
+          <w:bCs/>
+          <w:i w:val="false"/>
+          <w:i w:val="false"/>
+          <w:iCs w:val="false"/>
+          <w:u w:val="none"/>
+        </w:rPr>
+      </w:pPr>
+      <w:r>
+        <w:rPr>
+          <w:rStyle w:val="Emphasis"/>
+          <w:rFonts w:ascii="Courier New" w:hAnsi="Courier New"/>
+          <w:b/>
+          <w:bCs/>
+          <w:i w:val="false"/>
+          <w:iCs w:val="false"/>
+          <w:u w:val="none"/>
+        </w:rPr>
+        <w:t>Color coding</w:t>
+      </w:r>
+    </w:p>
+    <w:p>
+      <w:pPr>
+        <w:pStyle w:val="BodyText"/>
+        <w:bidi w:val="0"/>
+        <w:spacing w:before="0" w:after="140"/>
+        <w:ind w:hanging="0" w:start="0" w:end="0"/>
+        <w:jc w:val="start"/>
+        <w:rPr>
+          <w:rStyle w:val="Emphasis"/>
+          <w:rFonts w:ascii="Courier New" w:hAnsi="Courier New"/>
+          <w:b/>
+          <w:bCs/>
+          <w:i w:val="false"/>
+          <w:i w:val="false"/>
+          <w:iCs w:val="false"/>
+          <w:u w:val="none"/>
+        </w:rPr>
+      </w:pPr>
+      <w:hyperlink r:id="rId25">
+        <w:r>
+          <w:rPr>
+            <w:rStyle w:val="Hyperlink"/>
+            <w:rFonts w:ascii="Courier New" w:hAnsi="Courier New"/>
+            <w:b/>
+            <w:bCs/>
+            <w:i w:val="false"/>
+            <w:iCs w:val="false"/>
+            <w:u w:val="none"/>
+          </w:rPr>
+          <w:t>https://www.schemecolor.com/blowing-bubbles.php</w:t>
+        </w:r>
+      </w:hyperlink>
+    </w:p>
+    <w:p>
+      <w:pPr>
+        <w:pStyle w:val="Heading1"/>
+        <w:bidi w:val="0"/>
+        <w:spacing w:before="0" w:after="140"/>
+        <w:ind w:hanging="0" w:start="0" w:end="0"/>
+        <w:jc w:val="start"/>
+        <w:rPr>
+          <w:rStyle w:val="Emphasis"/>
+          <w:rFonts w:ascii="Courier New" w:hAnsi="Courier New"/>
+          <w:b/>
+          <w:bCs/>
+          <w:i w:val="false"/>
+          <w:i w:val="false"/>
+          <w:iCs w:val="false"/>
+          <w:u w:val="none"/>
+        </w:rPr>
+      </w:pPr>
+      <w:r>
+        <w:rPr>
+          <w:rFonts w:ascii="Courier New" w:hAnsi="Courier New"/>
+          <w:b/>
+          <w:bCs/>
+          <w:i w:val="false"/>
+          <w:iCs w:val="false"/>
+          <w:u w:val="none"/>
+        </w:rPr>
+        <w:t>Blowing Bubbles Color Scheme</w:t>
+      </w:r>
+    </w:p>
+    <w:p>
+      <w:pPr>
+        <w:pStyle w:val="BodyText"/>
+        <w:bidi w:val="0"/>
+        <w:spacing w:before="0" w:after="140"/>
+        <w:ind w:hanging="0" w:start="0" w:end="0"/>
+        <w:jc w:val="start"/>
+        <w:rPr>
+          <w:rStyle w:val="Emphasis"/>
+          <w:rFonts w:ascii="Courier New" w:hAnsi="Courier New"/>
+          <w:b/>
+          <w:bCs/>
+          <w:i w:val="false"/>
+          <w:i w:val="false"/>
+          <w:iCs w:val="false"/>
+          <w:u w:val="none"/>
+        </w:rPr>
+      </w:pPr>
+      <w:r>
+        <w:rPr>
+          <w:rFonts w:ascii="Courier New" w:hAnsi="Courier New"/>
+          <w:b/>
+          <w:bCs/>
+          <w:i w:val="false"/>
+          <w:iCs w:val="false"/>
+          <w:u w:val="none"/>
+        </w:rPr>
+      </w:r>
+    </w:p>
+    <w:p>
+      <w:pPr>
+        <w:pStyle w:val="BodyText"/>
+        <w:bidi w:val="0"/>
+        <w:spacing w:before="0" w:after="140"/>
+        <w:ind w:hanging="0" w:start="0" w:end="0"/>
+        <w:jc w:val="start"/>
+        <w:rPr>
+          <w:rStyle w:val="Emphasis"/>
+          <w:rFonts w:ascii="Courier New" w:hAnsi="Courier New"/>
+          <w:b/>
+          <w:bCs/>
+          <w:i w:val="false"/>
+          <w:i w:val="false"/>
+          <w:iCs w:val="false"/>
+          <w:u w:val="none"/>
+        </w:rPr>
+      </w:pPr>
+      <w:r>
+        <w:rPr>
+          <w:rStyle w:val="Emphasis"/>
+          <w:rFonts w:ascii="Courier New" w:hAnsi="Courier New"/>
+          <w:b/>
+          <w:bCs/>
+          <w:i w:val="false"/>
+          <w:iCs w:val="false"/>
+          <w:u w:val="none"/>
+        </w:rPr>
+        <w:t>d091a2  POOR</w:t>
+      </w:r>
+    </w:p>
+    <w:p>
+      <w:pPr>
+        <w:pStyle w:val="BodyText"/>
+        <w:bidi w:val="0"/>
+        <w:spacing w:before="0" w:after="140"/>
+        <w:ind w:hanging="0" w:start="0" w:end="0"/>
+        <w:jc w:val="start"/>
+        <w:rPr>
+          <w:rStyle w:val="Emphasis"/>
+          <w:rFonts w:ascii="Courier New" w:hAnsi="Courier New"/>
+          <w:b/>
+          <w:bCs/>
+          <w:i w:val="false"/>
+          <w:i w:val="false"/>
+          <w:iCs w:val="false"/>
+          <w:u w:val="none"/>
+        </w:rPr>
+      </w:pPr>
+      <w:r>
+        <w:rPr>
+          <w:rStyle w:val="Emphasis"/>
+          <w:rFonts w:ascii="Courier New" w:hAnsi="Courier New"/>
+          <w:b/>
+          <w:bCs/>
+          <w:i w:val="false"/>
+          <w:iCs w:val="false"/>
+          <w:u w:val="none"/>
+        </w:rPr>
+        <w:t>eda097  BELOW AVERAGE</w:t>
+      </w:r>
+    </w:p>
+    <w:p>
+      <w:pPr>
+        <w:pStyle w:val="BodyText"/>
+        <w:bidi w:val="0"/>
+        <w:spacing w:before="0" w:after="140"/>
+        <w:ind w:hanging="0" w:start="0" w:end="0"/>
+        <w:jc w:val="start"/>
+        <w:rPr>
+          <w:rStyle w:val="Emphasis"/>
+          <w:rFonts w:ascii="Courier New" w:hAnsi="Courier New"/>
+          <w:b/>
+          <w:bCs/>
+          <w:i w:val="false"/>
+          <w:i w:val="false"/>
+          <w:iCs w:val="false"/>
+          <w:u w:val="none"/>
+        </w:rPr>
+      </w:pPr>
+      <w:r>
+        <w:rPr>
+          <w:rStyle w:val="Emphasis"/>
+          <w:rFonts w:ascii="Courier New" w:hAnsi="Courier New"/>
+          <w:b/>
+          <w:bCs/>
+          <w:i w:val="false"/>
+          <w:iCs w:val="false"/>
+          <w:u w:val="none"/>
+        </w:rPr>
+        <w:t>eeebe2  AVERAGE</w:t>
+      </w:r>
+    </w:p>
+    <w:p>
+      <w:pPr>
+        <w:pStyle w:val="BodyText"/>
+        <w:bidi w:val="0"/>
+        <w:spacing w:before="0" w:after="140"/>
+        <w:ind w:hanging="0" w:start="0" w:end="0"/>
+        <w:jc w:val="start"/>
+        <w:rPr>
+          <w:rStyle w:val="Emphasis"/>
+          <w:rFonts w:ascii="Courier New" w:hAnsi="Courier New"/>
+          <w:b/>
+          <w:bCs/>
+          <w:i w:val="false"/>
+          <w:i w:val="false"/>
+          <w:iCs w:val="false"/>
+          <w:u w:val="none"/>
+        </w:rPr>
+      </w:pPr>
+      <w:r>
+        <w:rPr>
+          <w:rStyle w:val="Emphasis"/>
+          <w:rFonts w:ascii="Courier New" w:hAnsi="Courier New"/>
+          <w:b/>
+          <w:bCs/>
+          <w:i w:val="false"/>
+          <w:iCs w:val="false"/>
+          <w:u w:val="none"/>
+        </w:rPr>
+        <w:t>bfdce5  ABOVE AVERAGE</w:t>
+      </w:r>
+    </w:p>
+    <w:p>
+      <w:pPr>
+        <w:pStyle w:val="BodyText"/>
+        <w:bidi w:val="0"/>
+        <w:spacing w:before="0" w:after="140"/>
+        <w:ind w:hanging="0" w:start="0" w:end="0"/>
+        <w:jc w:val="start"/>
+        <w:rPr>
+          <w:rStyle w:val="Emphasis"/>
+          <w:rFonts w:ascii="Courier New" w:hAnsi="Courier New"/>
+          <w:b/>
+          <w:bCs/>
+          <w:i w:val="false"/>
+          <w:i w:val="false"/>
+          <w:iCs w:val="false"/>
+          <w:u w:val="none"/>
+        </w:rPr>
+      </w:pPr>
+      <w:r>
+        <w:rPr>
+          <w:rStyle w:val="Emphasis"/>
+          <w:rFonts w:ascii="Courier New" w:hAnsi="Courier New"/>
+          <w:b/>
+          <w:bCs/>
+          <w:i w:val="false"/>
+          <w:iCs w:val="false"/>
+          <w:u w:val="none"/>
+        </w:rPr>
+        <w:t>8ec8dd  GREAT</w:t>
+      </w:r>
+    </w:p>
+    <w:p>
+      <w:pPr>
+        <w:pStyle w:val="BodyText"/>
+        <w:bidi w:val="0"/>
+        <w:spacing w:before="0" w:after="140"/>
+        <w:ind w:hanging="0" w:start="0" w:end="0"/>
+        <w:jc w:val="start"/>
+        <w:rPr>
+          <w:rStyle w:val="Emphasis"/>
+          <w:rFonts w:ascii="Courier New" w:hAnsi="Courier New"/>
+          <w:b/>
+          <w:bCs/>
+          <w:i w:val="false"/>
+          <w:i w:val="false"/>
+          <w:iCs w:val="false"/>
+          <w:u w:val="none"/>
+        </w:rPr>
+      </w:pPr>
+      <w:r>
+        <w:rPr>
+          <w:rStyle w:val="Emphasis"/>
+          <w:rFonts w:ascii="Courier New" w:hAnsi="Courier New"/>
+          <w:b/>
+          <w:bCs/>
+          <w:i w:val="false"/>
+          <w:iCs w:val="false"/>
+          <w:u w:val="none"/>
+        </w:rPr>
+        <w:t>52a4c6  ELITE</w:t>
+      </w:r>
+    </w:p>
+    <w:p>
+      <w:pPr>
+        <w:pStyle w:val="BodyText"/>
+        <w:bidi w:val="0"/>
+        <w:spacing w:before="0" w:after="140"/>
+        <w:ind w:hanging="0" w:start="0" w:end="0"/>
+        <w:jc w:val="start"/>
+        <w:rPr>
+          <w:rStyle w:val="Emphasis"/>
+          <w:rFonts w:ascii="Courier New" w:hAnsi="Courier New"/>
+          <w:b/>
+          <w:bCs/>
+          <w:i w:val="false"/>
+          <w:i w:val="false"/>
+          <w:iCs w:val="false"/>
+          <w:u w:val="none"/>
+        </w:rPr>
+      </w:pPr>
+      <w:r>
+        <w:rPr>
+          <w:rFonts w:ascii="Courier New" w:hAnsi="Courier New"/>
+          <w:b/>
+          <w:bCs/>
+          <w:i w:val="false"/>
+          <w:iCs w:val="false"/>
+          <w:u w:val="none"/>
+        </w:rPr>
       </w:r>
     </w:p>
     <w:sectPr>
@@ -5161,6 +5394,23 @@
       <w:sz w:val="24"/>
       <w:szCs w:val="24"/>
       <w:lang w:val="en-GB" w:eastAsia="zh-CN" w:bidi="hi-IN"/>
+    </w:rPr>
+  </w:style>
+  <w:style w:type="paragraph" w:styleId="Heading1">
+    <w:name w:val="Heading 1"/>
+    <w:basedOn w:val="Heading"/>
+    <w:next w:val="BodyText"/>
+    <w:qFormat/>
+    <w:pPr>
+      <w:spacing w:before="240" w:after="120"/>
+      <w:outlineLvl w:val="0"/>
+    </w:pPr>
+    <w:rPr>
+      <w:rFonts w:ascii="Liberation Serif" w:hAnsi="Liberation Serif" w:eastAsia="Songti SC" w:cs="Arial Unicode MS"/>
+      <w:b/>
+      <w:bCs/>
+      <w:sz w:val="48"/>
+      <w:szCs w:val="48"/>
     </w:rPr>
   </w:style>
   <w:style w:type="character" w:styleId="Strong">

</xml_diff>

<commit_message>
bat stat thresholds + doc
</commit_message>
<xml_diff>
--- a/doc/glossary.docx
+++ b/doc/glossary.docx
@@ -5057,20 +5057,18 @@
           <w:u w:val="none"/>
         </w:rPr>
       </w:pPr>
-      <w:hyperlink r:id="rId25">
-        <w:r>
-          <w:rPr>
-            <w:rStyle w:val="Hyperlink"/>
-            <w:rFonts w:ascii="Courier New" w:hAnsi="Courier New"/>
-            <w:b/>
-            <w:bCs/>
-            <w:i w:val="false"/>
-            <w:iCs w:val="false"/>
-            <w:u w:val="none"/>
-          </w:rPr>
-          <w:t>https://www.schemecolor.com/blowing-bubbles.php</w:t>
-        </w:r>
-      </w:hyperlink>
+      <w:r>
+        <w:rPr>
+          <w:rStyle w:val="Hyperlink"/>
+          <w:rFonts w:ascii="Courier New" w:hAnsi="Courier New"/>
+          <w:b/>
+          <w:bCs/>
+          <w:i w:val="false"/>
+          <w:iCs w:val="false"/>
+          <w:u w:val="none"/>
+        </w:rPr>
+        <w:t>https://www.schemecolor.com/blowing-bubbles.php</w:t>
+      </w:r>
     </w:p>
     <w:p>
       <w:pPr>
@@ -5315,6 +5313,71 @@
           <w:u w:val="none"/>
         </w:rPr>
         <w:t>52a4c6  ELITE</w:t>
+      </w:r>
+    </w:p>
+    <w:p>
+      <w:pPr>
+        <w:pStyle w:val="BodyText"/>
+        <w:bidi w:val="0"/>
+        <w:spacing w:before="0" w:after="140"/>
+        <w:ind w:hanging="0" w:start="0" w:end="0"/>
+        <w:jc w:val="start"/>
+        <w:rPr>
+          <w:rStyle w:val="Emphasis"/>
+          <w:rFonts w:ascii="Courier New" w:hAnsi="Courier New"/>
+          <w:b/>
+          <w:bCs/>
+          <w:i w:val="false"/>
+          <w:i w:val="false"/>
+          <w:iCs w:val="false"/>
+          <w:u w:val="none"/>
+        </w:rPr>
+      </w:pPr>
+      <w:r>
+        <w:rPr/>
+      </w:r>
+    </w:p>
+    <w:p>
+      <w:pPr>
+        <w:pStyle w:val="BodyText"/>
+        <w:bidi w:val="0"/>
+        <w:spacing w:before="0" w:after="140"/>
+        <w:ind w:hanging="0" w:start="0" w:end="0"/>
+        <w:jc w:val="start"/>
+        <w:rPr>
+          <w:rStyle w:val="Emphasis"/>
+          <w:rFonts w:ascii="Courier New" w:hAnsi="Courier New"/>
+          <w:b/>
+          <w:bCs/>
+          <w:i w:val="false"/>
+          <w:i w:val="false"/>
+          <w:iCs w:val="false"/>
+          <w:u w:val="none"/>
+        </w:rPr>
+      </w:pPr>
+      <w:r>
+        <w:rPr>
+          <w:rStyle w:val="Emphasis"/>
+          <w:rFonts w:ascii="Courier New" w:hAnsi="Courier New"/>
+          <w:b/>
+          <w:bCs/>
+          <w:i w:val="false"/>
+          <w:iCs w:val="false"/>
+          <w:u w:val="none"/>
+        </w:rPr>
+        <w:t xml:space="preserve">dee2e6  </w:t>
+      </w:r>
+      <w:r>
+        <w:rPr>
+          <w:rStyle w:val="Emphasis"/>
+          <w:rFonts w:ascii="Courier New" w:hAnsi="Courier New"/>
+          <w:b/>
+          <w:bCs/>
+          <w:i w:val="false"/>
+          <w:iCs w:val="false"/>
+          <w:u w:val="none"/>
+        </w:rPr>
+        <w:t>N/A – Low PA</w:t>
       </w:r>
     </w:p>
     <w:p>

</xml_diff>

<commit_message>
bat stat new threshold colors + doc
</commit_message>
<xml_diff>
--- a/doc/glossary.docx
+++ b/doc/glossary.docx
@@ -5334,7 +5334,14 @@
         </w:rPr>
       </w:pPr>
       <w:r>
-        <w:rPr/>
+        <w:rPr>
+          <w:rFonts w:ascii="Courier New" w:hAnsi="Courier New"/>
+          <w:b/>
+          <w:bCs/>
+          <w:i w:val="false"/>
+          <w:iCs w:val="false"/>
+          <w:u w:val="none"/>
+        </w:rPr>
       </w:r>
     </w:p>
     <w:p>
@@ -5365,19 +5372,39 @@
           <w:iCs w:val="false"/>
           <w:u w:val="none"/>
         </w:rPr>
-        <w:t xml:space="preserve">dee2e6  </w:t>
-      </w:r>
-      <w:r>
+        <w:t>dee2e6  N/A – Low PA</w:t>
+      </w:r>
+    </w:p>
+    <w:p>
+      <w:pPr>
+        <w:pStyle w:val="BodyText"/>
+        <w:bidi w:val="0"/>
+        <w:spacing w:before="0" w:after="140"/>
+        <w:ind w:hanging="0" w:start="0" w:end="0"/>
+        <w:jc w:val="start"/>
         <w:rPr>
           <w:rStyle w:val="Emphasis"/>
           <w:rFonts w:ascii="Courier New" w:hAnsi="Courier New"/>
           <w:b/>
           <w:bCs/>
           <w:i w:val="false"/>
-          <w:iCs w:val="false"/>
-          <w:u w:val="none"/>
-        </w:rPr>
-        <w:t>N/A – Low PA</w:t>
+          <w:i w:val="false"/>
+          <w:iCs w:val="false"/>
+          <w:u w:val="none"/>
+        </w:rPr>
+      </w:pPr>
+      <w:r>
+        <w:rPr>
+          <w:rFonts w:ascii="Courier New" w:hAnsi="Courier New"/>
+          <w:b/>
+          <w:bCs/>
+          <w:i w:val="false"/>
+          <w:iCs w:val="false"/>
+          <w:u w:val="none"/>
+        </w:rPr>
+      </w:r>
+      <w:r>
+        <w:br w:type="page"/>
       </w:r>
     </w:p>
     <w:p>
@@ -5388,6 +5415,34 @@
         <w:ind w:hanging="0" w:start="0" w:end="0"/>
         <w:jc w:val="start"/>
         <w:rPr>
+          <w:rFonts w:ascii="Courier New" w:hAnsi="Courier New"/>
+          <w:b/>
+          <w:bCs/>
+          <w:i w:val="false"/>
+          <w:i w:val="false"/>
+          <w:iCs w:val="false"/>
+          <w:u w:val="none"/>
+        </w:rPr>
+      </w:pPr>
+      <w:r>
+        <w:rPr>
+          <w:rFonts w:ascii="Courier New" w:hAnsi="Courier New"/>
+          <w:b/>
+          <w:bCs/>
+          <w:i w:val="false"/>
+          <w:iCs w:val="false"/>
+          <w:u w:val="none"/>
+        </w:rPr>
+      </w:r>
+    </w:p>
+    <w:p>
+      <w:pPr>
+        <w:pStyle w:val="BodyText"/>
+        <w:bidi w:val="0"/>
+        <w:spacing w:before="0" w:after="140"/>
+        <w:ind w:hanging="0" w:start="0" w:end="0"/>
+        <w:jc w:val="start"/>
+        <w:rPr>
           <w:rStyle w:val="Emphasis"/>
           <w:rFonts w:ascii="Courier New" w:hAnsi="Courier New"/>
           <w:b/>
@@ -5396,6 +5451,1002 @@
           <w:i w:val="false"/>
           <w:iCs w:val="false"/>
           <w:u w:val="none"/>
+        </w:rPr>
+      </w:pPr>
+      <w:hyperlink r:id="rId25">
+        <w:r>
+          <w:rPr>
+            <w:rStyle w:val="Hyperlink"/>
+            <w:rFonts w:ascii="Courier New" w:hAnsi="Courier New"/>
+            <w:b/>
+            <w:bCs/>
+            <w:i/>
+            <w:i/>
+            <w:iCs/>
+            <w:u w:val="none"/>
+          </w:rPr>
+          <w:t>https://colorbrewer2.org/?type=sequential&amp;scheme=YlGn&amp;n=9</w:t>
+        </w:r>
+      </w:hyperlink>
+    </w:p>
+    <w:p>
+      <w:pPr>
+        <w:pStyle w:val="BodyText"/>
+        <w:bidi w:val="0"/>
+        <w:spacing w:before="0" w:after="140"/>
+        <w:ind w:hanging="0" w:start="0" w:end="0"/>
+        <w:jc w:val="start"/>
+        <w:rPr>
+          <w:rStyle w:val="Emphasis"/>
+          <w:rFonts w:ascii="Courier New" w:hAnsi="Courier New"/>
+          <w:b/>
+          <w:bCs/>
+          <w:i w:val="false"/>
+          <w:i w:val="false"/>
+          <w:iCs w:val="false"/>
+          <w:u w:val="none"/>
+        </w:rPr>
+      </w:pPr>
+      <w:r>
+        <w:rPr>
+          <w:rFonts w:ascii="Courier New" w:hAnsi="Courier New"/>
+          <w:b/>
+          <w:bCs/>
+          <w:i w:val="false"/>
+          <w:iCs w:val="false"/>
+          <w:u w:val="none"/>
+        </w:rPr>
+      </w:r>
+    </w:p>
+    <w:p>
+      <w:pPr>
+        <w:pStyle w:val="BodyText"/>
+        <w:bidi w:val="0"/>
+        <w:spacing w:before="0" w:after="140"/>
+        <w:ind w:hanging="0" w:start="0" w:end="0"/>
+        <w:jc w:val="start"/>
+        <w:rPr>
+          <w:rFonts w:ascii="Courier New" w:hAnsi="Courier New"/>
+          <w:b/>
+          <w:bCs/>
+          <w:i w:val="false"/>
+          <w:i w:val="false"/>
+          <w:iCs w:val="false"/>
+          <w:u w:val="none"/>
+        </w:rPr>
+      </w:pPr>
+      <w:r>
+        <w:rPr>
+          <w:rStyle w:val="Emphasis"/>
+          <w:rFonts w:ascii="Courier New" w:hAnsi="Courier New"/>
+          <w:b/>
+          <w:bCs/>
+          <w:i w:val="false"/>
+          <w:iCs w:val="false"/>
+          <w:sz w:val="36"/>
+          <w:szCs w:val="36"/>
+          <w:u w:val="none"/>
+        </w:rPr>
+        <w:t>Positive rankings</w:t>
+      </w:r>
+    </w:p>
+    <w:p>
+      <w:pPr>
+        <w:pStyle w:val="BodyText"/>
+        <w:bidi w:val="0"/>
+        <w:spacing w:before="0" w:after="140"/>
+        <w:ind w:hanging="0" w:start="0" w:end="0"/>
+        <w:jc w:val="start"/>
+        <w:rPr>
+          <w:rStyle w:val="Emphasis"/>
+          <w:rFonts w:ascii="Courier New" w:hAnsi="Courier New"/>
+          <w:b/>
+          <w:bCs/>
+          <w:i w:val="false"/>
+          <w:i w:val="false"/>
+          <w:iCs w:val="false"/>
+          <w:u w:val="none"/>
+        </w:rPr>
+      </w:pPr>
+      <w:r>
+        <w:rPr>
+          <w:rFonts w:ascii="Courier New" w:hAnsi="Courier New"/>
+          <w:b/>
+          <w:bCs/>
+          <w:i w:val="false"/>
+          <w:iCs w:val="false"/>
+          <w:u w:val="none"/>
+        </w:rPr>
+      </w:r>
+    </w:p>
+    <w:p>
+      <w:pPr>
+        <w:pStyle w:val="BodyText"/>
+        <w:bidi w:val="0"/>
+        <w:spacing w:before="0" w:after="140"/>
+        <w:ind w:hanging="0" w:start="0" w:end="0"/>
+        <w:jc w:val="start"/>
+        <w:rPr>
+          <w:rFonts w:ascii="Courier New" w:hAnsi="Courier New"/>
+          <w:b/>
+          <w:bCs/>
+          <w:i w:val="false"/>
+          <w:i w:val="false"/>
+          <w:iCs w:val="false"/>
+          <w:u w:val="none"/>
+        </w:rPr>
+      </w:pPr>
+      <w:r>
+        <w:rPr>
+          <w:rStyle w:val="Emphasis"/>
+          <w:rFonts w:ascii="Courier New" w:hAnsi="Courier New"/>
+          <w:b/>
+          <w:bCs/>
+          <w:i w:val="false"/>
+          <w:iCs w:val="false"/>
+          <w:sz w:val="32"/>
+          <w:szCs w:val="32"/>
+          <w:u w:val="none"/>
+        </w:rPr>
+        <w:t xml:space="preserve">9 </w:t>
+      </w:r>
+      <w:r>
+        <w:rPr>
+          <w:rStyle w:val="Emphasis"/>
+          <w:rFonts w:ascii="Courier New" w:hAnsi="Courier New"/>
+          <w:b/>
+          <w:bCs/>
+          <w:i w:val="false"/>
+          <w:iCs w:val="false"/>
+          <w:sz w:val="32"/>
+          <w:szCs w:val="32"/>
+          <w:u w:val="none"/>
+        </w:rPr>
+        <w:t>'#ffffe5',</w:t>
+      </w:r>
+    </w:p>
+    <w:p>
+      <w:pPr>
+        <w:pStyle w:val="BodyText"/>
+        <w:bidi w:val="0"/>
+        <w:spacing w:before="0" w:after="140"/>
+        <w:ind w:hanging="0" w:start="0" w:end="0"/>
+        <w:jc w:val="start"/>
+        <w:rPr>
+          <w:rFonts w:ascii="Courier New" w:hAnsi="Courier New"/>
+          <w:b/>
+          <w:bCs/>
+          <w:i w:val="false"/>
+          <w:i w:val="false"/>
+          <w:iCs w:val="false"/>
+          <w:u w:val="none"/>
+        </w:rPr>
+      </w:pPr>
+      <w:r>
+        <w:rPr>
+          <w:rStyle w:val="Emphasis"/>
+          <w:rFonts w:ascii="Courier New" w:hAnsi="Courier New"/>
+          <w:b/>
+          <w:bCs/>
+          <w:i w:val="false"/>
+          <w:iCs w:val="false"/>
+          <w:sz w:val="32"/>
+          <w:szCs w:val="32"/>
+          <w:u w:val="none"/>
+        </w:rPr>
+        <w:t xml:space="preserve">8 </w:t>
+      </w:r>
+      <w:r>
+        <w:rPr>
+          <w:rStyle w:val="Emphasis"/>
+          <w:rFonts w:ascii="Courier New" w:hAnsi="Courier New"/>
+          <w:b/>
+          <w:bCs/>
+          <w:i w:val="false"/>
+          <w:iCs w:val="false"/>
+          <w:sz w:val="32"/>
+          <w:szCs w:val="32"/>
+          <w:u w:val="none"/>
+        </w:rPr>
+        <w:t>'#f7fcb9',</w:t>
+      </w:r>
+    </w:p>
+    <w:p>
+      <w:pPr>
+        <w:pStyle w:val="BodyText"/>
+        <w:bidi w:val="0"/>
+        <w:spacing w:before="0" w:after="140"/>
+        <w:ind w:hanging="0" w:start="0" w:end="0"/>
+        <w:jc w:val="start"/>
+        <w:rPr>
+          <w:rFonts w:ascii="Courier New" w:hAnsi="Courier New"/>
+          <w:b/>
+          <w:bCs/>
+          <w:i w:val="false"/>
+          <w:i w:val="false"/>
+          <w:iCs w:val="false"/>
+          <w:u w:val="none"/>
+        </w:rPr>
+      </w:pPr>
+      <w:r>
+        <w:rPr>
+          <w:rStyle w:val="Emphasis"/>
+          <w:rFonts w:ascii="Courier New" w:hAnsi="Courier New"/>
+          <w:b/>
+          <w:bCs/>
+          <w:i w:val="false"/>
+          <w:iCs w:val="false"/>
+          <w:sz w:val="32"/>
+          <w:szCs w:val="32"/>
+          <w:u w:val="none"/>
+        </w:rPr>
+        <w:t xml:space="preserve">7 </w:t>
+      </w:r>
+      <w:r>
+        <w:rPr>
+          <w:rStyle w:val="Emphasis"/>
+          <w:rFonts w:ascii="Courier New" w:hAnsi="Courier New"/>
+          <w:b/>
+          <w:bCs/>
+          <w:i w:val="false"/>
+          <w:iCs w:val="false"/>
+          <w:sz w:val="32"/>
+          <w:szCs w:val="32"/>
+          <w:u w:val="none"/>
+        </w:rPr>
+        <w:t>'#d9f0a3',</w:t>
+      </w:r>
+    </w:p>
+    <w:p>
+      <w:pPr>
+        <w:pStyle w:val="BodyText"/>
+        <w:bidi w:val="0"/>
+        <w:spacing w:before="0" w:after="140"/>
+        <w:ind w:hanging="0" w:start="0" w:end="0"/>
+        <w:jc w:val="start"/>
+        <w:rPr>
+          <w:rFonts w:ascii="Courier New" w:hAnsi="Courier New"/>
+          <w:b/>
+          <w:bCs/>
+          <w:i w:val="false"/>
+          <w:i w:val="false"/>
+          <w:iCs w:val="false"/>
+          <w:u w:val="none"/>
+        </w:rPr>
+      </w:pPr>
+      <w:r>
+        <w:rPr>
+          <w:rStyle w:val="Emphasis"/>
+          <w:rFonts w:ascii="Courier New" w:hAnsi="Courier New"/>
+          <w:b/>
+          <w:bCs/>
+          <w:i w:val="false"/>
+          <w:iCs w:val="false"/>
+          <w:sz w:val="32"/>
+          <w:szCs w:val="32"/>
+          <w:u w:val="none"/>
+        </w:rPr>
+        <w:t xml:space="preserve">6 </w:t>
+      </w:r>
+      <w:r>
+        <w:rPr>
+          <w:rStyle w:val="Emphasis"/>
+          <w:rFonts w:ascii="Courier New" w:hAnsi="Courier New"/>
+          <w:b/>
+          <w:bCs/>
+          <w:i w:val="false"/>
+          <w:iCs w:val="false"/>
+          <w:sz w:val="32"/>
+          <w:szCs w:val="32"/>
+          <w:u w:val="none"/>
+        </w:rPr>
+        <w:t>'#addd8e',</w:t>
+      </w:r>
+    </w:p>
+    <w:p>
+      <w:pPr>
+        <w:pStyle w:val="BodyText"/>
+        <w:bidi w:val="0"/>
+        <w:spacing w:before="0" w:after="140"/>
+        <w:ind w:hanging="0" w:start="0" w:end="0"/>
+        <w:jc w:val="start"/>
+        <w:rPr>
+          <w:rFonts w:ascii="Courier New" w:hAnsi="Courier New"/>
+          <w:b/>
+          <w:bCs/>
+          <w:i w:val="false"/>
+          <w:i w:val="false"/>
+          <w:iCs w:val="false"/>
+          <w:u w:val="none"/>
+        </w:rPr>
+      </w:pPr>
+      <w:r>
+        <w:rPr>
+          <w:rStyle w:val="Emphasis"/>
+          <w:rFonts w:ascii="Courier New" w:hAnsi="Courier New"/>
+          <w:b/>
+          <w:bCs/>
+          <w:i w:val="false"/>
+          <w:iCs w:val="false"/>
+          <w:sz w:val="32"/>
+          <w:szCs w:val="32"/>
+          <w:u w:val="none"/>
+        </w:rPr>
+        <w:t xml:space="preserve">5 </w:t>
+      </w:r>
+      <w:r>
+        <w:rPr>
+          <w:rStyle w:val="Emphasis"/>
+          <w:rFonts w:ascii="Courier New" w:hAnsi="Courier New"/>
+          <w:b/>
+          <w:bCs/>
+          <w:i w:val="false"/>
+          <w:iCs w:val="false"/>
+          <w:sz w:val="32"/>
+          <w:szCs w:val="32"/>
+          <w:u w:val="none"/>
+        </w:rPr>
+        <w:t>'#78c679',</w:t>
+      </w:r>
+    </w:p>
+    <w:p>
+      <w:pPr>
+        <w:pStyle w:val="BodyText"/>
+        <w:bidi w:val="0"/>
+        <w:spacing w:before="0" w:after="140"/>
+        <w:ind w:hanging="0" w:start="0" w:end="0"/>
+        <w:jc w:val="start"/>
+        <w:rPr>
+          <w:rFonts w:ascii="Courier New" w:hAnsi="Courier New"/>
+          <w:b/>
+          <w:bCs/>
+          <w:i w:val="false"/>
+          <w:i w:val="false"/>
+          <w:iCs w:val="false"/>
+          <w:u w:val="none"/>
+        </w:rPr>
+      </w:pPr>
+      <w:r>
+        <w:rPr>
+          <w:rStyle w:val="Emphasis"/>
+          <w:rFonts w:ascii="Courier New" w:hAnsi="Courier New"/>
+          <w:b/>
+          <w:bCs/>
+          <w:i w:val="false"/>
+          <w:iCs w:val="false"/>
+          <w:sz w:val="32"/>
+          <w:szCs w:val="32"/>
+          <w:u w:val="none"/>
+        </w:rPr>
+        <w:t xml:space="preserve">4 </w:t>
+      </w:r>
+      <w:r>
+        <w:rPr>
+          <w:rStyle w:val="Emphasis"/>
+          <w:rFonts w:ascii="Courier New" w:hAnsi="Courier New"/>
+          <w:b/>
+          <w:bCs/>
+          <w:i w:val="false"/>
+          <w:iCs w:val="false"/>
+          <w:sz w:val="32"/>
+          <w:szCs w:val="32"/>
+          <w:u w:val="none"/>
+        </w:rPr>
+        <w:t>'#41ab5d',</w:t>
+      </w:r>
+    </w:p>
+    <w:p>
+      <w:pPr>
+        <w:pStyle w:val="BodyText"/>
+        <w:bidi w:val="0"/>
+        <w:spacing w:before="0" w:after="140"/>
+        <w:ind w:hanging="0" w:start="0" w:end="0"/>
+        <w:jc w:val="start"/>
+        <w:rPr>
+          <w:rFonts w:ascii="Courier New" w:hAnsi="Courier New"/>
+          <w:b/>
+          <w:bCs/>
+          <w:i w:val="false"/>
+          <w:i w:val="false"/>
+          <w:iCs w:val="false"/>
+          <w:u w:val="none"/>
+        </w:rPr>
+      </w:pPr>
+      <w:r>
+        <w:rPr>
+          <w:rStyle w:val="Emphasis"/>
+          <w:rFonts w:ascii="Courier New" w:hAnsi="Courier New"/>
+          <w:b/>
+          <w:bCs/>
+          <w:i w:val="false"/>
+          <w:iCs w:val="false"/>
+          <w:sz w:val="32"/>
+          <w:szCs w:val="32"/>
+          <w:u w:val="none"/>
+        </w:rPr>
+        <w:t xml:space="preserve">3 </w:t>
+      </w:r>
+      <w:r>
+        <w:rPr>
+          <w:rStyle w:val="Emphasis"/>
+          <w:rFonts w:ascii="Courier New" w:hAnsi="Courier New"/>
+          <w:b/>
+          <w:bCs/>
+          <w:i w:val="false"/>
+          <w:iCs w:val="false"/>
+          <w:sz w:val="32"/>
+          <w:szCs w:val="32"/>
+          <w:u w:val="none"/>
+        </w:rPr>
+        <w:t>'#238443',</w:t>
+      </w:r>
+    </w:p>
+    <w:p>
+      <w:pPr>
+        <w:pStyle w:val="BodyText"/>
+        <w:bidi w:val="0"/>
+        <w:spacing w:before="0" w:after="140"/>
+        <w:ind w:hanging="0" w:start="0" w:end="0"/>
+        <w:jc w:val="start"/>
+        <w:rPr>
+          <w:rFonts w:ascii="Courier New" w:hAnsi="Courier New"/>
+          <w:b/>
+          <w:bCs/>
+          <w:i w:val="false"/>
+          <w:i w:val="false"/>
+          <w:iCs w:val="false"/>
+          <w:u w:val="none"/>
+        </w:rPr>
+      </w:pPr>
+      <w:r>
+        <w:rPr>
+          <w:rStyle w:val="Emphasis"/>
+          <w:rFonts w:ascii="Courier New" w:hAnsi="Courier New"/>
+          <w:b/>
+          <w:bCs/>
+          <w:i w:val="false"/>
+          <w:iCs w:val="false"/>
+          <w:sz w:val="32"/>
+          <w:szCs w:val="32"/>
+          <w:u w:val="none"/>
+        </w:rPr>
+        <w:t xml:space="preserve">2 </w:t>
+      </w:r>
+      <w:r>
+        <w:rPr>
+          <w:rStyle w:val="Emphasis"/>
+          <w:rFonts w:ascii="Courier New" w:hAnsi="Courier New"/>
+          <w:b/>
+          <w:bCs/>
+          <w:i w:val="false"/>
+          <w:iCs w:val="false"/>
+          <w:sz w:val="32"/>
+          <w:szCs w:val="32"/>
+          <w:u w:val="none"/>
+        </w:rPr>
+        <w:t>'#006837',</w:t>
+      </w:r>
+    </w:p>
+    <w:p>
+      <w:pPr>
+        <w:pStyle w:val="BodyText"/>
+        <w:bidi w:val="0"/>
+        <w:spacing w:before="0" w:after="140"/>
+        <w:ind w:hanging="0" w:start="0" w:end="0"/>
+        <w:jc w:val="start"/>
+        <w:rPr>
+          <w:rFonts w:ascii="Courier New" w:hAnsi="Courier New"/>
+          <w:b/>
+          <w:bCs/>
+          <w:i w:val="false"/>
+          <w:i w:val="false"/>
+          <w:iCs w:val="false"/>
+          <w:u w:val="none"/>
+        </w:rPr>
+      </w:pPr>
+      <w:r>
+        <w:rPr>
+          <w:rStyle w:val="Emphasis"/>
+          <w:rFonts w:ascii="Courier New" w:hAnsi="Courier New"/>
+          <w:b/>
+          <w:bCs/>
+          <w:i w:val="false"/>
+          <w:iCs w:val="false"/>
+          <w:sz w:val="32"/>
+          <w:szCs w:val="32"/>
+          <w:u w:val="none"/>
+        </w:rPr>
+        <w:t xml:space="preserve">1 </w:t>
+      </w:r>
+      <w:r>
+        <w:rPr>
+          <w:rStyle w:val="Emphasis"/>
+          <w:rFonts w:ascii="Courier New" w:hAnsi="Courier New"/>
+          <w:b/>
+          <w:bCs/>
+          <w:i w:val="false"/>
+          <w:iCs w:val="false"/>
+          <w:sz w:val="32"/>
+          <w:szCs w:val="32"/>
+          <w:u w:val="none"/>
+        </w:rPr>
+        <w:t>'#004529'</w:t>
+      </w:r>
+    </w:p>
+    <w:p>
+      <w:pPr>
+        <w:pStyle w:val="BodyText"/>
+        <w:bidi w:val="0"/>
+        <w:spacing w:before="0" w:after="140"/>
+        <w:ind w:hanging="0" w:start="0" w:end="0"/>
+        <w:jc w:val="start"/>
+        <w:rPr>
+          <w:rStyle w:val="Emphasis"/>
+          <w:i w:val="false"/>
+          <w:i w:val="false"/>
+          <w:iCs w:val="false"/>
+          <w:sz w:val="32"/>
+          <w:szCs w:val="32"/>
+        </w:rPr>
+      </w:pPr>
+      <w:r>
+        <w:rPr>
+          <w:rFonts w:ascii="Courier New" w:hAnsi="Courier New"/>
+          <w:b/>
+          <w:bCs/>
+          <w:i w:val="false"/>
+          <w:iCs w:val="false"/>
+          <w:u w:val="none"/>
+        </w:rPr>
+      </w:r>
+    </w:p>
+    <w:p>
+      <w:pPr>
+        <w:pStyle w:val="BodyText"/>
+        <w:bidi w:val="0"/>
+        <w:spacing w:before="0" w:after="140"/>
+        <w:ind w:hanging="0" w:start="0" w:end="0"/>
+        <w:jc w:val="start"/>
+        <w:rPr>
+          <w:rFonts w:ascii="Courier New" w:hAnsi="Courier New"/>
+          <w:b/>
+          <w:bCs/>
+          <w:i w:val="false"/>
+          <w:i w:val="false"/>
+          <w:iCs w:val="false"/>
+          <w:u w:val="none"/>
+        </w:rPr>
+      </w:pPr>
+      <w:r>
+        <w:rPr>
+          <w:rStyle w:val="Emphasis"/>
+          <w:rFonts w:ascii="Courier New" w:hAnsi="Courier New"/>
+          <w:b/>
+          <w:bCs/>
+          <w:i w:val="false"/>
+          <w:iCs w:val="false"/>
+          <w:sz w:val="36"/>
+          <w:szCs w:val="36"/>
+          <w:u w:val="none"/>
+        </w:rPr>
+        <w:t>Negative rankings</w:t>
+      </w:r>
+    </w:p>
+    <w:p>
+      <w:pPr>
+        <w:pStyle w:val="BodyText"/>
+        <w:bidi w:val="0"/>
+        <w:spacing w:before="0" w:after="140"/>
+        <w:ind w:hanging="0" w:start="0" w:end="0"/>
+        <w:jc w:val="start"/>
+        <w:rPr>
+          <w:rStyle w:val="Emphasis"/>
+          <w:i w:val="false"/>
+          <w:i w:val="false"/>
+          <w:iCs w:val="false"/>
+          <w:sz w:val="32"/>
+          <w:szCs w:val="32"/>
+        </w:rPr>
+      </w:pPr>
+      <w:r>
+        <w:rPr>
+          <w:rFonts w:ascii="Courier New" w:hAnsi="Courier New"/>
+          <w:b/>
+          <w:bCs/>
+          <w:i w:val="false"/>
+          <w:iCs w:val="false"/>
+          <w:u w:val="none"/>
+        </w:rPr>
+      </w:r>
+    </w:p>
+    <w:p>
+      <w:pPr>
+        <w:pStyle w:val="BodyText"/>
+        <w:bidi w:val="0"/>
+        <w:spacing w:before="0" w:after="140"/>
+        <w:ind w:hanging="0" w:start="0" w:end="0"/>
+        <w:jc w:val="start"/>
+        <w:rPr>
+          <w:rFonts w:ascii="Courier New" w:hAnsi="Courier New"/>
+          <w:b/>
+          <w:bCs/>
+          <w:i w:val="false"/>
+          <w:i w:val="false"/>
+          <w:iCs w:val="false"/>
+          <w:u w:val="none"/>
+        </w:rPr>
+      </w:pPr>
+      <w:r>
+        <w:rPr>
+          <w:rStyle w:val="Emphasis"/>
+          <w:rFonts w:ascii="Courier New" w:hAnsi="Courier New"/>
+          <w:b/>
+          <w:bCs/>
+          <w:i w:val="false"/>
+          <w:iCs w:val="false"/>
+          <w:sz w:val="32"/>
+          <w:szCs w:val="32"/>
+          <w:u w:val="none"/>
+        </w:rPr>
+        <w:t>9 '#ffffcc',</w:t>
+      </w:r>
+    </w:p>
+    <w:p>
+      <w:pPr>
+        <w:pStyle w:val="BodyText"/>
+        <w:bidi w:val="0"/>
+        <w:spacing w:before="0" w:after="140"/>
+        <w:ind w:hanging="0" w:start="0" w:end="0"/>
+        <w:jc w:val="start"/>
+        <w:rPr>
+          <w:rFonts w:ascii="Courier New" w:hAnsi="Courier New"/>
+          <w:b/>
+          <w:bCs/>
+          <w:i w:val="false"/>
+          <w:i w:val="false"/>
+          <w:iCs w:val="false"/>
+          <w:u w:val="none"/>
+        </w:rPr>
+      </w:pPr>
+      <w:r>
+        <w:rPr>
+          <w:rStyle w:val="Emphasis"/>
+          <w:rFonts w:ascii="Courier New" w:hAnsi="Courier New"/>
+          <w:b/>
+          <w:bCs/>
+          <w:i w:val="false"/>
+          <w:iCs w:val="false"/>
+          <w:sz w:val="32"/>
+          <w:szCs w:val="32"/>
+          <w:u w:val="none"/>
+        </w:rPr>
+        <w:t>8 '#ffeda0',</w:t>
+      </w:r>
+    </w:p>
+    <w:p>
+      <w:pPr>
+        <w:pStyle w:val="BodyText"/>
+        <w:bidi w:val="0"/>
+        <w:spacing w:before="0" w:after="140"/>
+        <w:ind w:hanging="0" w:start="0" w:end="0"/>
+        <w:jc w:val="start"/>
+        <w:rPr>
+          <w:rFonts w:ascii="Courier New" w:hAnsi="Courier New"/>
+          <w:b/>
+          <w:bCs/>
+          <w:i w:val="false"/>
+          <w:i w:val="false"/>
+          <w:iCs w:val="false"/>
+          <w:u w:val="none"/>
+        </w:rPr>
+      </w:pPr>
+      <w:r>
+        <w:rPr>
+          <w:rStyle w:val="Emphasis"/>
+          <w:rFonts w:ascii="Courier New" w:hAnsi="Courier New"/>
+          <w:b/>
+          <w:bCs/>
+          <w:i w:val="false"/>
+          <w:iCs w:val="false"/>
+          <w:sz w:val="32"/>
+          <w:szCs w:val="32"/>
+          <w:u w:val="none"/>
+        </w:rPr>
+        <w:t>7 '#fed976',</w:t>
+      </w:r>
+    </w:p>
+    <w:p>
+      <w:pPr>
+        <w:pStyle w:val="BodyText"/>
+        <w:bidi w:val="0"/>
+        <w:spacing w:before="0" w:after="140"/>
+        <w:ind w:hanging="0" w:start="0" w:end="0"/>
+        <w:jc w:val="start"/>
+        <w:rPr>
+          <w:rFonts w:ascii="Courier New" w:hAnsi="Courier New"/>
+          <w:b/>
+          <w:bCs/>
+          <w:i w:val="false"/>
+          <w:i w:val="false"/>
+          <w:iCs w:val="false"/>
+          <w:u w:val="none"/>
+        </w:rPr>
+      </w:pPr>
+      <w:r>
+        <w:rPr>
+          <w:rStyle w:val="Emphasis"/>
+          <w:rFonts w:ascii="Courier New" w:hAnsi="Courier New"/>
+          <w:b/>
+          <w:bCs/>
+          <w:i w:val="false"/>
+          <w:iCs w:val="false"/>
+          <w:sz w:val="32"/>
+          <w:szCs w:val="32"/>
+          <w:u w:val="none"/>
+        </w:rPr>
+        <w:t>6 '#feb24c',</w:t>
+      </w:r>
+    </w:p>
+    <w:p>
+      <w:pPr>
+        <w:pStyle w:val="BodyText"/>
+        <w:bidi w:val="0"/>
+        <w:spacing w:before="0" w:after="140"/>
+        <w:ind w:hanging="0" w:start="0" w:end="0"/>
+        <w:jc w:val="start"/>
+        <w:rPr>
+          <w:rFonts w:ascii="Courier New" w:hAnsi="Courier New"/>
+          <w:b/>
+          <w:bCs/>
+          <w:i w:val="false"/>
+          <w:i w:val="false"/>
+          <w:iCs w:val="false"/>
+          <w:u w:val="none"/>
+        </w:rPr>
+      </w:pPr>
+      <w:r>
+        <w:rPr>
+          <w:rStyle w:val="Emphasis"/>
+          <w:rFonts w:ascii="Courier New" w:hAnsi="Courier New"/>
+          <w:b/>
+          <w:bCs/>
+          <w:i w:val="false"/>
+          <w:iCs w:val="false"/>
+          <w:sz w:val="32"/>
+          <w:szCs w:val="32"/>
+          <w:u w:val="none"/>
+        </w:rPr>
+        <w:t>5 '#fd8d3c',</w:t>
+      </w:r>
+    </w:p>
+    <w:p>
+      <w:pPr>
+        <w:pStyle w:val="BodyText"/>
+        <w:bidi w:val="0"/>
+        <w:spacing w:before="0" w:after="140"/>
+        <w:ind w:hanging="0" w:start="0" w:end="0"/>
+        <w:jc w:val="start"/>
+        <w:rPr>
+          <w:rFonts w:ascii="Courier New" w:hAnsi="Courier New"/>
+          <w:b/>
+          <w:bCs/>
+          <w:i w:val="false"/>
+          <w:i w:val="false"/>
+          <w:iCs w:val="false"/>
+          <w:u w:val="none"/>
+        </w:rPr>
+      </w:pPr>
+      <w:r>
+        <w:rPr>
+          <w:rStyle w:val="Emphasis"/>
+          <w:rFonts w:ascii="Courier New" w:hAnsi="Courier New"/>
+          <w:b/>
+          <w:bCs/>
+          <w:i w:val="false"/>
+          <w:iCs w:val="false"/>
+          <w:sz w:val="32"/>
+          <w:szCs w:val="32"/>
+          <w:u w:val="none"/>
+        </w:rPr>
+        <w:t>4 '#fc4e2a',</w:t>
+      </w:r>
+    </w:p>
+    <w:p>
+      <w:pPr>
+        <w:pStyle w:val="BodyText"/>
+        <w:bidi w:val="0"/>
+        <w:spacing w:before="0" w:after="140"/>
+        <w:ind w:hanging="0" w:start="0" w:end="0"/>
+        <w:jc w:val="start"/>
+        <w:rPr>
+          <w:rFonts w:ascii="Courier New" w:hAnsi="Courier New"/>
+          <w:b/>
+          <w:bCs/>
+          <w:i w:val="false"/>
+          <w:i w:val="false"/>
+          <w:iCs w:val="false"/>
+          <w:u w:val="none"/>
+        </w:rPr>
+      </w:pPr>
+      <w:r>
+        <w:rPr>
+          <w:rStyle w:val="Emphasis"/>
+          <w:rFonts w:ascii="Courier New" w:hAnsi="Courier New"/>
+          <w:b/>
+          <w:bCs/>
+          <w:i w:val="false"/>
+          <w:iCs w:val="false"/>
+          <w:sz w:val="32"/>
+          <w:szCs w:val="32"/>
+          <w:u w:val="none"/>
+        </w:rPr>
+        <w:t>3 '#e31a1c',</w:t>
+      </w:r>
+    </w:p>
+    <w:p>
+      <w:pPr>
+        <w:pStyle w:val="BodyText"/>
+        <w:bidi w:val="0"/>
+        <w:spacing w:before="0" w:after="140"/>
+        <w:ind w:hanging="0" w:start="0" w:end="0"/>
+        <w:jc w:val="start"/>
+        <w:rPr>
+          <w:rFonts w:ascii="Courier New" w:hAnsi="Courier New"/>
+          <w:b/>
+          <w:bCs/>
+          <w:i w:val="false"/>
+          <w:i w:val="false"/>
+          <w:iCs w:val="false"/>
+          <w:u w:val="none"/>
+        </w:rPr>
+      </w:pPr>
+      <w:r>
+        <w:rPr>
+          <w:rStyle w:val="Emphasis"/>
+          <w:rFonts w:ascii="Courier New" w:hAnsi="Courier New"/>
+          <w:b/>
+          <w:bCs/>
+          <w:i w:val="false"/>
+          <w:iCs w:val="false"/>
+          <w:sz w:val="32"/>
+          <w:szCs w:val="32"/>
+          <w:u w:val="none"/>
+        </w:rPr>
+        <w:t>2 '#bd0026',</w:t>
+      </w:r>
+    </w:p>
+    <w:p>
+      <w:pPr>
+        <w:pStyle w:val="BodyText"/>
+        <w:bidi w:val="0"/>
+        <w:spacing w:before="0" w:after="140"/>
+        <w:ind w:hanging="0" w:start="0" w:end="0"/>
+        <w:jc w:val="start"/>
+        <w:rPr>
+          <w:rFonts w:ascii="Courier New" w:hAnsi="Courier New"/>
+          <w:b/>
+          <w:bCs/>
+          <w:i w:val="false"/>
+          <w:i w:val="false"/>
+          <w:iCs w:val="false"/>
+          <w:u w:val="none"/>
+        </w:rPr>
+      </w:pPr>
+      <w:r>
+        <w:rPr>
+          <w:rStyle w:val="Emphasis"/>
+          <w:rFonts w:ascii="Courier New" w:hAnsi="Courier New"/>
+          <w:b/>
+          <w:bCs/>
+          <w:i w:val="false"/>
+          <w:iCs w:val="false"/>
+          <w:sz w:val="32"/>
+          <w:szCs w:val="32"/>
+          <w:u w:val="none"/>
+        </w:rPr>
+        <w:t>1 '#800026'</w:t>
+      </w:r>
+    </w:p>
+    <w:p>
+      <w:pPr>
+        <w:pStyle w:val="BodyText"/>
+        <w:bidi w:val="0"/>
+        <w:spacing w:before="0" w:after="140"/>
+        <w:ind w:hanging="0" w:start="0" w:end="0"/>
+        <w:jc w:val="start"/>
+        <w:rPr>
+          <w:rStyle w:val="Emphasis"/>
+          <w:i w:val="false"/>
+          <w:i w:val="false"/>
+          <w:iCs w:val="false"/>
+          <w:sz w:val="32"/>
+          <w:szCs w:val="32"/>
+        </w:rPr>
+      </w:pPr>
+      <w:r>
+        <w:rPr>
+          <w:rFonts w:ascii="Courier New" w:hAnsi="Courier New"/>
+          <w:b/>
+          <w:bCs/>
+          <w:i w:val="false"/>
+          <w:iCs w:val="false"/>
+          <w:u w:val="none"/>
+        </w:rPr>
+      </w:r>
+    </w:p>
+    <w:p>
+      <w:pPr>
+        <w:pStyle w:val="BodyText"/>
+        <w:bidi w:val="0"/>
+        <w:spacing w:before="0" w:after="140"/>
+        <w:ind w:hanging="0" w:start="0" w:end="0"/>
+        <w:jc w:val="start"/>
+        <w:rPr>
+          <w:rStyle w:val="Emphasis"/>
+          <w:i w:val="false"/>
+          <w:i w:val="false"/>
+          <w:iCs w:val="false"/>
+          <w:sz w:val="32"/>
+          <w:szCs w:val="32"/>
+        </w:rPr>
+      </w:pPr>
+      <w:r>
+        <w:rPr>
+          <w:rFonts w:ascii="Courier New" w:hAnsi="Courier New"/>
+          <w:b/>
+          <w:bCs/>
+          <w:i w:val="false"/>
+          <w:iCs w:val="false"/>
+          <w:u w:val="none"/>
+        </w:rPr>
+      </w:r>
+    </w:p>
+    <w:p>
+      <w:pPr>
+        <w:pStyle w:val="BodyText"/>
+        <w:bidi w:val="0"/>
+        <w:spacing w:before="0" w:after="140"/>
+        <w:ind w:hanging="0" w:start="0" w:end="0"/>
+        <w:jc w:val="start"/>
+        <w:rPr>
+          <w:rFonts w:ascii="Courier New" w:hAnsi="Courier New"/>
+          <w:b/>
+          <w:bCs/>
+          <w:i w:val="false"/>
+          <w:i w:val="false"/>
+          <w:iCs w:val="false"/>
+          <w:u w:val="none"/>
+        </w:rPr>
+      </w:pPr>
+      <w:r>
+        <w:rPr>
+          <w:rStyle w:val="Emphasis"/>
+          <w:rFonts w:ascii="Courier New" w:hAnsi="Courier New"/>
+          <w:b/>
+          <w:bCs/>
+          <w:i w:val="false"/>
+          <w:iCs w:val="false"/>
+          <w:sz w:val="32"/>
+          <w:szCs w:val="32"/>
+          <w:u w:val="none"/>
+        </w:rPr>
+        <w:t>['#fff7f3','#fde0dd','#fcc5c0','#fa9fb5','#f768a1','#dd3497','#ae017e','#7a0177','#49006a']</w:t>
+      </w:r>
+    </w:p>
+    <w:p>
+      <w:pPr>
+        <w:pStyle w:val="BodyText"/>
+        <w:bidi w:val="0"/>
+        <w:spacing w:before="0" w:after="140"/>
+        <w:ind w:hanging="0" w:start="0" w:end="0"/>
+        <w:jc w:val="start"/>
+        <w:rPr>
+          <w:rStyle w:val="Emphasis"/>
+          <w:i w:val="false"/>
+          <w:i w:val="false"/>
+          <w:iCs w:val="false"/>
+          <w:sz w:val="32"/>
+          <w:szCs w:val="32"/>
         </w:rPr>
       </w:pPr>
       <w:r>

</xml_diff>

<commit_message>
+ battting + init pitching thresholds
</commit_message>
<xml_diff>
--- a/doc/glossary.docx
+++ b/doc/glossary.docx
@@ -5453,21 +5453,18 @@
           <w:u w:val="none"/>
         </w:rPr>
       </w:pPr>
-      <w:hyperlink r:id="rId25">
-        <w:r>
-          <w:rPr>
-            <w:rStyle w:val="Hyperlink"/>
-            <w:rFonts w:ascii="Courier New" w:hAnsi="Courier New"/>
-            <w:b/>
-            <w:bCs/>
-            <w:i/>
-            <w:i/>
-            <w:iCs/>
-            <w:u w:val="none"/>
-          </w:rPr>
-          <w:t>https://colorbrewer2.org/?type=sequential&amp;scheme=YlGn&amp;n=9</w:t>
-        </w:r>
-      </w:hyperlink>
+      <w:r>
+        <w:rPr>
+          <w:rStyle w:val="Hyperlink"/>
+          <w:rFonts w:ascii="Courier New" w:hAnsi="Courier New"/>
+          <w:b/>
+          <w:bCs/>
+          <w:i/>
+          <w:iCs/>
+          <w:u w:val="none"/>
+        </w:rPr>
+        <w:t>https://colorbrewer2.org/?type=sequential&amp;scheme=YlGn&amp;n=9</w:t>
+      </w:r>
     </w:p>
     <w:p>
       <w:pPr>
@@ -5527,7 +5524,21 @@
           <w:szCs w:val="36"/>
           <w:u w:val="none"/>
         </w:rPr>
-        <w:t>Positive rankings</w:t>
+        <w:t xml:space="preserve">Positive rankings </w:t>
+      </w:r>
+      <w:r>
+        <w:rPr>
+          <w:rStyle w:val="Emphasis"/>
+          <w:rFonts w:ascii="Courier New" w:hAnsi="Courier New"/>
+          <w:b/>
+          <w:bCs/>
+          <w:i w:val="false"/>
+          <w:iCs w:val="false"/>
+          <w:sz w:val="36"/>
+          <w:szCs w:val="36"/>
+          <w:u w:val="none"/>
+        </w:rPr>
+        <w:t>(Green)</w:t>
       </w:r>
     </w:p>
     <w:p>
@@ -5588,8 +5599,26 @@
           <w:szCs w:val="32"/>
           <w:u w:val="none"/>
         </w:rPr>
-        <w:t xml:space="preserve">9 </w:t>
-      </w:r>
+        <w:t>9 '#ffffe5',</w:t>
+      </w:r>
+    </w:p>
+    <w:p>
+      <w:pPr>
+        <w:pStyle w:val="BodyText"/>
+        <w:bidi w:val="0"/>
+        <w:spacing w:before="0" w:after="140"/>
+        <w:ind w:hanging="0" w:start="0" w:end="0"/>
+        <w:jc w:val="start"/>
+        <w:rPr>
+          <w:rFonts w:ascii="Courier New" w:hAnsi="Courier New"/>
+          <w:b/>
+          <w:bCs/>
+          <w:i w:val="false"/>
+          <w:i w:val="false"/>
+          <w:iCs w:val="false"/>
+          <w:u w:val="none"/>
+        </w:rPr>
+      </w:pPr>
       <w:r>
         <w:rPr>
           <w:rStyle w:val="Emphasis"/>
@@ -5602,7 +5631,7 @@
           <w:szCs w:val="32"/>
           <w:u w:val="none"/>
         </w:rPr>
-        <w:t>'#ffffe5',</w:t>
+        <w:t>8 '#f7fcb9',</w:t>
       </w:r>
     </w:p>
     <w:p>
@@ -5634,8 +5663,26 @@
           <w:szCs w:val="32"/>
           <w:u w:val="none"/>
         </w:rPr>
-        <w:t xml:space="preserve">8 </w:t>
-      </w:r>
+        <w:t>7 '#d9f0a3',</w:t>
+      </w:r>
+    </w:p>
+    <w:p>
+      <w:pPr>
+        <w:pStyle w:val="BodyText"/>
+        <w:bidi w:val="0"/>
+        <w:spacing w:before="0" w:after="140"/>
+        <w:ind w:hanging="0" w:start="0" w:end="0"/>
+        <w:jc w:val="start"/>
+        <w:rPr>
+          <w:rFonts w:ascii="Courier New" w:hAnsi="Courier New"/>
+          <w:b/>
+          <w:bCs/>
+          <w:i w:val="false"/>
+          <w:i w:val="false"/>
+          <w:iCs w:val="false"/>
+          <w:u w:val="none"/>
+        </w:rPr>
+      </w:pPr>
       <w:r>
         <w:rPr>
           <w:rStyle w:val="Emphasis"/>
@@ -5648,7 +5695,7 @@
           <w:szCs w:val="32"/>
           <w:u w:val="none"/>
         </w:rPr>
-        <w:t>'#f7fcb9',</w:t>
+        <w:t>6 '#addd8e',</w:t>
       </w:r>
     </w:p>
     <w:p>
@@ -5680,8 +5727,26 @@
           <w:szCs w:val="32"/>
           <w:u w:val="none"/>
         </w:rPr>
-        <w:t xml:space="preserve">7 </w:t>
-      </w:r>
+        <w:t>5 '#78c679',</w:t>
+      </w:r>
+    </w:p>
+    <w:p>
+      <w:pPr>
+        <w:pStyle w:val="BodyText"/>
+        <w:bidi w:val="0"/>
+        <w:spacing w:before="0" w:after="140"/>
+        <w:ind w:hanging="0" w:start="0" w:end="0"/>
+        <w:jc w:val="start"/>
+        <w:rPr>
+          <w:rFonts w:ascii="Courier New" w:hAnsi="Courier New"/>
+          <w:b/>
+          <w:bCs/>
+          <w:i w:val="false"/>
+          <w:i w:val="false"/>
+          <w:iCs w:val="false"/>
+          <w:u w:val="none"/>
+        </w:rPr>
+      </w:pPr>
       <w:r>
         <w:rPr>
           <w:rStyle w:val="Emphasis"/>
@@ -5694,7 +5759,7 @@
           <w:szCs w:val="32"/>
           <w:u w:val="none"/>
         </w:rPr>
-        <w:t>'#d9f0a3',</w:t>
+        <w:t>4 '#41ab5d',</w:t>
       </w:r>
     </w:p>
     <w:p>
@@ -5726,8 +5791,26 @@
           <w:szCs w:val="32"/>
           <w:u w:val="none"/>
         </w:rPr>
-        <w:t xml:space="preserve">6 </w:t>
-      </w:r>
+        <w:t>3 '#238443',</w:t>
+      </w:r>
+    </w:p>
+    <w:p>
+      <w:pPr>
+        <w:pStyle w:val="BodyText"/>
+        <w:bidi w:val="0"/>
+        <w:spacing w:before="0" w:after="140"/>
+        <w:ind w:hanging="0" w:start="0" w:end="0"/>
+        <w:jc w:val="start"/>
+        <w:rPr>
+          <w:rFonts w:ascii="Courier New" w:hAnsi="Courier New"/>
+          <w:b/>
+          <w:bCs/>
+          <w:i w:val="false"/>
+          <w:i w:val="false"/>
+          <w:iCs w:val="false"/>
+          <w:u w:val="none"/>
+        </w:rPr>
+      </w:pPr>
       <w:r>
         <w:rPr>
           <w:rStyle w:val="Emphasis"/>
@@ -5740,7 +5823,7 @@
           <w:szCs w:val="32"/>
           <w:u w:val="none"/>
         </w:rPr>
-        <w:t>'#addd8e',</w:t>
+        <w:t>2 '#006837',</w:t>
       </w:r>
     </w:p>
     <w:p>
@@ -5772,100 +5855,108 @@
           <w:szCs w:val="32"/>
           <w:u w:val="none"/>
         </w:rPr>
-        <w:t xml:space="preserve">5 </w:t>
-      </w:r>
-      <w:r>
+        <w:t>1 '#004529'</w:t>
+      </w:r>
+    </w:p>
+    <w:p>
+      <w:pPr>
+        <w:pStyle w:val="BodyText"/>
+        <w:bidi w:val="0"/>
+        <w:spacing w:before="0" w:after="140"/>
+        <w:ind w:hanging="0" w:start="0" w:end="0"/>
+        <w:jc w:val="start"/>
         <w:rPr>
           <w:rStyle w:val="Emphasis"/>
-          <w:rFonts w:ascii="Courier New" w:hAnsi="Courier New"/>
-          <w:b/>
-          <w:bCs/>
+          <w:i w:val="false"/>
           <w:i w:val="false"/>
           <w:iCs w:val="false"/>
           <w:sz w:val="32"/>
           <w:szCs w:val="32"/>
-          <w:u w:val="none"/>
-        </w:rPr>
-        <w:t>'#78c679',</w:t>
-      </w:r>
-    </w:p>
-    <w:p>
-      <w:pPr>
-        <w:pStyle w:val="BodyText"/>
-        <w:bidi w:val="0"/>
-        <w:spacing w:before="0" w:after="140"/>
-        <w:ind w:hanging="0" w:start="0" w:end="0"/>
-        <w:jc w:val="start"/>
-        <w:rPr>
-          <w:rFonts w:ascii="Courier New" w:hAnsi="Courier New"/>
-          <w:b/>
-          <w:bCs/>
-          <w:i w:val="false"/>
-          <w:i w:val="false"/>
-          <w:iCs w:val="false"/>
-          <w:u w:val="none"/>
-        </w:rPr>
-      </w:pPr>
-      <w:r>
-        <w:rPr>
-          <w:rStyle w:val="Emphasis"/>
-          <w:rFonts w:ascii="Courier New" w:hAnsi="Courier New"/>
-          <w:b/>
-          <w:bCs/>
+        </w:rPr>
+      </w:pPr>
+      <w:r>
+        <w:rPr>
           <w:i w:val="false"/>
           <w:iCs w:val="false"/>
           <w:sz w:val="32"/>
           <w:szCs w:val="32"/>
-          <w:u w:val="none"/>
-        </w:rPr>
-        <w:t xml:space="preserve">4 </w:t>
-      </w:r>
+        </w:rPr>
+      </w:r>
+    </w:p>
+    <w:p>
+      <w:pPr>
+        <w:pStyle w:val="BodyText"/>
+        <w:bidi w:val="0"/>
+        <w:spacing w:before="0" w:after="140"/>
+        <w:ind w:hanging="0" w:start="0" w:end="0"/>
+        <w:jc w:val="start"/>
+        <w:rPr>
+          <w:rFonts w:ascii="Courier New" w:hAnsi="Courier New"/>
+          <w:b/>
+          <w:bCs/>
+          <w:i w:val="false"/>
+          <w:i w:val="false"/>
+          <w:iCs w:val="false"/>
+          <w:u w:val="none"/>
+        </w:rPr>
+      </w:pPr>
       <w:r>
         <w:rPr>
           <w:rStyle w:val="Emphasis"/>
           <w:rFonts w:ascii="Courier New" w:hAnsi="Courier New"/>
           <w:b/>
           <w:bCs/>
+          <w:i w:val="false"/>
+          <w:iCs w:val="false"/>
+          <w:sz w:val="36"/>
+          <w:szCs w:val="36"/>
+          <w:u w:val="none"/>
+        </w:rPr>
+        <w:t>Negative rankings</w:t>
+      </w:r>
+    </w:p>
+    <w:p>
+      <w:pPr>
+        <w:pStyle w:val="BodyText"/>
+        <w:bidi w:val="0"/>
+        <w:spacing w:before="0" w:after="140"/>
+        <w:ind w:hanging="0" w:start="0" w:end="0"/>
+        <w:jc w:val="start"/>
+        <w:rPr>
+          <w:rStyle w:val="Emphasis"/>
+          <w:i w:val="false"/>
           <w:i w:val="false"/>
           <w:iCs w:val="false"/>
           <w:sz w:val="32"/>
           <w:szCs w:val="32"/>
-          <w:u w:val="none"/>
-        </w:rPr>
-        <w:t>'#41ab5d',</w:t>
-      </w:r>
-    </w:p>
-    <w:p>
-      <w:pPr>
-        <w:pStyle w:val="BodyText"/>
-        <w:bidi w:val="0"/>
-        <w:spacing w:before="0" w:after="140"/>
-        <w:ind w:hanging="0" w:start="0" w:end="0"/>
-        <w:jc w:val="start"/>
-        <w:rPr>
-          <w:rFonts w:ascii="Courier New" w:hAnsi="Courier New"/>
-          <w:b/>
-          <w:bCs/>
-          <w:i w:val="false"/>
-          <w:i w:val="false"/>
-          <w:iCs w:val="false"/>
-          <w:u w:val="none"/>
-        </w:rPr>
-      </w:pPr>
-      <w:r>
-        <w:rPr>
-          <w:rStyle w:val="Emphasis"/>
-          <w:rFonts w:ascii="Courier New" w:hAnsi="Courier New"/>
-          <w:b/>
-          <w:bCs/>
+        </w:rPr>
+      </w:pPr>
+      <w:r>
+        <w:rPr>
           <w:i w:val="false"/>
           <w:iCs w:val="false"/>
           <w:sz w:val="32"/>
           <w:szCs w:val="32"/>
-          <w:u w:val="none"/>
-        </w:rPr>
-        <w:t xml:space="preserve">3 </w:t>
-      </w:r>
+        </w:rPr>
+      </w:r>
+    </w:p>
+    <w:p>
+      <w:pPr>
+        <w:pStyle w:val="BodyText"/>
+        <w:bidi w:val="0"/>
+        <w:spacing w:before="0" w:after="140"/>
+        <w:ind w:hanging="0" w:start="0" w:end="0"/>
+        <w:jc w:val="start"/>
+        <w:rPr>
+          <w:rFonts w:ascii="Courier New" w:hAnsi="Courier New"/>
+          <w:b/>
+          <w:bCs/>
+          <w:i w:val="false"/>
+          <w:i w:val="false"/>
+          <w:iCs w:val="false"/>
+          <w:u w:val="none"/>
+        </w:rPr>
+      </w:pPr>
       <w:r>
         <w:rPr>
           <w:rStyle w:val="Emphasis"/>
@@ -5878,7 +5969,7 @@
           <w:szCs w:val="32"/>
           <w:u w:val="none"/>
         </w:rPr>
-        <w:t>'#238443',</w:t>
+        <w:t>9 '#ffffcc',</w:t>
       </w:r>
     </w:p>
     <w:p>
@@ -5910,8 +6001,26 @@
           <w:szCs w:val="32"/>
           <w:u w:val="none"/>
         </w:rPr>
-        <w:t xml:space="preserve">2 </w:t>
-      </w:r>
+        <w:t>8 '#ffeda0',</w:t>
+      </w:r>
+    </w:p>
+    <w:p>
+      <w:pPr>
+        <w:pStyle w:val="BodyText"/>
+        <w:bidi w:val="0"/>
+        <w:spacing w:before="0" w:after="140"/>
+        <w:ind w:hanging="0" w:start="0" w:end="0"/>
+        <w:jc w:val="start"/>
+        <w:rPr>
+          <w:rFonts w:ascii="Courier New" w:hAnsi="Courier New"/>
+          <w:b/>
+          <w:bCs/>
+          <w:i w:val="false"/>
+          <w:i w:val="false"/>
+          <w:iCs w:val="false"/>
+          <w:u w:val="none"/>
+        </w:rPr>
+      </w:pPr>
       <w:r>
         <w:rPr>
           <w:rStyle w:val="Emphasis"/>
@@ -5924,7 +6033,7 @@
           <w:szCs w:val="32"/>
           <w:u w:val="none"/>
         </w:rPr>
-        <w:t>'#006837',</w:t>
+        <w:t>7 '#fed976',</w:t>
       </w:r>
     </w:p>
     <w:p>
@@ -5956,8 +6065,26 @@
           <w:szCs w:val="32"/>
           <w:u w:val="none"/>
         </w:rPr>
-        <w:t xml:space="preserve">1 </w:t>
-      </w:r>
+        <w:t>6 '#feb24c',</w:t>
+      </w:r>
+    </w:p>
+    <w:p>
+      <w:pPr>
+        <w:pStyle w:val="BodyText"/>
+        <w:bidi w:val="0"/>
+        <w:spacing w:before="0" w:after="140"/>
+        <w:ind w:hanging="0" w:start="0" w:end="0"/>
+        <w:jc w:val="start"/>
+        <w:rPr>
+          <w:rFonts w:ascii="Courier New" w:hAnsi="Courier New"/>
+          <w:b/>
+          <w:bCs/>
+          <w:i w:val="false"/>
+          <w:i w:val="false"/>
+          <w:iCs w:val="false"/>
+          <w:u w:val="none"/>
+        </w:rPr>
+      </w:pPr>
       <w:r>
         <w:rPr>
           <w:rStyle w:val="Emphasis"/>
@@ -5970,7 +6097,7 @@
           <w:szCs w:val="32"/>
           <w:u w:val="none"/>
         </w:rPr>
-        <w:t>'#004529'</w:t>
+        <w:t>5 '#fd8d3c',</w:t>
       </w:r>
     </w:p>
     <w:p>
@@ -5981,23 +6108,28 @@
         <w:ind w:hanging="0" w:start="0" w:end="0"/>
         <w:jc w:val="start"/>
         <w:rPr>
+          <w:rFonts w:ascii="Courier New" w:hAnsi="Courier New"/>
+          <w:b/>
+          <w:bCs/>
+          <w:i w:val="false"/>
+          <w:i w:val="false"/>
+          <w:iCs w:val="false"/>
+          <w:u w:val="none"/>
+        </w:rPr>
+      </w:pPr>
+      <w:r>
+        <w:rPr>
           <w:rStyle w:val="Emphasis"/>
-          <w:i w:val="false"/>
+          <w:rFonts w:ascii="Courier New" w:hAnsi="Courier New"/>
+          <w:b/>
+          <w:bCs/>
           <w:i w:val="false"/>
           <w:iCs w:val="false"/>
           <w:sz w:val="32"/>
           <w:szCs w:val="32"/>
-        </w:rPr>
-      </w:pPr>
-      <w:r>
-        <w:rPr>
-          <w:rFonts w:ascii="Courier New" w:hAnsi="Courier New"/>
-          <w:b/>
-          <w:bCs/>
-          <w:i w:val="false"/>
-          <w:iCs w:val="false"/>
-          <w:u w:val="none"/>
-        </w:rPr>
+          <w:u w:val="none"/>
+        </w:rPr>
+        <w:t>4 '#fc4e2a',</w:t>
       </w:r>
     </w:p>
     <w:p>
@@ -6023,40 +6155,13 @@
           <w:rFonts w:ascii="Courier New" w:hAnsi="Courier New"/>
           <w:b/>
           <w:bCs/>
-          <w:i w:val="false"/>
-          <w:iCs w:val="false"/>
-          <w:sz w:val="36"/>
-          <w:szCs w:val="36"/>
-          <w:u w:val="none"/>
-        </w:rPr>
-        <w:t>Negative rankings</w:t>
-      </w:r>
-    </w:p>
-    <w:p>
-      <w:pPr>
-        <w:pStyle w:val="BodyText"/>
-        <w:bidi w:val="0"/>
-        <w:spacing w:before="0" w:after="140"/>
-        <w:ind w:hanging="0" w:start="0" w:end="0"/>
-        <w:jc w:val="start"/>
-        <w:rPr>
-          <w:rStyle w:val="Emphasis"/>
-          <w:i w:val="false"/>
           <w:i w:val="false"/>
           <w:iCs w:val="false"/>
           <w:sz w:val="32"/>
           <w:szCs w:val="32"/>
-        </w:rPr>
-      </w:pPr>
-      <w:r>
-        <w:rPr>
-          <w:rFonts w:ascii="Courier New" w:hAnsi="Courier New"/>
-          <w:b/>
-          <w:bCs/>
-          <w:i w:val="false"/>
-          <w:iCs w:val="false"/>
-          <w:u w:val="none"/>
-        </w:rPr>
+          <w:u w:val="none"/>
+        </w:rPr>
+        <w:t>3 '#e31a1c',</w:t>
       </w:r>
     </w:p>
     <w:p>
@@ -6088,7 +6193,7 @@
           <w:szCs w:val="32"/>
           <w:u w:val="none"/>
         </w:rPr>
-        <w:t>9 '#ffffcc',</w:t>
+        <w:t>2 '#bd0026',</w:t>
       </w:r>
     </w:p>
     <w:p>
@@ -6120,7 +6225,7 @@
           <w:szCs w:val="32"/>
           <w:u w:val="none"/>
         </w:rPr>
-        <w:t>8 '#ffeda0',</w:t>
+        <w:t>1 '#800026'</w:t>
       </w:r>
     </w:p>
     <w:p>
@@ -6131,60 +6236,21 @@
         <w:ind w:hanging="0" w:start="0" w:end="0"/>
         <w:jc w:val="start"/>
         <w:rPr>
-          <w:rFonts w:ascii="Courier New" w:hAnsi="Courier New"/>
-          <w:b/>
-          <w:bCs/>
-          <w:i w:val="false"/>
-          <w:i w:val="false"/>
-          <w:iCs w:val="false"/>
-          <w:u w:val="none"/>
-        </w:rPr>
-      </w:pPr>
-      <w:r>
-        <w:rPr>
           <w:rStyle w:val="Emphasis"/>
-          <w:rFonts w:ascii="Courier New" w:hAnsi="Courier New"/>
-          <w:b/>
-          <w:bCs/>
+          <w:i w:val="false"/>
           <w:i w:val="false"/>
           <w:iCs w:val="false"/>
           <w:sz w:val="32"/>
           <w:szCs w:val="32"/>
-          <w:u w:val="none"/>
-        </w:rPr>
-        <w:t>7 '#fed976',</w:t>
-      </w:r>
-    </w:p>
-    <w:p>
-      <w:pPr>
-        <w:pStyle w:val="BodyText"/>
-        <w:bidi w:val="0"/>
-        <w:spacing w:before="0" w:after="140"/>
-        <w:ind w:hanging="0" w:start="0" w:end="0"/>
-        <w:jc w:val="start"/>
-        <w:rPr>
-          <w:rFonts w:ascii="Courier New" w:hAnsi="Courier New"/>
-          <w:b/>
-          <w:bCs/>
-          <w:i w:val="false"/>
-          <w:i w:val="false"/>
-          <w:iCs w:val="false"/>
-          <w:u w:val="none"/>
-        </w:rPr>
-      </w:pPr>
-      <w:r>
-        <w:rPr>
-          <w:rStyle w:val="Emphasis"/>
-          <w:rFonts w:ascii="Courier New" w:hAnsi="Courier New"/>
-          <w:b/>
-          <w:bCs/>
+        </w:rPr>
+      </w:pPr>
+      <w:r>
+        <w:rPr>
           <w:i w:val="false"/>
           <w:iCs w:val="false"/>
           <w:sz w:val="32"/>
           <w:szCs w:val="32"/>
-          <w:u w:val="none"/>
-        </w:rPr>
-        <w:t>6 '#feb24c',</w:t>
+        </w:rPr>
       </w:r>
     </w:p>
     <w:p>
@@ -6195,60 +6261,21 @@
         <w:ind w:hanging="0" w:start="0" w:end="0"/>
         <w:jc w:val="start"/>
         <w:rPr>
-          <w:rFonts w:ascii="Courier New" w:hAnsi="Courier New"/>
-          <w:b/>
-          <w:bCs/>
-          <w:i w:val="false"/>
-          <w:i w:val="false"/>
-          <w:iCs w:val="false"/>
-          <w:u w:val="none"/>
-        </w:rPr>
-      </w:pPr>
-      <w:r>
-        <w:rPr>
           <w:rStyle w:val="Emphasis"/>
-          <w:rFonts w:ascii="Courier New" w:hAnsi="Courier New"/>
-          <w:b/>
-          <w:bCs/>
+          <w:i w:val="false"/>
           <w:i w:val="false"/>
           <w:iCs w:val="false"/>
           <w:sz w:val="32"/>
           <w:szCs w:val="32"/>
-          <w:u w:val="none"/>
-        </w:rPr>
-        <w:t>5 '#fd8d3c',</w:t>
-      </w:r>
-    </w:p>
-    <w:p>
-      <w:pPr>
-        <w:pStyle w:val="BodyText"/>
-        <w:bidi w:val="0"/>
-        <w:spacing w:before="0" w:after="140"/>
-        <w:ind w:hanging="0" w:start="0" w:end="0"/>
-        <w:jc w:val="start"/>
-        <w:rPr>
-          <w:rFonts w:ascii="Courier New" w:hAnsi="Courier New"/>
-          <w:b/>
-          <w:bCs/>
-          <w:i w:val="false"/>
-          <w:i w:val="false"/>
-          <w:iCs w:val="false"/>
-          <w:u w:val="none"/>
-        </w:rPr>
-      </w:pPr>
-      <w:r>
-        <w:rPr>
-          <w:rStyle w:val="Emphasis"/>
-          <w:rFonts w:ascii="Courier New" w:hAnsi="Courier New"/>
-          <w:b/>
-          <w:bCs/>
+        </w:rPr>
+      </w:pPr>
+      <w:r>
+        <w:rPr>
           <w:i w:val="false"/>
           <w:iCs w:val="false"/>
           <w:sz w:val="32"/>
           <w:szCs w:val="32"/>
-          <w:u w:val="none"/>
-        </w:rPr>
-        <w:t>4 '#fc4e2a',</w:t>
+        </w:rPr>
       </w:r>
     </w:p>
     <w:p>
@@ -6280,7 +6307,28 @@
           <w:szCs w:val="32"/>
           <w:u w:val="none"/>
         </w:rPr>
-        <w:t>3 '#e31a1c',</w:t>
+        <w:t>['#fff7f3','#fde0dd','#fcc5c0','#fa9fb5','#f768a1','#dd3497','#ae017e','#7a0177','#49006a']</w:t>
+      </w:r>
+    </w:p>
+    <w:p>
+      <w:pPr>
+        <w:pStyle w:val="BodyText"/>
+        <w:bidi w:val="0"/>
+        <w:spacing w:before="0" w:after="140"/>
+        <w:ind w:hanging="0" w:start="0" w:end="0"/>
+        <w:jc w:val="start"/>
+        <w:rPr>
+          <w:rFonts w:ascii="Courier New" w:hAnsi="Courier New"/>
+          <w:b/>
+          <w:bCs/>
+          <w:i w:val="false"/>
+          <w:i w:val="false"/>
+          <w:iCs w:val="false"/>
+          <w:u w:val="none"/>
+        </w:rPr>
+      </w:pPr>
+      <w:r>
+        <w:rPr/>
       </w:r>
     </w:p>
     <w:p>
@@ -6312,7 +6360,28 @@
           <w:szCs w:val="32"/>
           <w:u w:val="none"/>
         </w:rPr>
-        <w:t>2 '#bd0026',</w:t>
+        <w:t>Font Negative rankings (3)</w:t>
+      </w:r>
+    </w:p>
+    <w:p>
+      <w:pPr>
+        <w:pStyle w:val="BodyText"/>
+        <w:bidi w:val="0"/>
+        <w:spacing w:before="0" w:after="140"/>
+        <w:ind w:hanging="0" w:start="0" w:end="0"/>
+        <w:jc w:val="start"/>
+        <w:rPr>
+          <w:rFonts w:ascii="Courier New" w:hAnsi="Courier New"/>
+          <w:b/>
+          <w:bCs/>
+          <w:i w:val="false"/>
+          <w:i w:val="false"/>
+          <w:iCs w:val="false"/>
+          <w:u w:val="none"/>
+        </w:rPr>
+      </w:pPr>
+      <w:r>
+        <w:rPr/>
       </w:r>
     </w:p>
     <w:p>
@@ -6344,7 +6413,7 @@
           <w:szCs w:val="32"/>
           <w:u w:val="none"/>
         </w:rPr>
-        <w:t>1 '#800026'</w:t>
+        <w:t>3 feb24c</w:t>
       </w:r>
     </w:p>
     <w:p>
@@ -6355,23 +6424,28 @@
         <w:ind w:hanging="0" w:start="0" w:end="0"/>
         <w:jc w:val="start"/>
         <w:rPr>
+          <w:rFonts w:ascii="Courier New" w:hAnsi="Courier New"/>
+          <w:b/>
+          <w:bCs/>
+          <w:i w:val="false"/>
+          <w:i w:val="false"/>
+          <w:iCs w:val="false"/>
+          <w:u w:val="none"/>
+        </w:rPr>
+      </w:pPr>
+      <w:r>
+        <w:rPr>
           <w:rStyle w:val="Emphasis"/>
-          <w:i w:val="false"/>
+          <w:rFonts w:ascii="Courier New" w:hAnsi="Courier New"/>
+          <w:b/>
+          <w:bCs/>
           <w:i w:val="false"/>
           <w:iCs w:val="false"/>
           <w:sz w:val="32"/>
           <w:szCs w:val="32"/>
-        </w:rPr>
-      </w:pPr>
-      <w:r>
-        <w:rPr>
-          <w:rFonts w:ascii="Courier New" w:hAnsi="Courier New"/>
-          <w:b/>
-          <w:bCs/>
-          <w:i w:val="false"/>
-          <w:iCs w:val="false"/>
-          <w:u w:val="none"/>
-        </w:rPr>
+          <w:u w:val="none"/>
+        </w:rPr>
+        <w:t>2 fd8d3c</w:t>
       </w:r>
     </w:p>
     <w:p>
@@ -6382,23 +6456,28 @@
         <w:ind w:hanging="0" w:start="0" w:end="0"/>
         <w:jc w:val="start"/>
         <w:rPr>
+          <w:rFonts w:ascii="Courier New" w:hAnsi="Courier New"/>
+          <w:b/>
+          <w:bCs/>
+          <w:i w:val="false"/>
+          <w:i w:val="false"/>
+          <w:iCs w:val="false"/>
+          <w:u w:val="none"/>
+        </w:rPr>
+      </w:pPr>
+      <w:r>
+        <w:rPr>
           <w:rStyle w:val="Emphasis"/>
-          <w:i w:val="false"/>
+          <w:rFonts w:ascii="Courier New" w:hAnsi="Courier New"/>
+          <w:b/>
+          <w:bCs/>
           <w:i w:val="false"/>
           <w:iCs w:val="false"/>
           <w:sz w:val="32"/>
           <w:szCs w:val="32"/>
-        </w:rPr>
-      </w:pPr>
-      <w:r>
-        <w:rPr>
-          <w:rFonts w:ascii="Courier New" w:hAnsi="Courier New"/>
-          <w:b/>
-          <w:bCs/>
-          <w:i w:val="false"/>
-          <w:iCs w:val="false"/>
-          <w:u w:val="none"/>
-        </w:rPr>
+          <w:u w:val="none"/>
+        </w:rPr>
+        <w:t>1 e31a1c</w:t>
       </w:r>
     </w:p>
     <w:p>
@@ -6420,17 +6499,11 @@
       </w:pPr>
       <w:r>
         <w:rPr>
-          <w:rStyle w:val="Emphasis"/>
-          <w:rFonts w:ascii="Courier New" w:hAnsi="Courier New"/>
-          <w:b/>
-          <w:bCs/>
           <w:i w:val="false"/>
           <w:iCs w:val="false"/>
           <w:sz w:val="32"/>
           <w:szCs w:val="32"/>
-          <w:u w:val="none"/>
-        </w:rPr>
-        <w:t>['#fff7f3','#fde0dd','#fcc5c0','#fa9fb5','#f768a1','#dd3497','#ae017e','#7a0177','#49006a']</w:t>
+        </w:rPr>
       </w:r>
     </w:p>
     <w:p>
@@ -6441,22 +6514,367 @@
         <w:ind w:hanging="0" w:start="0" w:end="0"/>
         <w:jc w:val="start"/>
         <w:rPr>
+          <w:rFonts w:ascii="Courier New" w:hAnsi="Courier New"/>
+          <w:b/>
+          <w:bCs/>
+          <w:i w:val="false"/>
+          <w:i w:val="false"/>
+          <w:iCs w:val="false"/>
+          <w:u w:val="none"/>
+        </w:rPr>
+      </w:pPr>
+      <w:r>
+        <w:rPr>
           <w:rStyle w:val="Emphasis"/>
-          <w:i w:val="false"/>
+          <w:rFonts w:ascii="Courier New" w:hAnsi="Courier New"/>
+          <w:b/>
+          <w:bCs/>
           <w:i w:val="false"/>
           <w:iCs w:val="false"/>
           <w:sz w:val="32"/>
           <w:szCs w:val="32"/>
-        </w:rPr>
-      </w:pPr>
-      <w:r>
-        <w:rPr>
-          <w:rFonts w:ascii="Courier New" w:hAnsi="Courier New"/>
-          <w:b/>
-          <w:bCs/>
-          <w:i w:val="false"/>
-          <w:iCs w:val="false"/>
-          <w:u w:val="none"/>
+          <w:u w:val="none"/>
+        </w:rPr>
+        <w:t>Pitching</w:t>
+      </w:r>
+    </w:p>
+    <w:p>
+      <w:pPr>
+        <w:pStyle w:val="BodyText"/>
+        <w:bidi w:val="0"/>
+        <w:spacing w:before="0" w:after="140"/>
+        <w:ind w:hanging="0" w:start="0" w:end="0"/>
+        <w:jc w:val="start"/>
+        <w:rPr>
+          <w:rFonts w:ascii="Courier New" w:hAnsi="Courier New"/>
+          <w:b/>
+          <w:bCs/>
+          <w:i w:val="false"/>
+          <w:i w:val="false"/>
+          <w:iCs w:val="false"/>
+          <w:u w:val="none"/>
+        </w:rPr>
+      </w:pPr>
+      <w:r>
+        <w:rPr>
+          <w:rStyle w:val="Emphasis"/>
+          <w:rFonts w:ascii="Courier New" w:hAnsi="Courier New"/>
+          <w:b/>
+          <w:bCs/>
+          <w:i w:val="false"/>
+          <w:iCs w:val="false"/>
+          <w:sz w:val="32"/>
+          <w:szCs w:val="32"/>
+          <w:u w:val="none"/>
+        </w:rPr>
+        <w:t>9 '#fff7fb',</w:t>
+      </w:r>
+    </w:p>
+    <w:p>
+      <w:pPr>
+        <w:pStyle w:val="BodyText"/>
+        <w:bidi w:val="0"/>
+        <w:spacing w:before="0" w:after="140"/>
+        <w:ind w:hanging="0" w:start="0" w:end="0"/>
+        <w:jc w:val="start"/>
+        <w:rPr>
+          <w:rFonts w:ascii="Courier New" w:hAnsi="Courier New"/>
+          <w:b/>
+          <w:bCs/>
+          <w:i w:val="false"/>
+          <w:i w:val="false"/>
+          <w:iCs w:val="false"/>
+          <w:u w:val="none"/>
+        </w:rPr>
+      </w:pPr>
+      <w:r>
+        <w:rPr>
+          <w:rStyle w:val="Emphasis"/>
+          <w:rFonts w:ascii="Courier New" w:hAnsi="Courier New"/>
+          <w:b/>
+          <w:bCs/>
+          <w:i w:val="false"/>
+          <w:iCs w:val="false"/>
+          <w:sz w:val="32"/>
+          <w:szCs w:val="32"/>
+          <w:u w:val="none"/>
+        </w:rPr>
+        <w:t>8 '#ece7f2',</w:t>
+      </w:r>
+    </w:p>
+    <w:p>
+      <w:pPr>
+        <w:pStyle w:val="BodyText"/>
+        <w:bidi w:val="0"/>
+        <w:spacing w:before="0" w:after="140"/>
+        <w:ind w:hanging="0" w:start="0" w:end="0"/>
+        <w:jc w:val="start"/>
+        <w:rPr>
+          <w:rFonts w:ascii="Courier New" w:hAnsi="Courier New"/>
+          <w:b/>
+          <w:bCs/>
+          <w:i w:val="false"/>
+          <w:i w:val="false"/>
+          <w:iCs w:val="false"/>
+          <w:u w:val="none"/>
+        </w:rPr>
+      </w:pPr>
+      <w:r>
+        <w:rPr>
+          <w:rStyle w:val="Emphasis"/>
+          <w:rFonts w:ascii="Courier New" w:hAnsi="Courier New"/>
+          <w:b/>
+          <w:bCs/>
+          <w:i w:val="false"/>
+          <w:iCs w:val="false"/>
+          <w:sz w:val="32"/>
+          <w:szCs w:val="32"/>
+          <w:u w:val="none"/>
+        </w:rPr>
+        <w:t>7 '#d0d1e6',</w:t>
+      </w:r>
+    </w:p>
+    <w:p>
+      <w:pPr>
+        <w:pStyle w:val="BodyText"/>
+        <w:bidi w:val="0"/>
+        <w:spacing w:before="0" w:after="140"/>
+        <w:ind w:hanging="0" w:start="0" w:end="0"/>
+        <w:jc w:val="start"/>
+        <w:rPr>
+          <w:rFonts w:ascii="Courier New" w:hAnsi="Courier New"/>
+          <w:b/>
+          <w:bCs/>
+          <w:i w:val="false"/>
+          <w:i w:val="false"/>
+          <w:iCs w:val="false"/>
+          <w:u w:val="none"/>
+        </w:rPr>
+      </w:pPr>
+      <w:r>
+        <w:rPr>
+          <w:rStyle w:val="Emphasis"/>
+          <w:rFonts w:ascii="Courier New" w:hAnsi="Courier New"/>
+          <w:b/>
+          <w:bCs/>
+          <w:i w:val="false"/>
+          <w:iCs w:val="false"/>
+          <w:sz w:val="32"/>
+          <w:szCs w:val="32"/>
+          <w:u w:val="none"/>
+        </w:rPr>
+        <w:t>6 '#a6bddb',</w:t>
+      </w:r>
+    </w:p>
+    <w:p>
+      <w:pPr>
+        <w:pStyle w:val="BodyText"/>
+        <w:bidi w:val="0"/>
+        <w:spacing w:before="0" w:after="140"/>
+        <w:ind w:hanging="0" w:start="0" w:end="0"/>
+        <w:jc w:val="start"/>
+        <w:rPr>
+          <w:rFonts w:ascii="Courier New" w:hAnsi="Courier New"/>
+          <w:b/>
+          <w:bCs/>
+          <w:i w:val="false"/>
+          <w:i w:val="false"/>
+          <w:iCs w:val="false"/>
+          <w:u w:val="none"/>
+        </w:rPr>
+      </w:pPr>
+      <w:r>
+        <w:rPr>
+          <w:rStyle w:val="Emphasis"/>
+          <w:rFonts w:ascii="Courier New" w:hAnsi="Courier New"/>
+          <w:b/>
+          <w:bCs/>
+          <w:i w:val="false"/>
+          <w:iCs w:val="false"/>
+          <w:sz w:val="32"/>
+          <w:szCs w:val="32"/>
+          <w:u w:val="none"/>
+        </w:rPr>
+        <w:t>5 '#74a9cf',</w:t>
+      </w:r>
+    </w:p>
+    <w:p>
+      <w:pPr>
+        <w:pStyle w:val="BodyText"/>
+        <w:bidi w:val="0"/>
+        <w:spacing w:before="0" w:after="140"/>
+        <w:ind w:hanging="0" w:start="0" w:end="0"/>
+        <w:jc w:val="start"/>
+        <w:rPr>
+          <w:rFonts w:ascii="Courier New" w:hAnsi="Courier New"/>
+          <w:b/>
+          <w:bCs/>
+          <w:i w:val="false"/>
+          <w:i w:val="false"/>
+          <w:iCs w:val="false"/>
+          <w:u w:val="none"/>
+        </w:rPr>
+      </w:pPr>
+      <w:r>
+        <w:rPr>
+          <w:rStyle w:val="Emphasis"/>
+          <w:rFonts w:ascii="Courier New" w:hAnsi="Courier New"/>
+          <w:b/>
+          <w:bCs/>
+          <w:i w:val="false"/>
+          <w:iCs w:val="false"/>
+          <w:sz w:val="32"/>
+          <w:szCs w:val="32"/>
+          <w:u w:val="none"/>
+        </w:rPr>
+        <w:t>4 '#3690c0',</w:t>
+      </w:r>
+    </w:p>
+    <w:p>
+      <w:pPr>
+        <w:pStyle w:val="BodyText"/>
+        <w:bidi w:val="0"/>
+        <w:spacing w:before="0" w:after="140"/>
+        <w:ind w:hanging="0" w:start="0" w:end="0"/>
+        <w:jc w:val="start"/>
+        <w:rPr>
+          <w:rFonts w:ascii="Courier New" w:hAnsi="Courier New"/>
+          <w:b/>
+          <w:bCs/>
+          <w:i w:val="false"/>
+          <w:i w:val="false"/>
+          <w:iCs w:val="false"/>
+          <w:u w:val="none"/>
+        </w:rPr>
+      </w:pPr>
+      <w:r>
+        <w:rPr>
+          <w:rStyle w:val="Emphasis"/>
+          <w:rFonts w:ascii="Courier New" w:hAnsi="Courier New"/>
+          <w:b/>
+          <w:bCs/>
+          <w:i w:val="false"/>
+          <w:iCs w:val="false"/>
+          <w:sz w:val="32"/>
+          <w:szCs w:val="32"/>
+          <w:u w:val="none"/>
+        </w:rPr>
+        <w:t>3 '#0570b0',</w:t>
+      </w:r>
+    </w:p>
+    <w:p>
+      <w:pPr>
+        <w:pStyle w:val="BodyText"/>
+        <w:bidi w:val="0"/>
+        <w:spacing w:before="0" w:after="140"/>
+        <w:ind w:hanging="0" w:start="0" w:end="0"/>
+        <w:jc w:val="start"/>
+        <w:rPr>
+          <w:rFonts w:ascii="Courier New" w:hAnsi="Courier New"/>
+          <w:b/>
+          <w:bCs/>
+          <w:i w:val="false"/>
+          <w:i w:val="false"/>
+          <w:iCs w:val="false"/>
+          <w:u w:val="none"/>
+        </w:rPr>
+      </w:pPr>
+      <w:r>
+        <w:rPr>
+          <w:rStyle w:val="Emphasis"/>
+          <w:rFonts w:ascii="Courier New" w:hAnsi="Courier New"/>
+          <w:b/>
+          <w:bCs/>
+          <w:i w:val="false"/>
+          <w:iCs w:val="false"/>
+          <w:sz w:val="32"/>
+          <w:szCs w:val="32"/>
+          <w:u w:val="none"/>
+        </w:rPr>
+        <w:t>2 '#045a8d',</w:t>
+      </w:r>
+    </w:p>
+    <w:p>
+      <w:pPr>
+        <w:pStyle w:val="BodyText"/>
+        <w:bidi w:val="0"/>
+        <w:spacing w:before="0" w:after="140"/>
+        <w:ind w:hanging="0" w:start="0" w:end="0"/>
+        <w:jc w:val="start"/>
+        <w:rPr>
+          <w:rFonts w:ascii="Courier New" w:hAnsi="Courier New"/>
+          <w:b/>
+          <w:bCs/>
+          <w:i w:val="false"/>
+          <w:i w:val="false"/>
+          <w:iCs w:val="false"/>
+          <w:u w:val="none"/>
+        </w:rPr>
+      </w:pPr>
+      <w:r>
+        <w:rPr>
+          <w:rStyle w:val="Emphasis"/>
+          <w:rFonts w:ascii="Courier New" w:hAnsi="Courier New"/>
+          <w:b/>
+          <w:bCs/>
+          <w:i w:val="false"/>
+          <w:iCs w:val="false"/>
+          <w:sz w:val="32"/>
+          <w:szCs w:val="32"/>
+          <w:u w:val="none"/>
+        </w:rPr>
+        <w:t>1 '#023858'</w:t>
+      </w:r>
+    </w:p>
+    <w:p>
+      <w:pPr>
+        <w:pStyle w:val="BodyText"/>
+        <w:bidi w:val="0"/>
+        <w:spacing w:before="0" w:after="140"/>
+        <w:ind w:hanging="0" w:start="0" w:end="0"/>
+        <w:jc w:val="start"/>
+        <w:rPr>
+          <w:rFonts w:ascii="Courier New" w:hAnsi="Courier New"/>
+          <w:b/>
+          <w:bCs/>
+          <w:i w:val="false"/>
+          <w:i w:val="false"/>
+          <w:iCs w:val="false"/>
+          <w:u w:val="none"/>
+        </w:rPr>
+      </w:pPr>
+      <w:r>
+        <w:rPr>
+          <w:i w:val="false"/>
+          <w:iCs w:val="false"/>
+          <w:sz w:val="32"/>
+          <w:szCs w:val="32"/>
+        </w:rPr>
+      </w:r>
+    </w:p>
+    <w:p>
+      <w:pPr>
+        <w:pStyle w:val="BodyText"/>
+        <w:bidi w:val="0"/>
+        <w:spacing w:before="0" w:after="140"/>
+        <w:ind w:hanging="0" w:start="0" w:end="0"/>
+        <w:jc w:val="start"/>
+        <w:rPr>
+          <w:rFonts w:ascii="Courier New" w:hAnsi="Courier New"/>
+          <w:b/>
+          <w:bCs/>
+          <w:i w:val="false"/>
+          <w:i w:val="false"/>
+          <w:iCs w:val="false"/>
+          <w:u w:val="none"/>
+        </w:rPr>
+      </w:pPr>
+      <w:r>
+        <w:rPr>
+          <w:i w:val="false"/>
+          <w:iCs w:val="false"/>
+          <w:sz w:val="32"/>
+          <w:szCs w:val="32"/>
         </w:rPr>
       </w:r>
     </w:p>

</xml_diff>

<commit_message>
Completed pitching/defense thresholds + media
</commit_message>
<xml_diff>
--- a/doc/glossary.docx
+++ b/doc/glossary.docx
@@ -6845,11 +6845,20 @@
       </w:pPr>
       <w:r>
         <w:rPr>
+          <w:rStyle w:val="Emphasis"/>
+          <w:rFonts w:ascii="Courier New" w:hAnsi="Courier New"/>
+          <w:b/>
+          <w:bCs/>
           <w:i w:val="false"/>
           <w:iCs w:val="false"/>
           <w:sz w:val="32"/>
           <w:szCs w:val="32"/>
-        </w:rPr>
+          <w:u w:val="none"/>
+        </w:rPr>
+        <w:br/>
+      </w:r>
+      <w:r>
+        <w:br w:type="page"/>
       </w:r>
     </w:p>
     <w:p>
@@ -6860,22 +6869,340 @@
         <w:ind w:hanging="0" w:start="0" w:end="0"/>
         <w:jc w:val="start"/>
         <w:rPr>
-          <w:rFonts w:ascii="Courier New" w:hAnsi="Courier New"/>
-          <w:b/>
-          <w:bCs/>
-          <w:i w:val="false"/>
-          <w:i w:val="false"/>
-          <w:iCs w:val="false"/>
-          <w:u w:val="none"/>
-        </w:rPr>
-      </w:pPr>
-      <w:r>
-        <w:rPr>
+          <w:i w:val="false"/>
           <w:i w:val="false"/>
           <w:iCs w:val="false"/>
           <w:sz w:val="32"/>
           <w:szCs w:val="32"/>
         </w:rPr>
+      </w:pPr>
+      <w:r>
+        <w:rPr>
+          <w:i w:val="false"/>
+          <w:iCs w:val="false"/>
+          <w:sz w:val="32"/>
+          <w:szCs w:val="32"/>
+        </w:rPr>
+      </w:r>
+    </w:p>
+    <w:p>
+      <w:pPr>
+        <w:pStyle w:val="BodyText"/>
+        <w:bidi w:val="0"/>
+        <w:spacing w:before="0" w:after="140"/>
+        <w:ind w:hanging="0" w:start="0" w:end="0"/>
+        <w:jc w:val="start"/>
+        <w:rPr>
+          <w:rFonts w:ascii="Courier New" w:hAnsi="Courier New"/>
+          <w:b/>
+          <w:bCs/>
+          <w:i w:val="false"/>
+          <w:i w:val="false"/>
+          <w:iCs w:val="false"/>
+          <w:u w:val="none"/>
+        </w:rPr>
+      </w:pPr>
+      <w:r>
+        <w:rPr>
+          <w:rStyle w:val="Emphasis"/>
+          <w:rFonts w:ascii="Courier New" w:hAnsi="Courier New"/>
+          <w:b/>
+          <w:bCs/>
+          <w:i w:val="false"/>
+          <w:iCs w:val="false"/>
+          <w:sz w:val="32"/>
+          <w:szCs w:val="32"/>
+          <w:u w:val="none"/>
+        </w:rPr>
+        <w:t>Defense</w:t>
+      </w:r>
+    </w:p>
+    <w:p>
+      <w:pPr>
+        <w:pStyle w:val="BodyText"/>
+        <w:bidi w:val="0"/>
+        <w:spacing w:before="0" w:after="140"/>
+        <w:ind w:hanging="0" w:start="0" w:end="0"/>
+        <w:jc w:val="start"/>
+        <w:rPr>
+          <w:rFonts w:ascii="Courier New" w:hAnsi="Courier New"/>
+          <w:b/>
+          <w:bCs/>
+          <w:i w:val="false"/>
+          <w:i w:val="false"/>
+          <w:iCs w:val="false"/>
+          <w:u w:val="none"/>
+        </w:rPr>
+      </w:pPr>
+      <w:r>
+        <w:rPr>
+          <w:rStyle w:val="Emphasis"/>
+          <w:rFonts w:ascii="Courier New" w:hAnsi="Courier New"/>
+          <w:b/>
+          <w:bCs/>
+          <w:i w:val="false"/>
+          <w:iCs w:val="false"/>
+          <w:sz w:val="32"/>
+          <w:szCs w:val="32"/>
+          <w:u w:val="none"/>
+        </w:rPr>
+        <w:t>8 '#f7fcfd',</w:t>
+      </w:r>
+    </w:p>
+    <w:p>
+      <w:pPr>
+        <w:pStyle w:val="BodyText"/>
+        <w:bidi w:val="0"/>
+        <w:spacing w:before="0" w:after="140"/>
+        <w:ind w:hanging="0" w:start="0" w:end="0"/>
+        <w:jc w:val="start"/>
+        <w:rPr>
+          <w:rFonts w:ascii="Courier New" w:hAnsi="Courier New"/>
+          <w:b/>
+          <w:bCs/>
+          <w:i w:val="false"/>
+          <w:i w:val="false"/>
+          <w:iCs w:val="false"/>
+          <w:u w:val="none"/>
+        </w:rPr>
+      </w:pPr>
+      <w:r>
+        <w:rPr>
+          <w:rStyle w:val="Emphasis"/>
+          <w:rFonts w:ascii="Courier New" w:hAnsi="Courier New"/>
+          <w:b/>
+          <w:bCs/>
+          <w:i w:val="false"/>
+          <w:iCs w:val="false"/>
+          <w:sz w:val="32"/>
+          <w:szCs w:val="32"/>
+          <w:u w:val="none"/>
+        </w:rPr>
+        <w:t>7 '#e0ecf4',</w:t>
+      </w:r>
+    </w:p>
+    <w:p>
+      <w:pPr>
+        <w:pStyle w:val="BodyText"/>
+        <w:bidi w:val="0"/>
+        <w:spacing w:before="0" w:after="140"/>
+        <w:ind w:hanging="0" w:start="0" w:end="0"/>
+        <w:jc w:val="start"/>
+        <w:rPr>
+          <w:rFonts w:ascii="Courier New" w:hAnsi="Courier New"/>
+          <w:b/>
+          <w:bCs/>
+          <w:i w:val="false"/>
+          <w:i w:val="false"/>
+          <w:iCs w:val="false"/>
+          <w:u w:val="none"/>
+        </w:rPr>
+      </w:pPr>
+      <w:r>
+        <w:rPr>
+          <w:rStyle w:val="Emphasis"/>
+          <w:rFonts w:ascii="Courier New" w:hAnsi="Courier New"/>
+          <w:b/>
+          <w:bCs/>
+          <w:i w:val="false"/>
+          <w:iCs w:val="false"/>
+          <w:sz w:val="32"/>
+          <w:szCs w:val="32"/>
+          <w:u w:val="none"/>
+        </w:rPr>
+        <w:t>6 '#bfd3e6',</w:t>
+      </w:r>
+    </w:p>
+    <w:p>
+      <w:pPr>
+        <w:pStyle w:val="BodyText"/>
+        <w:bidi w:val="0"/>
+        <w:spacing w:before="0" w:after="140"/>
+        <w:ind w:hanging="0" w:start="0" w:end="0"/>
+        <w:jc w:val="start"/>
+        <w:rPr>
+          <w:rFonts w:ascii="Courier New" w:hAnsi="Courier New"/>
+          <w:b/>
+          <w:bCs/>
+          <w:i w:val="false"/>
+          <w:i w:val="false"/>
+          <w:iCs w:val="false"/>
+          <w:u w:val="none"/>
+        </w:rPr>
+      </w:pPr>
+      <w:r>
+        <w:rPr>
+          <w:rStyle w:val="Emphasis"/>
+          <w:rFonts w:ascii="Courier New" w:hAnsi="Courier New"/>
+          <w:b/>
+          <w:bCs/>
+          <w:i w:val="false"/>
+          <w:iCs w:val="false"/>
+          <w:sz w:val="32"/>
+          <w:szCs w:val="32"/>
+          <w:u w:val="none"/>
+        </w:rPr>
+        <w:t>5 '#9ebcda',</w:t>
+      </w:r>
+    </w:p>
+    <w:p>
+      <w:pPr>
+        <w:pStyle w:val="BodyText"/>
+        <w:bidi w:val="0"/>
+        <w:spacing w:before="0" w:after="140"/>
+        <w:ind w:hanging="0" w:start="0" w:end="0"/>
+        <w:jc w:val="start"/>
+        <w:rPr>
+          <w:rFonts w:ascii="Courier New" w:hAnsi="Courier New"/>
+          <w:b/>
+          <w:bCs/>
+          <w:i w:val="false"/>
+          <w:i w:val="false"/>
+          <w:iCs w:val="false"/>
+          <w:u w:val="none"/>
+        </w:rPr>
+      </w:pPr>
+      <w:r>
+        <w:rPr>
+          <w:rStyle w:val="Emphasis"/>
+          <w:rFonts w:ascii="Courier New" w:hAnsi="Courier New"/>
+          <w:b/>
+          <w:bCs/>
+          <w:i w:val="false"/>
+          <w:iCs w:val="false"/>
+          <w:sz w:val="32"/>
+          <w:szCs w:val="32"/>
+          <w:u w:val="none"/>
+        </w:rPr>
+        <w:t>4 '#8c96c6',</w:t>
+      </w:r>
+    </w:p>
+    <w:p>
+      <w:pPr>
+        <w:pStyle w:val="BodyText"/>
+        <w:bidi w:val="0"/>
+        <w:spacing w:before="0" w:after="140"/>
+        <w:ind w:hanging="0" w:start="0" w:end="0"/>
+        <w:jc w:val="start"/>
+        <w:rPr>
+          <w:rFonts w:ascii="Courier New" w:hAnsi="Courier New"/>
+          <w:b/>
+          <w:bCs/>
+          <w:i w:val="false"/>
+          <w:i w:val="false"/>
+          <w:iCs w:val="false"/>
+          <w:u w:val="none"/>
+        </w:rPr>
+      </w:pPr>
+      <w:r>
+        <w:rPr>
+          <w:rStyle w:val="Emphasis"/>
+          <w:rFonts w:ascii="Courier New" w:hAnsi="Courier New"/>
+          <w:b/>
+          <w:bCs/>
+          <w:i w:val="false"/>
+          <w:iCs w:val="false"/>
+          <w:sz w:val="32"/>
+          <w:szCs w:val="32"/>
+          <w:u w:val="none"/>
+        </w:rPr>
+        <w:t>3 '#8c6bb1',</w:t>
+      </w:r>
+    </w:p>
+    <w:p>
+      <w:pPr>
+        <w:pStyle w:val="BodyText"/>
+        <w:bidi w:val="0"/>
+        <w:spacing w:before="0" w:after="140"/>
+        <w:ind w:hanging="0" w:start="0" w:end="0"/>
+        <w:jc w:val="start"/>
+        <w:rPr>
+          <w:rFonts w:ascii="Courier New" w:hAnsi="Courier New"/>
+          <w:b/>
+          <w:bCs/>
+          <w:i w:val="false"/>
+          <w:i w:val="false"/>
+          <w:iCs w:val="false"/>
+          <w:u w:val="none"/>
+        </w:rPr>
+      </w:pPr>
+      <w:r>
+        <w:rPr>
+          <w:rStyle w:val="Emphasis"/>
+          <w:rFonts w:ascii="Courier New" w:hAnsi="Courier New"/>
+          <w:b/>
+          <w:bCs/>
+          <w:i w:val="false"/>
+          <w:iCs w:val="false"/>
+          <w:sz w:val="32"/>
+          <w:szCs w:val="32"/>
+          <w:u w:val="none"/>
+        </w:rPr>
+        <w:t>2 '#88419d',</w:t>
+      </w:r>
+    </w:p>
+    <w:p>
+      <w:pPr>
+        <w:pStyle w:val="BodyText"/>
+        <w:bidi w:val="0"/>
+        <w:spacing w:before="0" w:after="140"/>
+        <w:ind w:hanging="0" w:start="0" w:end="0"/>
+        <w:jc w:val="start"/>
+        <w:rPr>
+          <w:rFonts w:ascii="Courier New" w:hAnsi="Courier New"/>
+          <w:b/>
+          <w:bCs/>
+          <w:i w:val="false"/>
+          <w:i w:val="false"/>
+          <w:iCs w:val="false"/>
+          <w:u w:val="none"/>
+        </w:rPr>
+      </w:pPr>
+      <w:r>
+        <w:rPr>
+          <w:rStyle w:val="Emphasis"/>
+          <w:rFonts w:ascii="Courier New" w:hAnsi="Courier New"/>
+          <w:b/>
+          <w:bCs/>
+          <w:i w:val="false"/>
+          <w:iCs w:val="false"/>
+          <w:sz w:val="32"/>
+          <w:szCs w:val="32"/>
+          <w:u w:val="none"/>
+        </w:rPr>
+        <w:t>1 '#810f7c',</w:t>
+      </w:r>
+    </w:p>
+    <w:p>
+      <w:pPr>
+        <w:pStyle w:val="BodyText"/>
+        <w:bidi w:val="0"/>
+        <w:spacing w:before="0" w:after="140"/>
+        <w:ind w:hanging="0" w:start="0" w:end="0"/>
+        <w:jc w:val="start"/>
+        <w:rPr>
+          <w:rFonts w:ascii="Courier New" w:hAnsi="Courier New"/>
+          <w:b/>
+          <w:bCs/>
+          <w:i w:val="false"/>
+          <w:i w:val="false"/>
+          <w:iCs w:val="false"/>
+          <w:u w:val="none"/>
+        </w:rPr>
+      </w:pPr>
+      <w:r>
+        <w:rPr>
+          <w:rStyle w:val="Emphasis"/>
+          <w:rFonts w:ascii="Courier New" w:hAnsi="Courier New"/>
+          <w:b/>
+          <w:bCs/>
+          <w:i w:val="false"/>
+          <w:iCs w:val="false"/>
+          <w:sz w:val="32"/>
+          <w:szCs w:val="32"/>
+          <w:u w:val="none"/>
+        </w:rPr>
+        <w:t>'#4d004b'</w:t>
       </w:r>
     </w:p>
     <w:sectPr>

</xml_diff>

<commit_message>
Introduction of European Leagues
</commit_message>
<xml_diff>
--- a/doc/glossary.docx
+++ b/doc/glossary.docx
@@ -5644,17 +5644,34 @@
           <w:u w:val="none"/>
         </w:rPr>
       </w:pPr>
-      <w:r>
-        <w:rPr>
-          <w:rFonts w:ascii="Courier New" w:hAnsi="Courier New"/>
-          <w:b/>
-          <w:bCs/>
-          <w:i w:val="false"/>
-          <w:iCs w:val="false"/>
-          <w:sz w:val="24"/>
-          <w:szCs w:val="24"/>
-          <w:u w:val="none"/>
-        </w:rPr>
+      <w:hyperlink r:id="rId24" w:tgtFrame="_blank">
+        <w:r>
+          <w:rPr>
+            <w:rStyle w:val="Hyperlink"/>
+            <w:rFonts w:ascii="Courier New" w:hAnsi="Courier New"/>
+            <w:b/>
+            <w:bCs/>
+            <w:i w:val="false"/>
+            <w:iCs w:val="false"/>
+            <w:sz w:val="24"/>
+            <w:szCs w:val="24"/>
+            <w:u w:val="none"/>
+          </w:rPr>
+          <w:t>Fielding Independent Pitching (FIP)</w:t>
+        </w:r>
+      </w:hyperlink>
+      <w:r>
+        <w:rPr>
+          <w:rFonts w:ascii="Courier New" w:hAnsi="Courier New"/>
+          <w:b/>
+          <w:bCs/>
+          <w:i w:val="false"/>
+          <w:iCs w:val="false"/>
+          <w:sz w:val="24"/>
+          <w:szCs w:val="24"/>
+          <w:u w:val="none"/>
+        </w:rPr>
+        <w:t>, provides a better approach to the question ERA wants to answer.</w:t>
       </w:r>
     </w:p>
     <w:p>

</xml_diff>

<commit_message>
Season games: qualify to stats leaderboard
</commit_message>
<xml_diff>
--- a/doc/glossary.docx
+++ b/doc/glossary.docx
@@ -2,6 +2,836 @@
 <file path=word/document.xml><?xml version="1.0" encoding="utf-8"?>
 <w:document xmlns:o="urn:schemas-microsoft-com:office:office" xmlns:r="http://schemas.openxmlformats.org/officeDocument/2006/relationships" xmlns:v="urn:schemas-microsoft-com:vml" xmlns:w="http://schemas.openxmlformats.org/wordprocessingml/2006/main" xmlns:w10="urn:schemas-microsoft-com:office:word" xmlns:wp="http://schemas.openxmlformats.org/drawingml/2006/wordprocessingDrawing" xmlns:wps="http://schemas.microsoft.com/office/word/2010/wordprocessingShape" xmlns:wpg="http://schemas.microsoft.com/office/word/2010/wordprocessingGroup" xmlns:mc="http://schemas.openxmlformats.org/markup-compatibility/2006" xmlns:wp14="http://schemas.microsoft.com/office/word/2010/wordprocessingDrawing" xmlns:w14="http://schemas.microsoft.com/office/word/2010/wordml" xmlns:w15="http://schemas.microsoft.com/office/word/2012/wordml" mc:Ignorable="w14 wp14 w15">
   <w:body>
+    <w:p>
+      <w:pPr>
+        <w:pStyle w:val="BodyText"/>
+        <w:bidi w:val="0"/>
+        <w:ind w:hanging="0" w:start="0" w:end="0"/>
+        <w:jc w:val="start"/>
+        <w:rPr>
+          <w:rFonts w:ascii="Courier New" w:hAnsi="Courier New"/>
+          <w:b/>
+          <w:bCs/>
+          <w:sz w:val="24"/>
+          <w:szCs w:val="24"/>
+          <w:u w:val="single"/>
+        </w:rPr>
+      </w:pPr>
+      <w:r>
+        <w:rPr>
+          <w:rFonts w:ascii="Courier New" w:hAnsi="Courier New"/>
+          <w:b/>
+          <w:bCs/>
+          <w:sz w:val="24"/>
+          <w:szCs w:val="24"/>
+          <w:u w:val="single"/>
+        </w:rPr>
+        <w:t>Minimum Standards for Individual Championships</w:t>
+      </w:r>
+    </w:p>
+    <w:p>
+      <w:pPr>
+        <w:pStyle w:val="BodyText"/>
+        <w:bidi w:val="0"/>
+        <w:ind w:hanging="0" w:start="0" w:end="0"/>
+        <w:jc w:val="start"/>
+        <w:rPr>
+          <w:rFonts w:ascii="Courier New" w:hAnsi="Courier New"/>
+          <w:b/>
+          <w:bCs/>
+          <w:sz w:val="24"/>
+          <w:szCs w:val="24"/>
+          <w:u w:val="none"/>
+        </w:rPr>
+      </w:pPr>
+      <w:r>
+        <w:rPr>
+          <w:rStyle w:val="Hyperlink"/>
+          <w:rFonts w:ascii="Courier New" w:hAnsi="Courier New"/>
+          <w:b/>
+          <w:bCs/>
+          <w:sz w:val="24"/>
+          <w:szCs w:val="24"/>
+          <w:u w:val="none"/>
+        </w:rPr>
+        <w:t>https://baseballrulesacademy.com/official-rule/mlb/9-22-minimum-standards-individual-championships/</w:t>
+      </w:r>
+    </w:p>
+    <w:p>
+      <w:pPr>
+        <w:pStyle w:val="BodyText"/>
+        <w:bidi w:val="0"/>
+        <w:ind w:hanging="0" w:start="0" w:end="0"/>
+        <w:jc w:val="start"/>
+        <w:rPr>
+          <w:rFonts w:ascii="Courier New" w:hAnsi="Courier New"/>
+          <w:b/>
+          <w:bCs/>
+          <w:sz w:val="24"/>
+          <w:szCs w:val="24"/>
+          <w:u w:val="none"/>
+        </w:rPr>
+      </w:pPr>
+      <w:r>
+        <w:rPr>
+          <w:rFonts w:ascii="Courier New" w:hAnsi="Courier New"/>
+          <w:b/>
+          <w:bCs/>
+          <w:sz w:val="24"/>
+          <w:szCs w:val="24"/>
+          <w:u w:val="none"/>
+        </w:rPr>
+      </w:r>
+    </w:p>
+    <w:p>
+      <w:pPr>
+        <w:pStyle w:val="BodyText"/>
+        <w:bidi w:val="0"/>
+        <w:ind w:hanging="0" w:start="0" w:end="0"/>
+        <w:jc w:val="start"/>
+        <w:rPr>
+          <w:rFonts w:ascii="Courier New" w:hAnsi="Courier New"/>
+          <w:b/>
+          <w:bCs/>
+          <w:sz w:val="24"/>
+          <w:szCs w:val="24"/>
+          <w:u w:val="none"/>
+        </w:rPr>
+      </w:pPr>
+      <w:r>
+        <w:rPr>
+          <w:rFonts w:ascii="Courier New" w:hAnsi="Courier New"/>
+          <w:b/>
+          <w:bCs/>
+          <w:sz w:val="24"/>
+          <w:szCs w:val="24"/>
+          <w:u w:val="none"/>
+        </w:rPr>
+        <w:t>To assure uniformity in establishing the batting, pitching and fielding championships of professional leagues, such champions shall meet the following minimum performance standards:</w:t>
+      </w:r>
+    </w:p>
+    <w:p>
+      <w:pPr>
+        <w:pStyle w:val="BodyText"/>
+        <w:bidi w:val="0"/>
+        <w:ind w:hanging="0" w:start="0" w:end="0"/>
+        <w:jc w:val="start"/>
+        <w:rPr>
+          <w:rFonts w:ascii="Courier New" w:hAnsi="Courier New"/>
+          <w:b/>
+          <w:bCs/>
+          <w:sz w:val="24"/>
+          <w:szCs w:val="24"/>
+          <w:u w:val="none"/>
+        </w:rPr>
+      </w:pPr>
+      <w:r>
+        <w:rPr>
+          <w:rFonts w:ascii="Courier New" w:hAnsi="Courier New"/>
+          <w:b/>
+          <w:bCs/>
+          <w:sz w:val="24"/>
+          <w:szCs w:val="24"/>
+          <w:u w:val="none"/>
+        </w:rPr>
+      </w:r>
+    </w:p>
+    <w:p>
+      <w:pPr>
+        <w:pStyle w:val="BodyText"/>
+        <w:bidi w:val="0"/>
+        <w:ind w:hanging="0" w:start="0" w:end="0"/>
+        <w:jc w:val="start"/>
+        <w:rPr>
+          <w:rFonts w:ascii="Courier New" w:hAnsi="Courier New"/>
+          <w:b/>
+          <w:bCs/>
+          <w:sz w:val="24"/>
+          <w:szCs w:val="24"/>
+          <w:u w:val="none"/>
+        </w:rPr>
+      </w:pPr>
+      <w:r>
+        <w:rPr>
+          <w:rFonts w:ascii="Courier New" w:hAnsi="Courier New"/>
+          <w:b/>
+          <w:bCs/>
+          <w:sz w:val="24"/>
+          <w:szCs w:val="24"/>
+          <w:u w:val="none"/>
+        </w:rPr>
+        <w:t>(a) The individual batting, slugging or on-base percentage champion shall be the player with the highest batting average, slugging percentage or on-base percentage, as the case may be, provided the player is credited with as many or more total appearances at the plate in league championship games as the number of games scheduled for each Club in his Club’s league that season, multiplied by 3.1 in the case of a Major League player and by 2.7 in the case of a National Association player. Total appearances at the plate shall include official times at bat, plus bases on balls, times hit by pitcher, sacrifice hits, sacrifice flies and times awarded first base because of interference or obstruction. Notwithstanding the foregoing requirement of minimum appearances at the plate, any player with fewer than the required number of plate appearances whose average would be the highest, if he were charged with the required number of plate appearances shall be awarded the batting, slugging or on-base percentage championship, as the case may be.</w:t>
+      </w:r>
+    </w:p>
+    <w:p>
+      <w:pPr>
+        <w:pStyle w:val="BodyText"/>
+        <w:bidi w:val="0"/>
+        <w:ind w:hanging="0" w:start="0" w:end="0"/>
+        <w:jc w:val="start"/>
+        <w:rPr>
+          <w:rFonts w:ascii="Courier New" w:hAnsi="Courier New"/>
+          <w:b/>
+          <w:bCs/>
+          <w:sz w:val="24"/>
+          <w:szCs w:val="24"/>
+          <w:u w:val="none"/>
+        </w:rPr>
+      </w:pPr>
+      <w:r>
+        <w:rPr>
+          <w:rFonts w:ascii="Courier New" w:hAnsi="Courier New"/>
+          <w:b/>
+          <w:bCs/>
+          <w:sz w:val="24"/>
+          <w:szCs w:val="24"/>
+          <w:u w:val="none"/>
+        </w:rPr>
+      </w:r>
+    </w:p>
+    <w:p>
+      <w:pPr>
+        <w:pStyle w:val="BodyText"/>
+        <w:bidi w:val="0"/>
+        <w:ind w:hanging="0" w:start="0" w:end="0"/>
+        <w:jc w:val="start"/>
+        <w:rPr>
+          <w:rFonts w:ascii="Courier New" w:hAnsi="Courier New"/>
+          <w:b/>
+          <w:bCs/>
+          <w:sz w:val="24"/>
+          <w:szCs w:val="24"/>
+          <w:u w:val="none"/>
+        </w:rPr>
+      </w:pPr>
+      <w:r>
+        <w:rPr>
+          <w:rFonts w:ascii="Courier New" w:hAnsi="Courier New"/>
+          <w:b/>
+          <w:bCs/>
+          <w:sz w:val="24"/>
+          <w:szCs w:val="24"/>
+          <w:u w:val="none"/>
+        </w:rPr>
+        <w:t xml:space="preserve">    </w:t>
+      </w:r>
+      <w:r>
+        <w:rPr>
+          <w:rFonts w:ascii="Courier New" w:hAnsi="Courier New"/>
+          <w:b/>
+          <w:bCs/>
+          <w:sz w:val="24"/>
+          <w:szCs w:val="24"/>
+          <w:u w:val="none"/>
+        </w:rPr>
+        <w:t>Rule 9.22(a) Comment:</w:t>
+      </w:r>
+    </w:p>
+    <w:p>
+      <w:pPr>
+        <w:pStyle w:val="BodyText"/>
+        <w:bidi w:val="0"/>
+        <w:ind w:hanging="0" w:start="0" w:end="0"/>
+        <w:jc w:val="start"/>
+        <w:rPr>
+          <w:rFonts w:ascii="Courier New" w:hAnsi="Courier New"/>
+          <w:b/>
+          <w:bCs/>
+          <w:sz w:val="24"/>
+          <w:szCs w:val="24"/>
+          <w:u w:val="none"/>
+        </w:rPr>
+      </w:pPr>
+      <w:r>
+        <w:rPr>
+          <w:rFonts w:ascii="Courier New" w:hAnsi="Courier New"/>
+          <w:b/>
+          <w:bCs/>
+          <w:sz w:val="24"/>
+          <w:szCs w:val="24"/>
+          <w:u w:val="none"/>
+        </w:rPr>
+      </w:r>
+    </w:p>
+    <w:p>
+      <w:pPr>
+        <w:pStyle w:val="BodyText"/>
+        <w:bidi w:val="0"/>
+        <w:ind w:hanging="0" w:start="0" w:end="0"/>
+        <w:jc w:val="start"/>
+        <w:rPr>
+          <w:rFonts w:ascii="Courier New" w:hAnsi="Courier New"/>
+          <w:b/>
+          <w:bCs/>
+          <w:sz w:val="24"/>
+          <w:szCs w:val="24"/>
+          <w:u w:val="none"/>
+        </w:rPr>
+      </w:pPr>
+      <w:r>
+        <w:rPr>
+          <w:rFonts w:ascii="Courier New" w:hAnsi="Courier New"/>
+          <w:b/>
+          <w:bCs/>
+          <w:sz w:val="24"/>
+          <w:szCs w:val="24"/>
+          <w:u w:val="none"/>
+        </w:rPr>
+        <w:t xml:space="preserve">    </w:t>
+      </w:r>
+      <w:r>
+        <w:rPr>
+          <w:rFonts w:ascii="Courier New" w:hAnsi="Courier New"/>
+          <w:b/>
+          <w:bCs/>
+          <w:sz w:val="24"/>
+          <w:szCs w:val="24"/>
+          <w:u w:val="none"/>
+        </w:rPr>
+        <w:t>For example, if a Major League schedules 162 games for each Club, 502 plate appearances qualify (162 times 3.1 equals 502) a player for a batting, slugging or on-base percentage championship. If a National Association league schedules 140 games for each Club, 378 plate appearances qualify (140 times 2.7 equals 378) a player for a batting, slugging or on-base percentage championship. Fractions of a plate appearance are to be rounded up or down to the closest whole number. For example, 162 times 3.1 equals 502.2, which is rounded down to a requirement of 502. If, for example, Abel has the highest batting average among those with 502 plate appearance in a Major League with a .362 batting average (181 hits in 500 at-bats), and Baker has 490 plate appearances, 440 at-bats and 165 hits for a .375 batting average, Baker shall be the batting champion, because adding 12 more at-bats to Baker’s record would still give Baker a higher batting average than Abel: .365 (165 hits in 452 at-bats) to Abel’s .362.</w:t>
+      </w:r>
+    </w:p>
+    <w:p>
+      <w:pPr>
+        <w:pStyle w:val="BodyText"/>
+        <w:bidi w:val="0"/>
+        <w:ind w:hanging="0" w:start="0" w:end="0"/>
+        <w:jc w:val="start"/>
+        <w:rPr>
+          <w:rFonts w:ascii="Courier New" w:hAnsi="Courier New"/>
+          <w:b/>
+          <w:bCs/>
+          <w:sz w:val="24"/>
+          <w:szCs w:val="24"/>
+          <w:u w:val="none"/>
+        </w:rPr>
+      </w:pPr>
+      <w:r>
+        <w:rPr>
+          <w:rFonts w:ascii="Courier New" w:hAnsi="Courier New"/>
+          <w:b/>
+          <w:bCs/>
+          <w:sz w:val="24"/>
+          <w:szCs w:val="24"/>
+          <w:u w:val="none"/>
+        </w:rPr>
+      </w:r>
+    </w:p>
+    <w:p>
+      <w:pPr>
+        <w:pStyle w:val="BodyText"/>
+        <w:bidi w:val="0"/>
+        <w:ind w:hanging="0" w:start="0" w:end="0"/>
+        <w:jc w:val="start"/>
+        <w:rPr>
+          <w:rFonts w:ascii="Courier New" w:hAnsi="Courier New"/>
+          <w:b/>
+          <w:bCs/>
+          <w:sz w:val="24"/>
+          <w:szCs w:val="24"/>
+          <w:u w:val="none"/>
+        </w:rPr>
+      </w:pPr>
+      <w:r>
+        <w:rPr>
+          <w:rFonts w:ascii="Courier New" w:hAnsi="Courier New"/>
+          <w:b/>
+          <w:bCs/>
+          <w:sz w:val="24"/>
+          <w:szCs w:val="24"/>
+          <w:u w:val="none"/>
+        </w:rPr>
+        <w:t>(b) The individual pitching champion in a Major League shall be the pitcher with the lowest earned-run average, provided that the pitcher has pitched at least as many innings in league championship games as the number of games scheduled for each Club in his Club’s league that season. The individual pitching champion in a National Association league shall be the pitcher with the lowest earned-run average provided that the pitcher has pitched at least as many innings in league championship season games as 80% of the number of games scheduled for each Club in the pitcher’s league.</w:t>
+      </w:r>
+    </w:p>
+    <w:p>
+      <w:pPr>
+        <w:pStyle w:val="BodyText"/>
+        <w:bidi w:val="0"/>
+        <w:ind w:hanging="0" w:start="0" w:end="0"/>
+        <w:jc w:val="start"/>
+        <w:rPr>
+          <w:rFonts w:ascii="Courier New" w:hAnsi="Courier New"/>
+          <w:b/>
+          <w:bCs/>
+          <w:sz w:val="24"/>
+          <w:szCs w:val="24"/>
+          <w:u w:val="none"/>
+        </w:rPr>
+      </w:pPr>
+      <w:r>
+        <w:rPr>
+          <w:rFonts w:ascii="Courier New" w:hAnsi="Courier New"/>
+          <w:b/>
+          <w:bCs/>
+          <w:sz w:val="24"/>
+          <w:szCs w:val="24"/>
+          <w:u w:val="none"/>
+        </w:rPr>
+      </w:r>
+    </w:p>
+    <w:p>
+      <w:pPr>
+        <w:pStyle w:val="BodyText"/>
+        <w:bidi w:val="0"/>
+        <w:ind w:hanging="0" w:start="0" w:end="0"/>
+        <w:jc w:val="start"/>
+        <w:rPr>
+          <w:rFonts w:ascii="Courier New" w:hAnsi="Courier New"/>
+          <w:b/>
+          <w:bCs/>
+          <w:sz w:val="24"/>
+          <w:szCs w:val="24"/>
+          <w:u w:val="none"/>
+        </w:rPr>
+      </w:pPr>
+      <w:r>
+        <w:rPr>
+          <w:rFonts w:ascii="Courier New" w:hAnsi="Courier New"/>
+          <w:b/>
+          <w:bCs/>
+          <w:sz w:val="24"/>
+          <w:szCs w:val="24"/>
+          <w:u w:val="none"/>
+        </w:rPr>
+        <w:t xml:space="preserve">    </w:t>
+      </w:r>
+      <w:r>
+        <w:rPr>
+          <w:rFonts w:ascii="Courier New" w:hAnsi="Courier New"/>
+          <w:b/>
+          <w:bCs/>
+          <w:sz w:val="24"/>
+          <w:szCs w:val="24"/>
+          <w:u w:val="none"/>
+        </w:rPr>
+        <w:t>Rule 9.22(b) Comment:</w:t>
+      </w:r>
+    </w:p>
+    <w:p>
+      <w:pPr>
+        <w:pStyle w:val="BodyText"/>
+        <w:bidi w:val="0"/>
+        <w:ind w:hanging="0" w:start="0" w:end="0"/>
+        <w:jc w:val="start"/>
+        <w:rPr>
+          <w:rFonts w:ascii="Courier New" w:hAnsi="Courier New"/>
+          <w:b/>
+          <w:bCs/>
+          <w:sz w:val="24"/>
+          <w:szCs w:val="24"/>
+          <w:u w:val="none"/>
+        </w:rPr>
+      </w:pPr>
+      <w:r>
+        <w:rPr>
+          <w:rFonts w:ascii="Courier New" w:hAnsi="Courier New"/>
+          <w:b/>
+          <w:bCs/>
+          <w:sz w:val="24"/>
+          <w:szCs w:val="24"/>
+          <w:u w:val="none"/>
+        </w:rPr>
+      </w:r>
+    </w:p>
+    <w:p>
+      <w:pPr>
+        <w:pStyle w:val="BodyText"/>
+        <w:bidi w:val="0"/>
+        <w:ind w:hanging="0" w:start="0" w:end="0"/>
+        <w:jc w:val="start"/>
+        <w:rPr>
+          <w:rFonts w:ascii="Courier New" w:hAnsi="Courier New"/>
+          <w:b/>
+          <w:bCs/>
+          <w:sz w:val="24"/>
+          <w:szCs w:val="24"/>
+          <w:u w:val="none"/>
+        </w:rPr>
+      </w:pPr>
+      <w:r>
+        <w:rPr>
+          <w:rFonts w:ascii="Courier New" w:hAnsi="Courier New"/>
+          <w:b/>
+          <w:bCs/>
+          <w:sz w:val="24"/>
+          <w:szCs w:val="24"/>
+          <w:u w:val="none"/>
+        </w:rPr>
+        <w:t xml:space="preserve">    </w:t>
+      </w:r>
+      <w:r>
+        <w:rPr>
+          <w:rFonts w:ascii="Courier New" w:hAnsi="Courier New"/>
+          <w:b/>
+          <w:bCs/>
+          <w:sz w:val="24"/>
+          <w:szCs w:val="24"/>
+          <w:u w:val="none"/>
+        </w:rPr>
+        <w:t>For example, if a Major League schedules 162 games for each Club, 162 innings qualify a pitcher for a pitching championship. A pitcher with 161</w:t>
+      </w:r>
+      <w:r>
+        <w:rPr>
+          <w:rFonts w:ascii="Courier New" w:hAnsi="Courier New"/>
+          <w:b/>
+          <w:bCs/>
+          <w:sz w:val="24"/>
+          <w:szCs w:val="24"/>
+          <w:u w:val="none"/>
+          <w:vertAlign w:val="superscript"/>
+        </w:rPr>
+        <w:t>2⁄3</w:t>
+      </w:r>
+      <w:r>
+        <w:rPr>
+          <w:rFonts w:ascii="Courier New" w:hAnsi="Courier New"/>
+          <w:b/>
+          <w:bCs/>
+          <w:sz w:val="24"/>
+          <w:szCs w:val="24"/>
+          <w:u w:val="none"/>
+        </w:rPr>
+        <w:t xml:space="preserve"> innings would not qualify. If a National Association league schedules 140 games for each Club, 112 innings qualify a pitcher for a pitching championship. Fractions of an inning for the required number of innings are to be rounded to the closest third of an inning. For example, 80% of 144 games is 115.2, so 115</w:t>
+      </w:r>
+      <w:r>
+        <w:rPr>
+          <w:rFonts w:ascii="Courier New" w:hAnsi="Courier New"/>
+          <w:b/>
+          <w:bCs/>
+          <w:sz w:val="24"/>
+          <w:szCs w:val="24"/>
+          <w:u w:val="none"/>
+          <w:vertAlign w:val="superscript"/>
+        </w:rPr>
+        <w:t>1⁄3</w:t>
+      </w:r>
+      <w:r>
+        <w:rPr>
+          <w:rFonts w:ascii="Courier New" w:hAnsi="Courier New"/>
+          <w:b/>
+          <w:bCs/>
+          <w:sz w:val="24"/>
+          <w:szCs w:val="24"/>
+          <w:u w:val="none"/>
+        </w:rPr>
+        <w:t xml:space="preserve"> innings would be the minimum required for a pitching championship in a National Association league with 144 games scheduled and 80% of 76 games is 60.8, so 60</w:t>
+      </w:r>
+      <w:r>
+        <w:rPr>
+          <w:rFonts w:ascii="Courier New" w:hAnsi="Courier New"/>
+          <w:b/>
+          <w:bCs/>
+          <w:sz w:val="24"/>
+          <w:szCs w:val="24"/>
+          <w:u w:val="none"/>
+          <w:vertAlign w:val="superscript"/>
+        </w:rPr>
+        <w:t>2⁄3</w:t>
+      </w:r>
+      <w:r>
+        <w:rPr>
+          <w:rFonts w:ascii="Courier New" w:hAnsi="Courier New"/>
+          <w:b/>
+          <w:bCs/>
+          <w:sz w:val="24"/>
+          <w:szCs w:val="24"/>
+          <w:u w:val="none"/>
+        </w:rPr>
+        <w:t xml:space="preserve"> innings would be the minimum required for a pitching championship in a National Association league with 76 games scheduled.</w:t>
+      </w:r>
+    </w:p>
+    <w:p>
+      <w:pPr>
+        <w:pStyle w:val="BodyText"/>
+        <w:bidi w:val="0"/>
+        <w:ind w:hanging="0" w:start="0" w:end="0"/>
+        <w:jc w:val="start"/>
+        <w:rPr>
+          <w:rFonts w:ascii="Courier New" w:hAnsi="Courier New"/>
+          <w:b/>
+          <w:bCs/>
+          <w:sz w:val="24"/>
+          <w:szCs w:val="24"/>
+          <w:u w:val="none"/>
+        </w:rPr>
+      </w:pPr>
+      <w:r>
+        <w:rPr>
+          <w:rFonts w:ascii="Courier New" w:hAnsi="Courier New"/>
+          <w:b/>
+          <w:bCs/>
+          <w:sz w:val="24"/>
+          <w:szCs w:val="24"/>
+          <w:u w:val="none"/>
+        </w:rPr>
+      </w:r>
+    </w:p>
+    <w:p>
+      <w:pPr>
+        <w:pStyle w:val="BodyText"/>
+        <w:bidi w:val="0"/>
+        <w:ind w:hanging="0" w:start="0" w:end="0"/>
+        <w:jc w:val="start"/>
+        <w:rPr>
+          <w:rFonts w:ascii="Courier New" w:hAnsi="Courier New"/>
+          <w:b/>
+          <w:bCs/>
+          <w:sz w:val="24"/>
+          <w:szCs w:val="24"/>
+          <w:u w:val="none"/>
+        </w:rPr>
+      </w:pPr>
+      <w:r>
+        <w:rPr>
+          <w:rFonts w:ascii="Courier New" w:hAnsi="Courier New"/>
+          <w:b/>
+          <w:bCs/>
+          <w:sz w:val="24"/>
+          <w:szCs w:val="24"/>
+          <w:u w:val="none"/>
+        </w:rPr>
+        <w:t>(c) The individual fielding champions shall be the fielders with the highest fielding average at each position, provided:</w:t>
+      </w:r>
+    </w:p>
+    <w:p>
+      <w:pPr>
+        <w:pStyle w:val="BodyText"/>
+        <w:bidi w:val="0"/>
+        <w:ind w:hanging="0" w:start="0" w:end="0"/>
+        <w:jc w:val="start"/>
+        <w:rPr>
+          <w:rFonts w:ascii="Courier New" w:hAnsi="Courier New"/>
+          <w:b/>
+          <w:bCs/>
+          <w:sz w:val="24"/>
+          <w:szCs w:val="24"/>
+          <w:u w:val="none"/>
+        </w:rPr>
+      </w:pPr>
+      <w:r>
+        <w:rPr>
+          <w:rFonts w:ascii="Courier New" w:hAnsi="Courier New"/>
+          <w:b/>
+          <w:bCs/>
+          <w:sz w:val="24"/>
+          <w:szCs w:val="24"/>
+          <w:u w:val="none"/>
+        </w:rPr>
+      </w:r>
+    </w:p>
+    <w:p>
+      <w:pPr>
+        <w:pStyle w:val="BodyText"/>
+        <w:bidi w:val="0"/>
+        <w:ind w:hanging="0" w:start="0" w:end="0"/>
+        <w:jc w:val="start"/>
+        <w:rPr>
+          <w:rFonts w:ascii="Courier New" w:hAnsi="Courier New"/>
+          <w:b/>
+          <w:bCs/>
+          <w:sz w:val="24"/>
+          <w:szCs w:val="24"/>
+          <w:u w:val="none"/>
+        </w:rPr>
+      </w:pPr>
+      <w:r>
+        <w:rPr>
+          <w:rFonts w:ascii="Courier New" w:hAnsi="Courier New"/>
+          <w:b/>
+          <w:bCs/>
+          <w:sz w:val="24"/>
+          <w:szCs w:val="24"/>
+          <w:u w:val="none"/>
+        </w:rPr>
+        <w:t>(1) A catcher must have participated as a catcher in at least one-half the number of games scheduled for each Club in his league that season;</w:t>
+      </w:r>
+    </w:p>
+    <w:p>
+      <w:pPr>
+        <w:pStyle w:val="BodyText"/>
+        <w:bidi w:val="0"/>
+        <w:ind w:hanging="0" w:start="0" w:end="0"/>
+        <w:jc w:val="start"/>
+        <w:rPr>
+          <w:rFonts w:ascii="Courier New" w:hAnsi="Courier New"/>
+          <w:b/>
+          <w:bCs/>
+          <w:sz w:val="24"/>
+          <w:szCs w:val="24"/>
+          <w:u w:val="none"/>
+        </w:rPr>
+      </w:pPr>
+      <w:r>
+        <w:rPr>
+          <w:rFonts w:ascii="Courier New" w:hAnsi="Courier New"/>
+          <w:b/>
+          <w:bCs/>
+          <w:sz w:val="24"/>
+          <w:szCs w:val="24"/>
+          <w:u w:val="none"/>
+        </w:rPr>
+      </w:r>
+    </w:p>
+    <w:p>
+      <w:pPr>
+        <w:pStyle w:val="BodyText"/>
+        <w:bidi w:val="0"/>
+        <w:ind w:hanging="0" w:start="0" w:end="0"/>
+        <w:jc w:val="start"/>
+        <w:rPr>
+          <w:rFonts w:ascii="Courier New" w:hAnsi="Courier New"/>
+          <w:b/>
+          <w:bCs/>
+          <w:sz w:val="24"/>
+          <w:szCs w:val="24"/>
+          <w:u w:val="none"/>
+        </w:rPr>
+      </w:pPr>
+      <w:r>
+        <w:rPr>
+          <w:rFonts w:ascii="Courier New" w:hAnsi="Courier New"/>
+          <w:b/>
+          <w:bCs/>
+          <w:sz w:val="24"/>
+          <w:szCs w:val="24"/>
+          <w:u w:val="none"/>
+        </w:rPr>
+        <w:t>(2) An infielder or outfielder must have participated at his position in at least two-thirds of the number of games scheduled for each Club in his league that season; and</w:t>
+      </w:r>
+    </w:p>
+    <w:p>
+      <w:pPr>
+        <w:pStyle w:val="BodyText"/>
+        <w:bidi w:val="0"/>
+        <w:ind w:hanging="0" w:start="0" w:end="0"/>
+        <w:jc w:val="start"/>
+        <w:rPr>
+          <w:rFonts w:ascii="Courier New" w:hAnsi="Courier New"/>
+          <w:b/>
+          <w:bCs/>
+          <w:sz w:val="24"/>
+          <w:szCs w:val="24"/>
+          <w:u w:val="none"/>
+        </w:rPr>
+      </w:pPr>
+      <w:r>
+        <w:rPr>
+          <w:rFonts w:ascii="Courier New" w:hAnsi="Courier New"/>
+          <w:b/>
+          <w:bCs/>
+          <w:sz w:val="24"/>
+          <w:szCs w:val="24"/>
+          <w:u w:val="none"/>
+        </w:rPr>
+      </w:r>
+    </w:p>
+    <w:p>
+      <w:pPr>
+        <w:pStyle w:val="BodyText"/>
+        <w:bidi w:val="0"/>
+        <w:ind w:hanging="0" w:start="0" w:end="0"/>
+        <w:jc w:val="start"/>
+        <w:rPr>
+          <w:rFonts w:ascii="Courier New" w:hAnsi="Courier New"/>
+          <w:b/>
+          <w:bCs/>
+          <w:sz w:val="24"/>
+          <w:szCs w:val="24"/>
+          <w:u w:val="none"/>
+        </w:rPr>
+      </w:pPr>
+      <w:r>
+        <w:rPr>
+          <w:rFonts w:ascii="Courier New" w:hAnsi="Courier New"/>
+          <w:b/>
+          <w:bCs/>
+          <w:sz w:val="24"/>
+          <w:szCs w:val="24"/>
+          <w:u w:val="none"/>
+        </w:rPr>
+        <w:t>(3) A pitcher must have pitched at least as many innings as the number of games scheduled for each Club in his league that season, unless another pitcher has a fielding average as high or higher and has handled more total chances in fewer innings, in which case such other pitcher shall be the fielding champion.</w:t>
+      </w:r>
+    </w:p>
+    <w:p>
+      <w:pPr>
+        <w:pStyle w:val="BodyText"/>
+        <w:bidi w:val="0"/>
+        <w:ind w:hanging="0" w:start="0" w:end="0"/>
+        <w:jc w:val="start"/>
+        <w:rPr>
+          <w:rFonts w:ascii="Courier New" w:hAnsi="Courier New"/>
+          <w:b/>
+          <w:bCs/>
+          <w:sz w:val="24"/>
+          <w:szCs w:val="24"/>
+          <w:u w:val="none"/>
+        </w:rPr>
+      </w:pPr>
+      <w:r>
+        <w:rPr>
+          <w:rFonts w:ascii="Courier New" w:hAnsi="Courier New"/>
+          <w:b/>
+          <w:bCs/>
+          <w:sz w:val="24"/>
+          <w:szCs w:val="24"/>
+          <w:u w:val="none"/>
+        </w:rPr>
+      </w:r>
+    </w:p>
+    <w:p>
+      <w:pPr>
+        <w:pStyle w:val="BodyText"/>
+        <w:bidi w:val="0"/>
+        <w:ind w:hanging="0" w:start="0" w:end="0"/>
+        <w:jc w:val="start"/>
+        <w:rPr>
+          <w:rFonts w:ascii="Courier New" w:hAnsi="Courier New"/>
+          <w:b/>
+          <w:bCs/>
+          <w:sz w:val="24"/>
+          <w:szCs w:val="24"/>
+          <w:u w:val="single"/>
+        </w:rPr>
+      </w:pPr>
+      <w:r>
+        <w:rPr>
+          <w:rFonts w:ascii="Courier New" w:hAnsi="Courier New"/>
+          <w:b/>
+          <w:bCs/>
+          <w:sz w:val="24"/>
+          <w:szCs w:val="24"/>
+          <w:u w:val="single"/>
+        </w:rPr>
+        <w:t>Glossary</w:t>
+      </w:r>
+    </w:p>
+    <w:p>
+      <w:pPr>
+        <w:pStyle w:val="BodyText"/>
+        <w:bidi w:val="0"/>
+        <w:ind w:hanging="0" w:start="0" w:end="0"/>
+        <w:jc w:val="start"/>
+        <w:rPr>
+          <w:rFonts w:ascii="Courier New" w:hAnsi="Courier New"/>
+          <w:b/>
+          <w:bCs/>
+          <w:sz w:val="24"/>
+          <w:szCs w:val="24"/>
+          <w:u w:val="none"/>
+        </w:rPr>
+      </w:pPr>
+      <w:r>
+        <w:rPr>
+          <w:rFonts w:ascii="Courier New" w:hAnsi="Courier New"/>
+          <w:b/>
+          <w:bCs/>
+          <w:sz w:val="24"/>
+          <w:szCs w:val="24"/>
+          <w:u w:val="none"/>
+        </w:rPr>
+      </w:r>
+    </w:p>
     <w:p>
       <w:pPr>
         <w:pStyle w:val="BodyText"/>
@@ -4989,40 +5819,7 @@
           <w:szCs w:val="24"/>
           <w:u w:val="none"/>
         </w:rPr>
-        <w:t>This statistic estimates a pitcher’s run prevention independent of the performance of their defense. FIP is based on outcomes that not involve defense: K, BB, HBP and HR.</w:t>
-      </w:r>
-      <w:r>
-        <w:rPr>
-          <w:rFonts w:ascii="Courier New" w:hAnsi="Courier New"/>
-          <w:b/>
-          <w:bCs/>
-          <w:sz w:val="24"/>
-          <w:szCs w:val="24"/>
-          <w:u w:val="none"/>
-        </w:rPr>
-        <w:t xml:space="preserve">While is not a complete accounting of pitchers performance, it is generally a better representation of performance than ERA. The constant is solely to bring FIP onto an ERA scale and is generally around 3.10 </w:t>
-      </w:r>
-      <w:r>
-        <w:rPr>
-          <w:rFonts w:ascii="Courier New" w:hAnsi="Courier New"/>
-          <w:b/>
-          <w:bCs/>
-          <w:sz w:val="24"/>
-          <w:szCs w:val="24"/>
-          <w:u w:val="none"/>
-        </w:rPr>
-        <w:t>for MLB</w:t>
-      </w:r>
-      <w:r>
-        <w:rPr>
-          <w:rFonts w:ascii="Courier New" w:hAnsi="Courier New"/>
-          <w:b/>
-          <w:bCs/>
-          <w:sz w:val="24"/>
-          <w:szCs w:val="24"/>
-          <w:u w:val="none"/>
-        </w:rPr>
-        <w:t>. Because FIP is designed so that league average ERA and league average FIP are the same, to find the constant for any year, all you need to do is the following:</w:t>
+        <w:t>This statistic estimates a pitcher’s run prevention independent of the performance of their defense. FIP is based on outcomes that not involve defense: K, BB, HBP and HR.While is not a complete accounting of pitchers performance, it is generally a better representation of performance than ERA. The constant is solely to bring FIP onto an ERA scale and is generally around 3.10 for MLB. Because FIP is designed so that league average ERA and league average FIP are the same, to find the constant for any year, all you need to do is the following:</w:t>
       </w:r>
     </w:p>
     <w:p>
@@ -5089,8 +5886,26 @@
           <w:szCs w:val="24"/>
           <w:u w:val="none"/>
         </w:rPr>
-        <w:t>Ultimately, we want to use statistics that allow us to isolate the performance of the player we are attempting to analyze. ERA do</w:t>
-      </w:r>
+        <w:t>Ultimately, we want to use statistics that allow us to isolate the performance of the player we are attempting to analyze. ERA does a terrific job telling us how many runs were scored while the pitched was on the mound, but they do not necessarily tell us how well the pitcher performed because the number of runs a pitcher allowed is also dependent on their defense, luck, and the order in which events happened (often called sequencing).</w:t>
+      </w:r>
+    </w:p>
+    <w:p>
+      <w:pPr>
+        <w:pStyle w:val="BodyText"/>
+        <w:bidi w:val="0"/>
+        <w:spacing w:before="0" w:after="140"/>
+        <w:ind w:hanging="0" w:start="0" w:end="0"/>
+        <w:jc w:val="start"/>
+        <w:rPr>
+          <w:rFonts w:ascii="Courier New" w:hAnsi="Courier New"/>
+          <w:b/>
+          <w:bCs/>
+          <w:i w:val="false"/>
+          <w:i w:val="false"/>
+          <w:iCs w:val="false"/>
+          <w:u w:val="none"/>
+        </w:rPr>
+      </w:pPr>
       <w:r>
         <w:rPr>
           <w:rStyle w:val="Emphasis"/>
@@ -5103,8 +5918,26 @@
           <w:szCs w:val="24"/>
           <w:u w:val="none"/>
         </w:rPr>
-        <w:t>es</w:t>
-      </w:r>
+        <w:t>Imagine two pitchers who always throw the same quality pitches to identical hitters, but one pitcher throws in front of a vastly superior defense. The pitcher with the better defense will allow fewer hits, and therefore fewer runs, but the two pitchers performed identically.</w:t>
+      </w:r>
+    </w:p>
+    <w:p>
+      <w:pPr>
+        <w:pStyle w:val="BodyText"/>
+        <w:bidi w:val="0"/>
+        <w:spacing w:before="0" w:after="140"/>
+        <w:ind w:hanging="0" w:start="0" w:end="0"/>
+        <w:jc w:val="start"/>
+        <w:rPr>
+          <w:rFonts w:ascii="Courier New" w:hAnsi="Courier New"/>
+          <w:b/>
+          <w:bCs/>
+          <w:i w:val="false"/>
+          <w:i w:val="false"/>
+          <w:iCs w:val="false"/>
+          <w:u w:val="none"/>
+        </w:rPr>
+      </w:pPr>
       <w:r>
         <w:rPr>
           <w:rStyle w:val="Emphasis"/>
@@ -5117,7 +5950,7 @@
           <w:szCs w:val="24"/>
           <w:u w:val="none"/>
         </w:rPr>
-        <w:t xml:space="preserve"> a terrific job telling us how many runs were scored while the pitched was on the mound, but they do not necessarily tell us how well the pitcher performed because the number of runs a pitcher allowed is also dependent on their defense, luck, and the order in which events happened (often called sequencing).</w:t>
+        <w:t>In one sense, using FIP is extremely easy because it’s designed to look exactly like ERA. This means that you can read and use FIP exactly like you would typically use ERA. If a pitcher has a 3.15 FIP, that’s just like saying they have a 3.15 ERA as far as making comparisons among players is concerned. You don’t have to learn a new scale to interpret a player’s FIP.</w:t>
       </w:r>
     </w:p>
     <w:p>
@@ -5134,8 +5967,31 @@
           <w:i w:val="false"/>
           <w:i w:val="false"/>
           <w:iCs w:val="false"/>
-          <w:u w:val="none"/>
-        </w:rPr>
+          <w:sz w:val="24"/>
+          <w:szCs w:val="24"/>
+          <w:u w:val="none"/>
+        </w:rPr>
+      </w:pPr>
+      <w:r>
+        <w:rPr>
+          <w:rFonts w:ascii="Courier New" w:hAnsi="Courier New"/>
+          <w:b/>
+          <w:bCs/>
+          <w:i w:val="false"/>
+          <w:iCs w:val="false"/>
+          <w:sz w:val="24"/>
+          <w:szCs w:val="24"/>
+          <w:u w:val="none"/>
+        </w:rPr>
+      </w:r>
+    </w:p>
+    <w:p>
+      <w:pPr>
+        <w:pStyle w:val="BodyText"/>
+        <w:bidi w:val="0"/>
+        <w:ind w:hanging="0" w:start="0" w:end="0"/>
+        <w:jc w:val="start"/>
+        <w:rPr/>
       </w:pPr>
       <w:r>
         <w:rPr>
@@ -5149,7 +6005,113 @@
           <w:szCs w:val="24"/>
           <w:u w:val="none"/>
         </w:rPr>
-        <w:t>Imagine two pitchers who always throw the same quality pitches to identical hitters, but one pitcher throws in front of a vastly superior defense. The pitcher with the better defense will allow fewer hits, and therefore fewer runs, but the two pitchers performed identically.</w:t>
+        <w:t>FIP = ((13*HR)+(3*(BB+HBP))-(2*K))/IP + FIP constant</w:t>
+      </w:r>
+    </w:p>
+    <w:p>
+      <w:pPr>
+        <w:pStyle w:val="Normal"/>
+        <w:bidi w:val="0"/>
+        <w:ind w:hanging="0" w:start="0" w:end="0"/>
+        <w:jc w:val="start"/>
+        <w:rPr>
+          <w:rStyle w:val="Emphasis"/>
+          <w:rFonts w:ascii="Courier New" w:hAnsi="Courier New"/>
+          <w:b/>
+          <w:bCs/>
+          <w:i w:val="false"/>
+          <w:i w:val="false"/>
+          <w:iCs w:val="false"/>
+          <w:sz w:val="24"/>
+          <w:szCs w:val="24"/>
+          <w:u w:val="none"/>
+        </w:rPr>
+      </w:pPr>
+      <w:r>
+        <w:rPr>
+          <w:rFonts w:ascii="Courier New" w:hAnsi="Courier New"/>
+          <w:b/>
+          <w:bCs/>
+          <w:i w:val="false"/>
+          <w:iCs w:val="false"/>
+          <w:sz w:val="24"/>
+          <w:szCs w:val="24"/>
+          <w:u w:val="none"/>
+        </w:rPr>
+      </w:r>
+    </w:p>
+    <w:p>
+      <w:pPr>
+        <w:pStyle w:val="Normal"/>
+        <w:bidi w:val="0"/>
+        <w:ind w:hanging="0" w:start="0" w:end="0"/>
+        <w:jc w:val="start"/>
+        <w:rPr>
+          <w:rFonts w:ascii="Courier New" w:hAnsi="Courier New"/>
+          <w:b/>
+          <w:bCs/>
+          <w:i w:val="false"/>
+          <w:i w:val="false"/>
+          <w:iCs w:val="false"/>
+          <w:u w:val="none"/>
+        </w:rPr>
+      </w:pPr>
+      <w:r>
+        <w:rPr>
+          <w:rStyle w:val="Emphasis"/>
+          <w:rFonts w:ascii="Courier New" w:hAnsi="Courier New"/>
+          <w:b/>
+          <w:bCs/>
+          <w:i w:val="false"/>
+          <w:iCs w:val="false"/>
+          <w:sz w:val="24"/>
+          <w:szCs w:val="24"/>
+          <w:u w:val="none"/>
+        </w:rPr>
+        <w:t>ERA (Earned Run Average)</w:t>
+      </w:r>
+    </w:p>
+    <w:p>
+      <w:pPr>
+        <w:pStyle w:val="Normal"/>
+        <w:bidi w:val="0"/>
+        <w:ind w:hanging="0" w:start="0" w:end="0"/>
+        <w:jc w:val="start"/>
+        <w:rPr>
+          <w:rFonts w:ascii="Courier New" w:hAnsi="Courier New"/>
+          <w:b/>
+          <w:bCs/>
+          <w:i w:val="false"/>
+          <w:i w:val="false"/>
+          <w:iCs w:val="false"/>
+          <w:u w:val="none"/>
+        </w:rPr>
+      </w:pPr>
+      <w:r>
+        <w:rPr>
+          <w:rStyle w:val="Emphasis"/>
+          <w:rFonts w:ascii="Courier New" w:hAnsi="Courier New"/>
+          <w:b/>
+          <w:bCs/>
+          <w:sz w:val="24"/>
+          <w:szCs w:val="24"/>
+          <w:u w:val="none"/>
+        </w:rPr>
+        <w:t>ERA</w:t>
+      </w:r>
+      <w:r>
+        <w:rPr>
+          <w:rStyle w:val="Emphasis"/>
+          <w:rFonts w:ascii="Courier New" w:hAnsi="Courier New"/>
+          <w:b/>
+          <w:bCs/>
+          <w:i w:val="false"/>
+          <w:iCs w:val="false"/>
+          <w:sz w:val="24"/>
+          <w:szCs w:val="24"/>
+          <w:u w:val="none"/>
+        </w:rPr>
+        <w:t xml:space="preserve"> is a rudimentary metric designed to assess how well a pitcher has prevented runs in the past.</w:t>
       </w:r>
     </w:p>
     <w:p>
@@ -5166,6 +6128,38 @@
           <w:i w:val="false"/>
           <w:i w:val="false"/>
           <w:iCs w:val="false"/>
+          <w:sz w:val="24"/>
+          <w:szCs w:val="24"/>
+          <w:u w:val="none"/>
+        </w:rPr>
+      </w:pPr>
+      <w:r>
+        <w:rPr>
+          <w:rFonts w:ascii="Courier New" w:hAnsi="Courier New"/>
+          <w:b/>
+          <w:bCs/>
+          <w:i w:val="false"/>
+          <w:iCs w:val="false"/>
+          <w:sz w:val="24"/>
+          <w:szCs w:val="24"/>
+          <w:u w:val="none"/>
+        </w:rPr>
+      </w:r>
+    </w:p>
+    <w:p>
+      <w:pPr>
+        <w:pStyle w:val="BodyText"/>
+        <w:bidi w:val="0"/>
+        <w:spacing w:before="0" w:after="140"/>
+        <w:ind w:hanging="0" w:start="0" w:end="0"/>
+        <w:jc w:val="start"/>
+        <w:rPr>
+          <w:rFonts w:ascii="Courier New" w:hAnsi="Courier New"/>
+          <w:b/>
+          <w:bCs/>
+          <w:i w:val="false"/>
+          <w:i w:val="false"/>
+          <w:iCs w:val="false"/>
           <w:u w:val="none"/>
         </w:rPr>
       </w:pPr>
@@ -5181,7 +6175,7 @@
           <w:szCs w:val="24"/>
           <w:u w:val="none"/>
         </w:rPr>
-        <w:t>In one sense, using FIP is extremely easy because it’s designed to look exactly like ERA. This means that you can read and use FIP exactly like you would typically use ERA. If a pitcher has a 3.15 FIP, that’s just like saying they have a 3.15 ERA as far as making comparisons among players is concerned. You don’t have to learn a new scale to interpret a player’s FIP.</w:t>
+        <w:t>ERA = (Earned Runs / Innings Pitched) * 9</w:t>
       </w:r>
     </w:p>
     <w:p>
@@ -5192,276 +6186,26 @@
         <w:ind w:hanging="0" w:start="0" w:end="0"/>
         <w:jc w:val="start"/>
         <w:rPr>
-          <w:rFonts w:ascii="Courier New" w:hAnsi="Courier New"/>
-          <w:b/>
-          <w:bCs/>
-          <w:i w:val="false"/>
-          <w:i w:val="false"/>
-          <w:iCs w:val="false"/>
-          <w:sz w:val="24"/>
-          <w:szCs w:val="24"/>
-          <w:u w:val="none"/>
-        </w:rPr>
-      </w:pPr>
-      <w:r>
-        <w:rPr>
-          <w:rFonts w:ascii="Courier New" w:hAnsi="Courier New"/>
-          <w:b/>
-          <w:bCs/>
-          <w:i w:val="false"/>
-          <w:iCs w:val="false"/>
-          <w:sz w:val="24"/>
-          <w:szCs w:val="24"/>
-          <w:u w:val="none"/>
-        </w:rPr>
-      </w:r>
-    </w:p>
-    <w:p>
-      <w:pPr>
-        <w:pStyle w:val="BodyText"/>
-        <w:bidi w:val="0"/>
-        <w:ind w:hanging="0" w:start="0" w:end="0"/>
-        <w:jc w:val="start"/>
-        <w:rPr/>
-      </w:pPr>
-      <w:r>
-        <w:rPr>
           <w:rStyle w:val="Emphasis"/>
           <w:rFonts w:ascii="Courier New" w:hAnsi="Courier New"/>
           <w:b/>
           <w:bCs/>
           <w:i w:val="false"/>
-          <w:iCs w:val="false"/>
-          <w:sz w:val="24"/>
-          <w:szCs w:val="24"/>
-          <w:u w:val="none"/>
-        </w:rPr>
-        <w:t xml:space="preserve">FIP = ((13*HR)+(3*(BB+HBP))-(2*K))/IP + </w:t>
-      </w:r>
-      <w:r>
-        <w:rPr>
-          <w:rStyle w:val="Emphasis"/>
-          <w:rFonts w:ascii="Courier New" w:hAnsi="Courier New"/>
-          <w:b/>
-          <w:bCs/>
-          <w:i w:val="false"/>
-          <w:iCs w:val="false"/>
-          <w:sz w:val="24"/>
-          <w:szCs w:val="24"/>
-          <w:u w:val="none"/>
-        </w:rPr>
-        <w:t xml:space="preserve">FIP </w:t>
-      </w:r>
-      <w:r>
-        <w:rPr>
-          <w:rStyle w:val="Emphasis"/>
-          <w:rFonts w:ascii="Courier New" w:hAnsi="Courier New"/>
-          <w:b/>
-          <w:bCs/>
-          <w:i w:val="false"/>
-          <w:iCs w:val="false"/>
-          <w:sz w:val="24"/>
-          <w:szCs w:val="24"/>
-          <w:u w:val="none"/>
-        </w:rPr>
-        <w:t>constant</w:t>
-      </w:r>
-    </w:p>
-    <w:p>
-      <w:pPr>
-        <w:pStyle w:val="Normal"/>
-        <w:bidi w:val="0"/>
-        <w:ind w:hanging="0" w:start="0" w:end="0"/>
-        <w:jc w:val="start"/>
-        <w:rPr>
-          <w:rStyle w:val="Emphasis"/>
-          <w:rFonts w:ascii="Courier New" w:hAnsi="Courier New"/>
-          <w:b/>
-          <w:bCs/>
-          <w:i w:val="false"/>
-          <w:i w:val="false"/>
-          <w:iCs w:val="false"/>
-          <w:sz w:val="24"/>
-          <w:szCs w:val="24"/>
-          <w:u w:val="none"/>
-        </w:rPr>
-      </w:pPr>
-      <w:r>
-        <w:rPr>
-          <w:rFonts w:ascii="Courier New" w:hAnsi="Courier New"/>
-          <w:b/>
-          <w:bCs/>
-          <w:i w:val="false"/>
-          <w:iCs w:val="false"/>
-          <w:u w:val="none"/>
-        </w:rPr>
-      </w:r>
-    </w:p>
-    <w:p>
-      <w:pPr>
-        <w:pStyle w:val="Normal"/>
-        <w:bidi w:val="0"/>
-        <w:ind w:hanging="0" w:start="0" w:end="0"/>
-        <w:jc w:val="start"/>
-        <w:rPr>
-          <w:rFonts w:ascii="Courier New" w:hAnsi="Courier New"/>
-          <w:b/>
-          <w:bCs/>
-          <w:i w:val="false"/>
-          <w:i w:val="false"/>
-          <w:iCs w:val="false"/>
-          <w:u w:val="none"/>
-        </w:rPr>
-      </w:pPr>
-      <w:r>
-        <w:rPr>
-          <w:rStyle w:val="Emphasis"/>
-          <w:rFonts w:ascii="Courier New" w:hAnsi="Courier New"/>
-          <w:b/>
-          <w:bCs/>
-          <w:i w:val="false"/>
-          <w:iCs w:val="false"/>
-          <w:sz w:val="24"/>
-          <w:szCs w:val="24"/>
-          <w:u w:val="none"/>
-        </w:rPr>
-        <w:t>ERA (Earned Run Average)</w:t>
-      </w:r>
-    </w:p>
-    <w:p>
-      <w:pPr>
-        <w:pStyle w:val="Normal"/>
-        <w:bidi w:val="0"/>
-        <w:ind w:hanging="0" w:start="0" w:end="0"/>
-        <w:jc w:val="start"/>
-        <w:rPr>
-          <w:rFonts w:ascii="Courier New" w:hAnsi="Courier New"/>
-          <w:b/>
-          <w:bCs/>
-          <w:i w:val="false"/>
-          <w:i w:val="false"/>
-          <w:iCs w:val="false"/>
-          <w:u w:val="none"/>
-        </w:rPr>
-      </w:pPr>
-      <w:r>
-        <w:rPr>
-          <w:rStyle w:val="Emphasis"/>
-          <w:rFonts w:ascii="Courier New" w:hAnsi="Courier New"/>
-          <w:b/>
-          <w:bCs/>
-          <w:sz w:val="24"/>
-          <w:szCs w:val="24"/>
-          <w:u w:val="none"/>
-        </w:rPr>
-        <w:t>ERA</w:t>
-      </w:r>
-      <w:r>
-        <w:rPr>
-          <w:rStyle w:val="Emphasis"/>
-          <w:rFonts w:ascii="Courier New" w:hAnsi="Courier New"/>
-          <w:b/>
-          <w:bCs/>
-          <w:i w:val="false"/>
-          <w:iCs w:val="false"/>
-          <w:sz w:val="24"/>
-          <w:szCs w:val="24"/>
-          <w:u w:val="none"/>
-        </w:rPr>
-        <w:t xml:space="preserve"> is a rudimentary metric designed to assess how well a pitcher has prevented runs in the past.</w:t>
-      </w:r>
-    </w:p>
-    <w:p>
-      <w:pPr>
-        <w:pStyle w:val="BodyText"/>
-        <w:bidi w:val="0"/>
-        <w:spacing w:before="0" w:after="140"/>
-        <w:ind w:hanging="0" w:start="0" w:end="0"/>
-        <w:jc w:val="start"/>
-        <w:rPr>
-          <w:rFonts w:ascii="Courier New" w:hAnsi="Courier New"/>
-          <w:b/>
-          <w:bCs/>
-          <w:i w:val="false"/>
-          <w:i w:val="false"/>
-          <w:iCs w:val="false"/>
-          <w:sz w:val="24"/>
-          <w:szCs w:val="24"/>
-          <w:u w:val="none"/>
-        </w:rPr>
-      </w:pPr>
-      <w:r>
-        <w:rPr>
-          <w:rFonts w:ascii="Courier New" w:hAnsi="Courier New"/>
-          <w:b/>
-          <w:bCs/>
-          <w:i w:val="false"/>
-          <w:iCs w:val="false"/>
-          <w:sz w:val="24"/>
-          <w:szCs w:val="24"/>
-          <w:u w:val="none"/>
-        </w:rPr>
-      </w:r>
-    </w:p>
-    <w:p>
-      <w:pPr>
-        <w:pStyle w:val="BodyText"/>
-        <w:bidi w:val="0"/>
-        <w:spacing w:before="0" w:after="140"/>
-        <w:ind w:hanging="0" w:start="0" w:end="0"/>
-        <w:jc w:val="start"/>
-        <w:rPr>
-          <w:rFonts w:ascii="Courier New" w:hAnsi="Courier New"/>
-          <w:b/>
-          <w:bCs/>
-          <w:i w:val="false"/>
-          <w:i w:val="false"/>
-          <w:iCs w:val="false"/>
-          <w:u w:val="none"/>
-        </w:rPr>
-      </w:pPr>
-      <w:r>
-        <w:rPr>
-          <w:rStyle w:val="Emphasis"/>
-          <w:rFonts w:ascii="Courier New" w:hAnsi="Courier New"/>
-          <w:b/>
-          <w:bCs/>
-          <w:i w:val="false"/>
-          <w:iCs w:val="false"/>
-          <w:sz w:val="24"/>
-          <w:szCs w:val="24"/>
-          <w:u w:val="none"/>
-        </w:rPr>
-        <w:t>ERA = (Earned Runs / Innings Pitched) * 9</w:t>
-      </w:r>
-    </w:p>
-    <w:p>
-      <w:pPr>
-        <w:pStyle w:val="BodyText"/>
-        <w:bidi w:val="0"/>
-        <w:spacing w:before="0" w:after="140"/>
-        <w:ind w:hanging="0" w:start="0" w:end="0"/>
-        <w:jc w:val="start"/>
-        <w:rPr>
-          <w:rStyle w:val="Emphasis"/>
-          <w:rFonts w:ascii="Courier New" w:hAnsi="Courier New"/>
-          <w:b/>
-          <w:bCs/>
-          <w:i w:val="false"/>
-          <w:i w:val="false"/>
-          <w:iCs w:val="false"/>
-          <w:sz w:val="24"/>
-          <w:szCs w:val="24"/>
-        </w:rPr>
-      </w:pPr>
-      <w:r>
-        <w:rPr>
-          <w:rFonts w:ascii="Courier New" w:hAnsi="Courier New"/>
-          <w:b/>
-          <w:bCs/>
-          <w:i w:val="false"/>
-          <w:iCs w:val="false"/>
-          <w:u w:val="none"/>
+          <w:i w:val="false"/>
+          <w:iCs w:val="false"/>
+          <w:sz w:val="24"/>
+          <w:szCs w:val="24"/>
+        </w:rPr>
+      </w:pPr>
+      <w:r>
+        <w:rPr>
+          <w:rFonts w:ascii="Courier New" w:hAnsi="Courier New"/>
+          <w:b/>
+          <w:bCs/>
+          <w:i w:val="false"/>
+          <w:iCs w:val="false"/>
+          <w:sz w:val="24"/>
+          <w:szCs w:val="24"/>
         </w:rPr>
       </w:r>
     </w:p>
@@ -6191,21 +6935,7 @@
           <w:szCs w:val="24"/>
           <w:u w:val="none"/>
         </w:rPr>
-        <w:t xml:space="preserve">Positive rankings </w:t>
-      </w:r>
-      <w:r>
-        <w:rPr>
-          <w:rStyle w:val="Emphasis"/>
-          <w:rFonts w:ascii="Courier New" w:hAnsi="Courier New"/>
-          <w:b/>
-          <w:bCs/>
-          <w:i w:val="false"/>
-          <w:iCs w:val="false"/>
-          <w:sz w:val="24"/>
-          <w:szCs w:val="24"/>
-          <w:u w:val="none"/>
-        </w:rPr>
-        <w:t>(Green)</w:t>
+        <w:t>Positive rankings (Green)</w:t>
       </w:r>
     </w:p>
     <w:p>

</xml_diff>